<commit_message>
updated project design - GUI part
</commit_message>
<xml_diff>
--- a/documentation/Design/Project Design.docx
+++ b/documentation/Design/Project Design.docx
@@ -53,7 +53,15 @@
         <w:jc w:val="center"/>
       </w:pPr>
       <w:r>
-        <w:t xml:space="preserve">Linden Crandall, Jonathan Mainhart, </w:t>
+        <w:t xml:space="preserve">Linden Crandall, Jonathan </w:t>
+      </w:r>
+      <w:proofErr w:type="spellStart"/>
+      <w:r>
+        <w:t>Mainhart</w:t>
+      </w:r>
+      <w:proofErr w:type="spellEnd"/>
+      <w:r>
+        <w:t xml:space="preserve">, </w:t>
       </w:r>
       <w:proofErr w:type="spellStart"/>
       <w:r>
@@ -78,13 +86,8 @@
         <w:spacing w:line="480" w:lineRule="auto"/>
         <w:jc w:val="center"/>
       </w:pPr>
-      <w:proofErr w:type="spellStart"/>
-      <w:r>
-        <w:t>CMIS</w:t>
-      </w:r>
-      <w:proofErr w:type="spellEnd"/>
-      <w:r>
-        <w:t xml:space="preserve"> 495: Current Trends and Projects in Computer Science</w:t>
+      <w:r>
+        <w:t>CMIS 495: Current Trends and Projects in Computer Science</w:t>
       </w:r>
     </w:p>
     <w:p>
@@ -123,6 +126,15 @@
     </w:p>
     <w:sdt>
       <w:sdtPr>
+        <w:rPr>
+          <w:rFonts w:ascii="Times New Roman" w:eastAsia="Times New Roman" w:hAnsi="Times New Roman" w:cs="Times New Roman"/>
+          <w:b w:val="0"/>
+          <w:bCs w:val="0"/>
+          <w:color w:val="000000"/>
+          <w:sz w:val="24"/>
+          <w:szCs w:val="24"/>
+          <w:lang w:eastAsia="zh-CN"/>
+        </w:rPr>
         <w:id w:val="-1362824250"/>
         <w:docPartObj>
           <w:docPartGallery w:val="Table of Contents"/>
@@ -131,12 +143,7 @@
       </w:sdtPr>
       <w:sdtEndPr>
         <w:rPr>
-          <w:rFonts w:ascii="Times New Roman" w:eastAsia="Times New Roman" w:hAnsi="Times New Roman" w:cs="Times New Roman"/>
           <w:noProof/>
-          <w:color w:val="000000"/>
-          <w:sz w:val="24"/>
-          <w:szCs w:val="24"/>
-          <w:lang w:eastAsia="zh-CN"/>
         </w:rPr>
       </w:sdtEndPr>
       <w:sdtContent>
@@ -203,23 +210,7 @@
                 <w:rFonts w:ascii="Times New Roman" w:hAnsi="Times New Roman" w:cs="Times New Roman"/>
                 <w:noProof/>
               </w:rPr>
-              <w:t>Table of F</w:t>
-            </w:r>
-            <w:r>
-              <w:rPr>
-                <w:rStyle w:val="Hyperlink"/>
-                <w:rFonts w:ascii="Times New Roman" w:hAnsi="Times New Roman" w:cs="Times New Roman"/>
-                <w:noProof/>
-              </w:rPr>
-              <w:t>i</w:t>
-            </w:r>
-            <w:r>
-              <w:rPr>
-                <w:rStyle w:val="Hyperlink"/>
-                <w:rFonts w:ascii="Times New Roman" w:hAnsi="Times New Roman" w:cs="Times New Roman"/>
-                <w:noProof/>
-              </w:rPr>
-              <w:t>gures</w:t>
+              <w:t>Table of Figures</w:t>
             </w:r>
             <w:r>
               <w:rPr>
@@ -1651,15 +1642,7 @@
     <w:p/>
     <w:p>
       <w:r>
-        <w:t xml:space="preserve">When the “encode” button is pressed, the user’s input will be converted to its binary value. The binary value of the message will then be used to encode the message in the </w:t>
-      </w:r>
-      <w:proofErr w:type="spellStart"/>
-      <w:r>
-        <w:t>RGB</w:t>
-      </w:r>
-      <w:proofErr w:type="spellEnd"/>
-      <w:r>
-        <w:t xml:space="preserve"> value of the image’s pixels. </w:t>
+        <w:t xml:space="preserve">When the “encode” button is pressed, the user’s input will be converted to its binary value. The binary value of the message will then be used to encode the message in the RGB value of the image’s pixels. </w:t>
       </w:r>
     </w:p>
     <w:p/>
@@ -1684,6 +1667,9 @@
         <w:jc w:val="center"/>
       </w:pPr>
       <w:r>
+        <w:rPr>
+          <w:noProof/>
+        </w:rPr>
         <w:drawing>
           <wp:inline distT="0" distB="0" distL="0" distR="0" wp14:anchorId="2ADD36BF" wp14:editId="26D20FDA">
             <wp:extent cx="5559552" cy="3077355"/>
@@ -1729,21 +1715,11 @@
       <w:r>
         <w:t xml:space="preserve">Figure </w:t>
       </w:r>
-      <w:r>
-        <w:fldChar w:fldCharType="begin"/>
-      </w:r>
-      <w:r>
-        <w:instrText xml:space="preserve"> SEQ Figure \* ARABIC </w:instrText>
-      </w:r>
-      <w:r>
-        <w:fldChar w:fldCharType="separate"/>
-      </w:r>
-      <w:r>
-        <w:t>1</w:t>
-      </w:r>
-      <w:r>
-        <w:fldChar w:fldCharType="end"/>
-      </w:r>
+      <w:fldSimple w:instr=" SEQ Figure \* ARABIC ">
+        <w:r>
+          <w:t>1</w:t>
+        </w:r>
+      </w:fldSimple>
       <w:r>
         <w:t xml:space="preserve">. </w:t>
       </w:r>
@@ -1793,21 +1769,31 @@
     </w:p>
     <w:p>
       <w:r>
-        <w:t>The Graphical User Interface (GUI) of the application will have an image display area and five function buttons on the right side of the image. The function buttons are “Open Image”, “Encode Image”, “Reset Image” and “Save Image”</w:t>
-      </w:r>
-      <w:proofErr w:type="gramStart"/>
-      <w:r>
-        <w:t xml:space="preserve">.  </w:t>
-      </w:r>
-      <w:proofErr w:type="gramEnd"/>
-      <w:r>
-        <w:t>The “Reset Image” button will be initially disabled until an image is successfully encoded. There will be a text field at the bottom of the GUI to enable the user to enter the secret data</w:t>
+        <w:t xml:space="preserve">The Graphical User Interface (GUI) of the application will have an image display area and </w:t>
+      </w:r>
+      <w:r>
+        <w:t>four</w:t>
+      </w:r>
+      <w:r>
+        <w:t xml:space="preserve"> function buttons on the right side of the image. The function buttons are “Open Image”, “Encode Image”, “Reset Image” and “Save Image”.  The “Reset Image” button will be initially disabled until an image is successfully encoded. There will be a text field at the bottom of the GUI to enable the user to enter the secret data</w:t>
       </w:r>
       <w:r>
         <w:t xml:space="preserve"> to be encoded and to read messages that have been decoded from images</w:t>
       </w:r>
       <w:r>
-        <w:t>. Between the text field and the image display area will be a label to display error messages regarding the text field (e.g., The remaining words in the text field are less than 0).</w:t>
+        <w:t xml:space="preserve">. Between the text field and the image display area will be a label to display </w:t>
+      </w:r>
+      <w:r>
+        <w:t>warning</w:t>
+      </w:r>
+      <w:r>
+        <w:t xml:space="preserve"> messages regarding the text field (e.g., The </w:t>
+      </w:r>
+      <w:r>
+        <w:t>image has been reset!</w:t>
+      </w:r>
+      <w:r>
+        <w:t>).</w:t>
       </w:r>
     </w:p>
     <w:p/>
@@ -2223,13 +2209,8 @@
             <w:tcW w:w="3117" w:type="dxa"/>
           </w:tcPr>
           <w:p>
-            <w:proofErr w:type="spellStart"/>
-            <w:r>
-              <w:t>save_image</w:t>
-            </w:r>
-            <w:proofErr w:type="spellEnd"/>
-            <w:r>
-              <w:t>(</w:t>
+            <w:r>
+              <w:t>save_image(</w:t>
             </w:r>
             <w:proofErr w:type="spellStart"/>
             <w:r>
@@ -2298,14 +2279,14 @@
       </w:tblPr>
       <w:tblGrid>
         <w:gridCol w:w="2044"/>
-        <w:gridCol w:w="1824"/>
-        <w:gridCol w:w="2746"/>
+        <w:gridCol w:w="1495"/>
+        <w:gridCol w:w="3075"/>
         <w:gridCol w:w="2736"/>
       </w:tblGrid>
       <w:tr>
         <w:tc>
           <w:tcPr>
-            <w:tcW w:w="2297" w:type="dxa"/>
+            <w:tcW w:w="2044" w:type="dxa"/>
           </w:tcPr>
           <w:p>
             <w:pPr>
@@ -2326,7 +2307,7 @@
         </w:tc>
         <w:tc>
           <w:tcPr>
-            <w:tcW w:w="2217" w:type="dxa"/>
+            <w:tcW w:w="1495" w:type="dxa"/>
           </w:tcPr>
           <w:p>
             <w:pPr>
@@ -2347,7 +2328,7 @@
         </w:tc>
         <w:tc>
           <w:tcPr>
-            <w:tcW w:w="2879" w:type="dxa"/>
+            <w:tcW w:w="3075" w:type="dxa"/>
           </w:tcPr>
           <w:p>
             <w:pPr>
@@ -2370,7 +2351,7 @@
         </w:tc>
         <w:tc>
           <w:tcPr>
-            <w:tcW w:w="1957" w:type="dxa"/>
+            <w:tcW w:w="2736" w:type="dxa"/>
           </w:tcPr>
           <w:p>
             <w:pPr>
@@ -2393,7 +2374,7 @@
       <w:tr>
         <w:tc>
           <w:tcPr>
-            <w:tcW w:w="2297" w:type="dxa"/>
+            <w:tcW w:w="2044" w:type="dxa"/>
           </w:tcPr>
           <w:p>
             <w:r>
@@ -2403,7 +2384,7 @@
         </w:tc>
         <w:tc>
           <w:tcPr>
-            <w:tcW w:w="2217" w:type="dxa"/>
+            <w:tcW w:w="1495" w:type="dxa"/>
           </w:tcPr>
           <w:p>
             <w:r>
@@ -2413,7 +2394,7 @@
         </w:tc>
         <w:tc>
           <w:tcPr>
-            <w:tcW w:w="2879" w:type="dxa"/>
+            <w:tcW w:w="3075" w:type="dxa"/>
           </w:tcPr>
           <w:p>
             <w:r>
@@ -2439,7 +2420,7 @@
         </w:tc>
         <w:tc>
           <w:tcPr>
-            <w:tcW w:w="1957" w:type="dxa"/>
+            <w:tcW w:w="2736" w:type="dxa"/>
           </w:tcPr>
           <w:p>
             <w:r>
@@ -2451,7 +2432,7 @@
       <w:tr>
         <w:tc>
           <w:tcPr>
-            <w:tcW w:w="2297" w:type="dxa"/>
+            <w:tcW w:w="2044" w:type="dxa"/>
           </w:tcPr>
           <w:p>
             <w:r>
@@ -2461,7 +2442,7 @@
         </w:tc>
         <w:tc>
           <w:tcPr>
-            <w:tcW w:w="2217" w:type="dxa"/>
+            <w:tcW w:w="1495" w:type="dxa"/>
           </w:tcPr>
           <w:p>
             <w:r>
@@ -2471,11 +2452,25 @@
         </w:tc>
         <w:tc>
           <w:tcPr>
-            <w:tcW w:w="2879" w:type="dxa"/>
-          </w:tcPr>
-          <w:p>
-            <w:r>
-              <w:t>color</w:t>
+            <w:tcW w:w="3075" w:type="dxa"/>
+          </w:tcPr>
+          <w:p>
+            <w:r>
+              <w:t>background-</w:t>
+            </w:r>
+            <w:r>
+              <w:t xml:space="preserve">color: </w:t>
+            </w:r>
+            <w:r>
+              <w:t xml:space="preserve"># </w:t>
+            </w:r>
+            <w:r>
+              <w:t>4CAF50</w:t>
+            </w:r>
+          </w:p>
+          <w:p>
+            <w:r>
+              <w:t>size</w:t>
             </w:r>
             <w:proofErr w:type="gramStart"/>
             <w:r>
@@ -2485,7 +2480,7 @@
           </w:p>
           <w:p>
             <w:r>
-              <w:t>size</w:t>
+              <w:t>position</w:t>
             </w:r>
             <w:proofErr w:type="gramStart"/>
             <w:r>
@@ -2495,23 +2490,13 @@
           </w:p>
           <w:p>
             <w:r>
-              <w:t>position</w:t>
-            </w:r>
-            <w:proofErr w:type="gramStart"/>
-            <w:r>
-              <w:t>: ?</w:t>
-            </w:r>
-            <w:proofErr w:type="gramEnd"/>
-          </w:p>
-          <w:p>
-            <w:r>
               <w:t>enabled by default: True</w:t>
             </w:r>
           </w:p>
         </w:tc>
         <w:tc>
           <w:tcPr>
-            <w:tcW w:w="1957" w:type="dxa"/>
+            <w:tcW w:w="2736" w:type="dxa"/>
           </w:tcPr>
           <w:p>
             <w:proofErr w:type="spellStart"/>
@@ -2536,7 +2521,7 @@
       <w:tr>
         <w:tc>
           <w:tcPr>
-            <w:tcW w:w="2297" w:type="dxa"/>
+            <w:tcW w:w="2044" w:type="dxa"/>
           </w:tcPr>
           <w:p>
             <w:r>
@@ -2546,7 +2531,7 @@
         </w:tc>
         <w:tc>
           <w:tcPr>
-            <w:tcW w:w="2217" w:type="dxa"/>
+            <w:tcW w:w="1495" w:type="dxa"/>
           </w:tcPr>
           <w:p>
             <w:r>
@@ -2556,11 +2541,19 @@
         </w:tc>
         <w:tc>
           <w:tcPr>
-            <w:tcW w:w="2879" w:type="dxa"/>
-          </w:tcPr>
-          <w:p>
-            <w:r>
-              <w:t>color</w:t>
+            <w:tcW w:w="3075" w:type="dxa"/>
+          </w:tcPr>
+          <w:p>
+            <w:r>
+              <w:t>background-</w:t>
+            </w:r>
+            <w:r>
+              <w:t>color: # 4CAF50</w:t>
+            </w:r>
+          </w:p>
+          <w:p>
+            <w:r>
+              <w:t>size</w:t>
             </w:r>
             <w:proofErr w:type="gramStart"/>
             <w:r>
@@ -2570,7 +2563,7 @@
           </w:p>
           <w:p>
             <w:r>
-              <w:t>size</w:t>
+              <w:t>position</w:t>
             </w:r>
             <w:proofErr w:type="gramStart"/>
             <w:r>
@@ -2580,23 +2573,13 @@
           </w:p>
           <w:p>
             <w:r>
-              <w:t>position</w:t>
-            </w:r>
-            <w:proofErr w:type="gramStart"/>
-            <w:r>
-              <w:t>: ?</w:t>
-            </w:r>
-            <w:proofErr w:type="gramEnd"/>
-          </w:p>
-          <w:p>
-            <w:r>
               <w:t>enabled by default: False</w:t>
             </w:r>
           </w:p>
         </w:tc>
         <w:tc>
           <w:tcPr>
-            <w:tcW w:w="1957" w:type="dxa"/>
+            <w:tcW w:w="2736" w:type="dxa"/>
           </w:tcPr>
           <w:p>
             <w:proofErr w:type="spellStart"/>
@@ -2626,7 +2609,7 @@
       <w:tr>
         <w:tc>
           <w:tcPr>
-            <w:tcW w:w="2297" w:type="dxa"/>
+            <w:tcW w:w="2044" w:type="dxa"/>
           </w:tcPr>
           <w:p>
             <w:r>
@@ -2636,7 +2619,7 @@
         </w:tc>
         <w:tc>
           <w:tcPr>
-            <w:tcW w:w="2217" w:type="dxa"/>
+            <w:tcW w:w="1495" w:type="dxa"/>
           </w:tcPr>
           <w:p>
             <w:r>
@@ -2646,11 +2629,19 @@
         </w:tc>
         <w:tc>
           <w:tcPr>
-            <w:tcW w:w="2879" w:type="dxa"/>
-          </w:tcPr>
-          <w:p>
-            <w:r>
-              <w:t>color</w:t>
+            <w:tcW w:w="3075" w:type="dxa"/>
+          </w:tcPr>
+          <w:p>
+            <w:r>
+              <w:t>background-</w:t>
+            </w:r>
+            <w:r>
+              <w:t>color: # 4CAF50</w:t>
+            </w:r>
+          </w:p>
+          <w:p>
+            <w:r>
+              <w:t>size</w:t>
             </w:r>
             <w:proofErr w:type="gramStart"/>
             <w:r>
@@ -2660,7 +2651,7 @@
           </w:p>
           <w:p>
             <w:r>
-              <w:t>size</w:t>
+              <w:t>position</w:t>
             </w:r>
             <w:proofErr w:type="gramStart"/>
             <w:r>
@@ -2670,23 +2661,13 @@
           </w:p>
           <w:p>
             <w:r>
-              <w:t>position</w:t>
-            </w:r>
-            <w:proofErr w:type="gramStart"/>
-            <w:r>
-              <w:t>: ?</w:t>
-            </w:r>
-            <w:proofErr w:type="gramEnd"/>
-          </w:p>
-          <w:p>
-            <w:r>
               <w:t>enabled by default: False</w:t>
             </w:r>
           </w:p>
         </w:tc>
         <w:tc>
           <w:tcPr>
-            <w:tcW w:w="1957" w:type="dxa"/>
+            <w:tcW w:w="2736" w:type="dxa"/>
           </w:tcPr>
           <w:p>
             <w:proofErr w:type="spellStart"/>
@@ -2716,7 +2697,7 @@
       <w:tr>
         <w:tc>
           <w:tcPr>
-            <w:tcW w:w="2297" w:type="dxa"/>
+            <w:tcW w:w="2044" w:type="dxa"/>
           </w:tcPr>
           <w:p>
             <w:r>
@@ -2726,7 +2707,7 @@
         </w:tc>
         <w:tc>
           <w:tcPr>
-            <w:tcW w:w="2217" w:type="dxa"/>
+            <w:tcW w:w="1495" w:type="dxa"/>
           </w:tcPr>
           <w:p>
             <w:r>
@@ -2736,11 +2717,19 @@
         </w:tc>
         <w:tc>
           <w:tcPr>
-            <w:tcW w:w="2879" w:type="dxa"/>
-          </w:tcPr>
-          <w:p>
-            <w:r>
-              <w:t>color</w:t>
+            <w:tcW w:w="3075" w:type="dxa"/>
+          </w:tcPr>
+          <w:p>
+            <w:r>
+              <w:t>background-</w:t>
+            </w:r>
+            <w:r>
+              <w:t>color: # 4CAF50</w:t>
+            </w:r>
+          </w:p>
+          <w:p>
+            <w:r>
+              <w:t>size</w:t>
             </w:r>
             <w:proofErr w:type="gramStart"/>
             <w:r>
@@ -2750,7 +2739,7 @@
           </w:p>
           <w:p>
             <w:r>
-              <w:t>size</w:t>
+              <w:t>position</w:t>
             </w:r>
             <w:proofErr w:type="gramStart"/>
             <w:r>
@@ -2760,23 +2749,13 @@
           </w:p>
           <w:p>
             <w:r>
-              <w:t>position</w:t>
-            </w:r>
-            <w:proofErr w:type="gramStart"/>
-            <w:r>
-              <w:t>: ?</w:t>
-            </w:r>
-            <w:proofErr w:type="gramEnd"/>
-          </w:p>
-          <w:p>
-            <w:r>
               <w:t>enabled by default: False</w:t>
             </w:r>
           </w:p>
         </w:tc>
         <w:tc>
           <w:tcPr>
-            <w:tcW w:w="1957" w:type="dxa"/>
+            <w:tcW w:w="2736" w:type="dxa"/>
           </w:tcPr>
           <w:p>
             <w:proofErr w:type="spellStart"/>
@@ -2806,7 +2785,7 @@
       <w:tr>
         <w:tc>
           <w:tcPr>
-            <w:tcW w:w="2297" w:type="dxa"/>
+            <w:tcW w:w="2044" w:type="dxa"/>
           </w:tcPr>
           <w:p>
             <w:proofErr w:type="spellStart"/>
@@ -2818,7 +2797,7 @@
         </w:tc>
         <w:tc>
           <w:tcPr>
-            <w:tcW w:w="2217" w:type="dxa"/>
+            <w:tcW w:w="1495" w:type="dxa"/>
           </w:tcPr>
           <w:p>
             <w:r>
@@ -2828,7 +2807,7 @@
         </w:tc>
         <w:tc>
           <w:tcPr>
-            <w:tcW w:w="2879" w:type="dxa"/>
+            <w:tcW w:w="3075" w:type="dxa"/>
           </w:tcPr>
           <w:p>
             <w:r>
@@ -2854,7 +2833,7 @@
         </w:tc>
         <w:tc>
           <w:tcPr>
-            <w:tcW w:w="1957" w:type="dxa"/>
+            <w:tcW w:w="2736" w:type="dxa"/>
           </w:tcPr>
           <w:p>
             <w:r>
@@ -2866,7 +2845,7 @@
       <w:tr>
         <w:tc>
           <w:tcPr>
-            <w:tcW w:w="2297" w:type="dxa"/>
+            <w:tcW w:w="2044" w:type="dxa"/>
           </w:tcPr>
           <w:p>
             <w:proofErr w:type="spellStart"/>
@@ -2879,7 +2858,7 @@
         </w:tc>
         <w:tc>
           <w:tcPr>
-            <w:tcW w:w="2217" w:type="dxa"/>
+            <w:tcW w:w="1495" w:type="dxa"/>
           </w:tcPr>
           <w:p>
             <w:proofErr w:type="spellStart"/>
@@ -2891,7 +2870,7 @@
         </w:tc>
         <w:tc>
           <w:tcPr>
-            <w:tcW w:w="2879" w:type="dxa"/>
+            <w:tcW w:w="3075" w:type="dxa"/>
           </w:tcPr>
           <w:p>
             <w:r>
@@ -2906,7 +2885,7 @@
         </w:tc>
         <w:tc>
           <w:tcPr>
-            <w:tcW w:w="1957" w:type="dxa"/>
+            <w:tcW w:w="2736" w:type="dxa"/>
           </w:tcPr>
           <w:p>
             <w:r>
@@ -2964,26 +2943,10 @@
         <w:t>s will be encoded into the target image by first extracting the image pixel data into a list of tuples</w:t>
       </w:r>
       <w:r>
-        <w:t xml:space="preserve"> which represent the red, green, and blue (</w:t>
-      </w:r>
-      <w:proofErr w:type="spellStart"/>
-      <w:r>
-        <w:t>RGB</w:t>
-      </w:r>
-      <w:proofErr w:type="spellEnd"/>
-      <w:r>
-        <w:t>) color values of the image. Next, each character in the user message string will be converted to its 8-bit binary ASCII value.</w:t>
-      </w:r>
-      <w:r>
-        <w:t xml:space="preserve"> The 8-bit values will then be used to shift the </w:t>
-      </w:r>
-      <w:proofErr w:type="spellStart"/>
-      <w:r>
-        <w:t>RGB</w:t>
-      </w:r>
-      <w:proofErr w:type="spellEnd"/>
-      <w:r>
-        <w:t xml:space="preserve"> values to be either an even number to represent a binary zero, or an odd number to represent a binary one. Pixels will be read 3 at a time which will allow one 8-bit character to be encoded</w:t>
+        <w:t xml:space="preserve"> which represent the red, green, and blue (RGB) color values of the image. Next, each character in the user message string will be converted to its 8-bit binary ASCII value.</w:t>
+      </w:r>
+      <w:r>
+        <w:t xml:space="preserve"> The 8-bit values will then be used to shift the RGB values to be either an even number to represent a binary zero, or an odd number to represent a binary one. Pixels will be read 3 at a time which will allow one 8-bit character to be encoded</w:t>
       </w:r>
       <w:r>
         <w:t>. The remaining bit of each set will tell the decoder to either continue reading (binary one), or to stop (binary zero).</w:t>
@@ -3038,15 +3001,7 @@
     </w:p>
     <w:p>
       <w:r>
-        <w:t xml:space="preserve">List: </w:t>
-      </w:r>
-      <w:proofErr w:type="spellStart"/>
-      <w:r>
-        <w:t>RGB</w:t>
-      </w:r>
-      <w:proofErr w:type="spellEnd"/>
-      <w:r>
-        <w:t xml:space="preserve"> pixel data</w:t>
+        <w:t>List: RGB pixel data</w:t>
       </w:r>
     </w:p>
     <w:p/>
@@ -3133,11 +3088,9 @@
             <w:tcW w:w="3116" w:type="dxa"/>
           </w:tcPr>
           <w:p>
-            <w:proofErr w:type="spellStart"/>
             <w:r>
               <w:t>encode_secret_message</w:t>
             </w:r>
-            <w:proofErr w:type="spellEnd"/>
           </w:p>
         </w:tc>
         <w:tc>
@@ -3219,15 +3172,7 @@
             </w:r>
             <w:proofErr w:type="spellEnd"/>
             <w:r>
-              <w:t>(</w:t>
-            </w:r>
-            <w:proofErr w:type="spellStart"/>
-            <w:r>
-              <w:t>08b</w:t>
-            </w:r>
-            <w:proofErr w:type="spellEnd"/>
-            <w:r>
-              <w:t>)</w:t>
+              <w:t>(08b)</w:t>
             </w:r>
           </w:p>
         </w:tc>
@@ -3261,6 +3206,7 @@
       </w:pPr>
       <w:bookmarkStart w:id="14" w:name="_Toc100155845"/>
       <w:r>
+        <w:lastRenderedPageBreak/>
         <w:t>Message Decoding</w:t>
       </w:r>
       <w:bookmarkEnd w:id="14"/>
@@ -3336,6 +3282,11 @@
         <w:docPartUnique/>
       </w:docPartObj>
     </w:sdtPr>
+    <w:sdtEndPr>
+      <w:rPr>
+        <w:rStyle w:val="PageNumber"/>
+      </w:rPr>
+    </w:sdtEndPr>
     <w:sdtContent>
       <w:p>
         <w:pPr>
@@ -3396,6 +3347,11 @@
         <w:docPartUnique/>
       </w:docPartObj>
     </w:sdtPr>
+    <w:sdtEndPr>
+      <w:rPr>
+        <w:rStyle w:val="PageNumber"/>
+      </w:rPr>
+    </w:sdtEndPr>
     <w:sdtContent>
       <w:p>
         <w:pPr>
@@ -3575,7 +3531,7 @@
       </w:rPr>
     </w:lvl>
   </w:abstractNum>
-  <w:num w:numId="1">
+  <w:num w:numId="1" w16cid:durableId="361638176">
     <w:abstractNumId w:val="0"/>
   </w:num>
 </w:numbering>

</xml_diff>

<commit_message>
Added project design - reset function
</commit_message>
<xml_diff>
--- a/documentation/Design/Project Design.docx
+++ b/documentation/Design/Project Design.docx
@@ -1715,11 +1715,21 @@
       <w:r>
         <w:t xml:space="preserve">Figure </w:t>
       </w:r>
-      <w:fldSimple w:instr=" SEQ Figure \* ARABIC ">
-        <w:r>
-          <w:t>1</w:t>
-        </w:r>
-      </w:fldSimple>
+      <w:r>
+        <w:fldChar w:fldCharType="begin"/>
+      </w:r>
+      <w:r>
+        <w:instrText xml:space="preserve"> SEQ Figure \* ARABIC </w:instrText>
+      </w:r>
+      <w:r>
+        <w:fldChar w:fldCharType="separate"/>
+      </w:r>
+      <w:r>
+        <w:t>1</w:t>
+      </w:r>
+      <w:r>
+        <w:fldChar w:fldCharType="end"/>
+      </w:r>
       <w:r>
         <w:t xml:space="preserve">. </w:t>
       </w:r>
@@ -2046,11 +2056,9 @@
             <w:tcW w:w="3116" w:type="dxa"/>
           </w:tcPr>
           <w:p>
-            <w:proofErr w:type="spellStart"/>
             <w:r>
               <w:t>on_open_button_click</w:t>
             </w:r>
-            <w:proofErr w:type="spellEnd"/>
           </w:p>
         </w:tc>
         <w:tc>
@@ -2377,9 +2385,11 @@
             <w:tcW w:w="2044" w:type="dxa"/>
           </w:tcPr>
           <w:p>
-            <w:r>
-              <w:t>Image</w:t>
-            </w:r>
+            <w:proofErr w:type="spellStart"/>
+            <w:r>
+              <w:t>MainFrame</w:t>
+            </w:r>
+            <w:proofErr w:type="spellEnd"/>
           </w:p>
         </w:tc>
         <w:tc>
@@ -2388,7 +2398,7 @@
           </w:tcPr>
           <w:p>
             <w:r>
-              <w:t>Image</w:t>
+              <w:t>Main Interface</w:t>
             </w:r>
           </w:p>
         </w:tc>
@@ -2398,23 +2408,42 @@
           </w:tcPr>
           <w:p>
             <w:r>
-              <w:t xml:space="preserve">source: default or filename returned from </w:t>
-            </w:r>
-            <w:proofErr w:type="spellStart"/>
-            <w:r>
-              <w:t>on_open_button_</w:t>
-            </w:r>
-            <w:proofErr w:type="gramStart"/>
-            <w:r>
-              <w:t>click</w:t>
-            </w:r>
-            <w:proofErr w:type="spellEnd"/>
-            <w:r>
-              <w:t>(</w:t>
-            </w:r>
-            <w:proofErr w:type="gramEnd"/>
-            <w:r>
-              <w:t>)</w:t>
+              <w:t>background-</w:t>
+            </w:r>
+            <w:r>
+              <w:t>color: # 4CAF5</w:t>
+            </w:r>
+            <w:r>
+              <w:t>0</w:t>
+            </w:r>
+          </w:p>
+          <w:p>
+            <w:r>
+              <w:t xml:space="preserve">size: </w:t>
+            </w:r>
+            <w:r>
+              <w:t>55</w:t>
+            </w:r>
+            <w:r>
+              <w:t>0</w:t>
+            </w:r>
+            <w:r>
+              <w:rPr>
+                <w:rFonts w:ascii="Calibri" w:hAnsi="Calibri" w:cs="Calibri"/>
+                <w:sz w:val="22"/>
+                <w:szCs w:val="22"/>
+              </w:rPr>
+              <w:t>x</w:t>
+            </w:r>
+            <w:r>
+              <w:rPr>
+                <w:sz w:val="22"/>
+                <w:szCs w:val="22"/>
+              </w:rPr>
+              <w:t>50</w:t>
+            </w:r>
+            <w:r>
+              <w:t>0</w:t>
             </w:r>
           </w:p>
         </w:tc>
@@ -2436,7 +2465,7 @@
           </w:tcPr>
           <w:p>
             <w:r>
-              <w:t>Open Image</w:t>
+              <w:t>Image</w:t>
             </w:r>
           </w:p>
         </w:tc>
@@ -2446,7 +2475,7 @@
           </w:tcPr>
           <w:p>
             <w:r>
-              <w:t>Button</w:t>
+              <w:t>Image</w:t>
             </w:r>
           </w:p>
         </w:tc>
@@ -2456,41 +2485,61 @@
           </w:tcPr>
           <w:p>
             <w:r>
-              <w:t>background-</w:t>
-            </w:r>
-            <w:r>
-              <w:t xml:space="preserve">color: </w:t>
-            </w:r>
-            <w:r>
-              <w:t xml:space="preserve"># </w:t>
-            </w:r>
-            <w:r>
-              <w:t>4CAF50</w:t>
-            </w:r>
-          </w:p>
-          <w:p>
-            <w:r>
-              <w:t>size</w:t>
+              <w:t>source: default or filename returned from on_open_button_</w:t>
             </w:r>
             <w:proofErr w:type="gramStart"/>
             <w:r>
-              <w:t>: ?</w:t>
+              <w:t>click(</w:t>
             </w:r>
             <w:proofErr w:type="gramEnd"/>
-          </w:p>
-          <w:p>
-            <w:r>
-              <w:t>position</w:t>
-            </w:r>
-            <w:proofErr w:type="gramStart"/>
-            <w:r>
-              <w:t>: ?</w:t>
-            </w:r>
-            <w:proofErr w:type="gramEnd"/>
-          </w:p>
-          <w:p>
-            <w:r>
-              <w:t>enabled by default: True</w:t>
+            <w:r>
+              <w:t>)</w:t>
+            </w:r>
+          </w:p>
+          <w:p>
+            <w:r>
+              <w:t xml:space="preserve">size: </w:t>
+            </w:r>
+            <w:r>
+              <w:t>33</w:t>
+            </w:r>
+            <w:r>
+              <w:t>0</w:t>
+            </w:r>
+            <w:r>
+              <w:rPr>
+                <w:rFonts w:ascii="Calibri" w:hAnsi="Calibri" w:cs="Calibri"/>
+                <w:sz w:val="22"/>
+                <w:szCs w:val="22"/>
+              </w:rPr>
+              <w:t>x</w:t>
+            </w:r>
+            <w:r>
+              <w:rPr>
+                <w:sz w:val="22"/>
+                <w:szCs w:val="22"/>
+              </w:rPr>
+              <w:t>25</w:t>
+            </w:r>
+            <w:r>
+              <w:t>0</w:t>
+            </w:r>
+          </w:p>
+          <w:p>
+            <w:r>
+              <w:t>position: (</w:t>
+            </w:r>
+            <w:r>
+              <w:t>3</w:t>
+            </w:r>
+            <w:r>
+              <w:t>0,</w:t>
+            </w:r>
+            <w:r>
+              <w:t xml:space="preserve"> 2</w:t>
+            </w:r>
+            <w:r>
+              <w:t>0)</w:t>
             </w:r>
           </w:p>
         </w:tc>
@@ -2499,21 +2548,8 @@
             <w:tcW w:w="2736" w:type="dxa"/>
           </w:tcPr>
           <w:p>
-            <w:proofErr w:type="spellStart"/>
-            <w:r>
-              <w:t>on_open_button_</w:t>
-            </w:r>
-            <w:proofErr w:type="gramStart"/>
-            <w:r>
-              <w:t>click</w:t>
-            </w:r>
-            <w:proofErr w:type="spellEnd"/>
-            <w:r>
-              <w:t>(</w:t>
-            </w:r>
-            <w:proofErr w:type="gramEnd"/>
-            <w:r>
-              <w:t>)</w:t>
+            <w:r>
+              <w:t>N/A</w:t>
             </w:r>
           </w:p>
         </w:tc>
@@ -2525,7 +2561,7 @@
           </w:tcPr>
           <w:p>
             <w:r>
-              <w:t>Encode Image</w:t>
+              <w:t>Open Image</w:t>
             </w:r>
           </w:p>
         </w:tc>
@@ -2548,60 +2584,81 @@
               <w:t>background-</w:t>
             </w:r>
             <w:r>
-              <w:t>color: # 4CAF50</w:t>
-            </w:r>
-          </w:p>
-          <w:p>
-            <w:r>
-              <w:t>size</w:t>
+              <w:t xml:space="preserve">color: </w:t>
+            </w:r>
+            <w:r>
+              <w:t># 4CAF50</w:t>
+            </w:r>
+          </w:p>
+          <w:p>
+            <w:r>
+              <w:t>text color: white</w:t>
+            </w:r>
+          </w:p>
+          <w:p>
+            <w:r>
+              <w:t xml:space="preserve">size: </w:t>
+            </w:r>
+            <w:r>
+              <w:t>11</w:t>
+            </w:r>
+            <w:r>
+              <w:t>0</w:t>
+            </w:r>
+            <w:r>
+              <w:rPr>
+                <w:rFonts w:ascii="Calibri" w:hAnsi="Calibri" w:cs="Calibri"/>
+                <w:sz w:val="22"/>
+                <w:szCs w:val="22"/>
+              </w:rPr>
+              <w:t>x</w:t>
+            </w:r>
+            <w:r>
+              <w:rPr>
+                <w:sz w:val="22"/>
+                <w:szCs w:val="22"/>
+              </w:rPr>
+              <w:t>4</w:t>
+            </w:r>
+            <w:r>
+              <w:t>0</w:t>
+            </w:r>
+          </w:p>
+          <w:p>
+            <w:r>
+              <w:t xml:space="preserve">position: </w:t>
+            </w:r>
+            <w:r>
+              <w:t>(390,</w:t>
+            </w:r>
+            <w:r>
+              <w:t xml:space="preserve"> </w:t>
+            </w:r>
+            <w:r>
+              <w:t>40)</w:t>
+            </w:r>
+          </w:p>
+          <w:p>
+            <w:r>
+              <w:t>enabled by default: True</w:t>
+            </w:r>
+          </w:p>
+        </w:tc>
+        <w:tc>
+          <w:tcPr>
+            <w:tcW w:w="2736" w:type="dxa"/>
+          </w:tcPr>
+          <w:p>
+            <w:r>
+              <w:t>on_open_button_</w:t>
             </w:r>
             <w:proofErr w:type="gramStart"/>
             <w:r>
-              <w:t>: ?</w:t>
+              <w:t>click(</w:t>
             </w:r>
             <w:proofErr w:type="gramEnd"/>
-          </w:p>
-          <w:p>
-            <w:r>
-              <w:t>position</w:t>
-            </w:r>
-            <w:proofErr w:type="gramStart"/>
-            <w:r>
-              <w:t>: ?</w:t>
-            </w:r>
-            <w:proofErr w:type="gramEnd"/>
-          </w:p>
-          <w:p>
-            <w:r>
-              <w:t>enabled by default: False</w:t>
-            </w:r>
-          </w:p>
-        </w:tc>
-        <w:tc>
-          <w:tcPr>
-            <w:tcW w:w="2736" w:type="dxa"/>
-          </w:tcPr>
-          <w:p>
-            <w:proofErr w:type="spellStart"/>
-            <w:r>
-              <w:t>on_encode_button_</w:t>
-            </w:r>
-            <w:proofErr w:type="gramStart"/>
-            <w:r>
-              <w:t>click</w:t>
-            </w:r>
-            <w:proofErr w:type="spellEnd"/>
-            <w:r>
-              <w:t>(</w:t>
-            </w:r>
-            <w:proofErr w:type="gramEnd"/>
             <w:r>
               <w:t>)</w:t>
-            </w:r>
-          </w:p>
-          <w:p>
-            <w:r>
-              <w:t>enables when file opened</w:t>
             </w:r>
           </w:p>
         </w:tc>
@@ -2613,7 +2670,7 @@
           </w:tcPr>
           <w:p>
             <w:r>
-              <w:t>Reset Image</w:t>
+              <w:t>Encode Image</w:t>
             </w:r>
           </w:p>
         </w:tc>
@@ -2641,55 +2698,83 @@
           </w:p>
           <w:p>
             <w:r>
-              <w:t>size</w:t>
+              <w:t>text color: white</w:t>
+            </w:r>
+          </w:p>
+          <w:p>
+            <w:r>
+              <w:t xml:space="preserve">size: </w:t>
+            </w:r>
+            <w:r>
+              <w:t>110</w:t>
+            </w:r>
+            <w:r>
+              <w:rPr>
+                <w:rFonts w:ascii="Calibri" w:hAnsi="Calibri" w:cs="Calibri"/>
+                <w:sz w:val="22"/>
+                <w:szCs w:val="22"/>
+              </w:rPr>
+              <w:t>x</w:t>
+            </w:r>
+            <w:r>
+              <w:rPr>
+                <w:sz w:val="22"/>
+                <w:szCs w:val="22"/>
+              </w:rPr>
+              <w:t>4</w:t>
+            </w:r>
+            <w:r>
+              <w:t>0</w:t>
+            </w:r>
+          </w:p>
+          <w:p>
+            <w:r>
+              <w:t xml:space="preserve">position: </w:t>
+            </w:r>
+            <w:r>
+              <w:t>(390,</w:t>
+            </w:r>
+            <w:r>
+              <w:t xml:space="preserve"> 10</w:t>
+            </w:r>
+            <w:r>
+              <w:t>0)</w:t>
+            </w:r>
+          </w:p>
+          <w:p>
+            <w:r>
+              <w:t xml:space="preserve">enabled by default: </w:t>
+            </w:r>
+            <w:r>
+              <w:t>True</w:t>
+            </w:r>
+          </w:p>
+        </w:tc>
+        <w:tc>
+          <w:tcPr>
+            <w:tcW w:w="2736" w:type="dxa"/>
+          </w:tcPr>
+          <w:p>
+            <w:proofErr w:type="spellStart"/>
+            <w:r>
+              <w:t>on_encode_button_</w:t>
             </w:r>
             <w:proofErr w:type="gramStart"/>
             <w:r>
-              <w:t>: ?</w:t>
+              <w:t>click</w:t>
+            </w:r>
+            <w:proofErr w:type="spellEnd"/>
+            <w:r>
+              <w:t>(</w:t>
             </w:r>
             <w:proofErr w:type="gramEnd"/>
-          </w:p>
-          <w:p>
-            <w:r>
-              <w:t>position</w:t>
-            </w:r>
-            <w:proofErr w:type="gramStart"/>
-            <w:r>
-              <w:t>: ?</w:t>
-            </w:r>
-            <w:proofErr w:type="gramEnd"/>
-          </w:p>
-          <w:p>
-            <w:r>
-              <w:t>enabled by default: False</w:t>
-            </w:r>
-          </w:p>
-        </w:tc>
-        <w:tc>
-          <w:tcPr>
-            <w:tcW w:w="2736" w:type="dxa"/>
-          </w:tcPr>
-          <w:p>
-            <w:proofErr w:type="spellStart"/>
-            <w:r>
-              <w:t>on_reset_button_</w:t>
-            </w:r>
-            <w:proofErr w:type="gramStart"/>
-            <w:r>
-              <w:t>click</w:t>
-            </w:r>
-            <w:proofErr w:type="spellEnd"/>
-            <w:r>
-              <w:t>(</w:t>
-            </w:r>
-            <w:proofErr w:type="gramEnd"/>
             <w:r>
               <w:t>)</w:t>
             </w:r>
           </w:p>
           <w:p>
             <w:r>
-              <w:t>enables when message encoded</w:t>
+              <w:t>enables when file opened</w:t>
             </w:r>
           </w:p>
         </w:tc>
@@ -2701,7 +2786,7 @@
           </w:tcPr>
           <w:p>
             <w:r>
-              <w:t>Save Image</w:t>
+              <w:t>Reset Image</w:t>
             </w:r>
           </w:p>
         </w:tc>
@@ -2724,60 +2809,104 @@
               <w:t>background-</w:t>
             </w:r>
             <w:r>
-              <w:t>color: # 4CAF50</w:t>
-            </w:r>
-          </w:p>
-          <w:p>
-            <w:r>
-              <w:t>size</w:t>
+              <w:t xml:space="preserve">color: </w:t>
+            </w:r>
+          </w:p>
+          <w:p>
+            <w:r>
+              <w:t xml:space="preserve">    enabled - </w:t>
+            </w:r>
+            <w:r>
+              <w:t># 4CAF50</w:t>
+            </w:r>
+          </w:p>
+          <w:p>
+            <w:r>
+              <w:t xml:space="preserve">    disable</w:t>
+            </w:r>
+            <w:r>
+              <w:t>d</w:t>
+            </w:r>
+            <w:r>
+              <w:t xml:space="preserve"> - grey</w:t>
+            </w:r>
+          </w:p>
+          <w:p>
+            <w:r>
+              <w:t>text color: white</w:t>
+            </w:r>
+          </w:p>
+          <w:p>
+            <w:r>
+              <w:t xml:space="preserve">size: </w:t>
+            </w:r>
+            <w:r>
+              <w:t>110</w:t>
+            </w:r>
+            <w:r>
+              <w:rPr>
+                <w:rFonts w:ascii="Calibri" w:hAnsi="Calibri" w:cs="Calibri"/>
+                <w:sz w:val="22"/>
+                <w:szCs w:val="22"/>
+              </w:rPr>
+              <w:t>x</w:t>
+            </w:r>
+            <w:r>
+              <w:rPr>
+                <w:sz w:val="22"/>
+                <w:szCs w:val="22"/>
+              </w:rPr>
+              <w:t>4</w:t>
+            </w:r>
+            <w:r>
+              <w:t>0</w:t>
+            </w:r>
+          </w:p>
+          <w:p>
+            <w:r>
+              <w:t xml:space="preserve">position: </w:t>
+            </w:r>
+            <w:r>
+              <w:t>(390,</w:t>
+            </w:r>
+            <w:r>
+              <w:t xml:space="preserve"> 16</w:t>
+            </w:r>
+            <w:r>
+              <w:t>0)</w:t>
+            </w:r>
+          </w:p>
+          <w:p>
+            <w:r>
+              <w:t>enabled by default: False</w:t>
+            </w:r>
+          </w:p>
+        </w:tc>
+        <w:tc>
+          <w:tcPr>
+            <w:tcW w:w="2736" w:type="dxa"/>
+          </w:tcPr>
+          <w:p>
+            <w:proofErr w:type="spellStart"/>
+            <w:r>
+              <w:t>on_reset_button_</w:t>
             </w:r>
             <w:proofErr w:type="gramStart"/>
             <w:r>
-              <w:t>: ?</w:t>
+              <w:t>click</w:t>
+            </w:r>
+            <w:proofErr w:type="spellEnd"/>
+            <w:r>
+              <w:t>(</w:t>
             </w:r>
             <w:proofErr w:type="gramEnd"/>
-          </w:p>
-          <w:p>
-            <w:r>
-              <w:t>position</w:t>
-            </w:r>
-            <w:proofErr w:type="gramStart"/>
-            <w:r>
-              <w:t>: ?</w:t>
-            </w:r>
-            <w:proofErr w:type="gramEnd"/>
-          </w:p>
-          <w:p>
-            <w:r>
-              <w:t>enabled by default: False</w:t>
-            </w:r>
-          </w:p>
-        </w:tc>
-        <w:tc>
-          <w:tcPr>
-            <w:tcW w:w="2736" w:type="dxa"/>
-          </w:tcPr>
-          <w:p>
-            <w:proofErr w:type="spellStart"/>
-            <w:r>
-              <w:t>on_save_button_</w:t>
-            </w:r>
-            <w:proofErr w:type="gramStart"/>
-            <w:r>
-              <w:t>click</w:t>
-            </w:r>
-            <w:proofErr w:type="spellEnd"/>
-            <w:r>
-              <w:t>(</w:t>
-            </w:r>
-            <w:proofErr w:type="gramEnd"/>
             <w:r>
               <w:t>)</w:t>
             </w:r>
           </w:p>
           <w:p>
             <w:r>
-              <w:t>enables when file opened</w:t>
+              <w:t>enables when message encoded</w:t>
             </w:r>
           </w:p>
         </w:tc>
@@ -2788,56 +2917,112 @@
             <w:tcW w:w="2044" w:type="dxa"/>
           </w:tcPr>
           <w:p>
+            <w:r>
+              <w:t>Save Image</w:t>
+            </w:r>
+          </w:p>
+        </w:tc>
+        <w:tc>
+          <w:tcPr>
+            <w:tcW w:w="1495" w:type="dxa"/>
+          </w:tcPr>
+          <w:p>
+            <w:r>
+              <w:t>Button</w:t>
+            </w:r>
+          </w:p>
+        </w:tc>
+        <w:tc>
+          <w:tcPr>
+            <w:tcW w:w="3075" w:type="dxa"/>
+          </w:tcPr>
+          <w:p>
+            <w:r>
+              <w:t>background-</w:t>
+            </w:r>
+            <w:r>
+              <w:t>color: # 4CAF50</w:t>
+            </w:r>
+          </w:p>
+          <w:p>
+            <w:r>
+              <w:lastRenderedPageBreak/>
+              <w:t>text color: white</w:t>
+            </w:r>
+          </w:p>
+          <w:p>
+            <w:r>
+              <w:t xml:space="preserve">size: </w:t>
+            </w:r>
+            <w:r>
+              <w:t>110</w:t>
+            </w:r>
+            <w:r>
+              <w:rPr>
+                <w:rFonts w:ascii="Calibri" w:hAnsi="Calibri" w:cs="Calibri"/>
+                <w:sz w:val="22"/>
+                <w:szCs w:val="22"/>
+              </w:rPr>
+              <w:t>x</w:t>
+            </w:r>
+            <w:r>
+              <w:rPr>
+                <w:sz w:val="22"/>
+                <w:szCs w:val="22"/>
+              </w:rPr>
+              <w:t>4</w:t>
+            </w:r>
+            <w:r>
+              <w:t>0</w:t>
+            </w:r>
+          </w:p>
+          <w:p>
+            <w:r>
+              <w:t xml:space="preserve">position: </w:t>
+            </w:r>
+            <w:r>
+              <w:t>(390,</w:t>
+            </w:r>
+            <w:r>
+              <w:t xml:space="preserve"> 22</w:t>
+            </w:r>
+            <w:r>
+              <w:t>0)</w:t>
+            </w:r>
+          </w:p>
+          <w:p>
+            <w:r>
+              <w:t>enabled by default: True</w:t>
+            </w:r>
+          </w:p>
+        </w:tc>
+        <w:tc>
+          <w:tcPr>
+            <w:tcW w:w="2736" w:type="dxa"/>
+          </w:tcPr>
+          <w:p>
             <w:proofErr w:type="spellStart"/>
             <w:r>
-              <w:t>gui_label</w:t>
+              <w:lastRenderedPageBreak/>
+              <w:t>on_save_button_</w:t>
+            </w:r>
+            <w:proofErr w:type="gramStart"/>
+            <w:r>
+              <w:t>click</w:t>
             </w:r>
             <w:proofErr w:type="spellEnd"/>
-          </w:p>
-        </w:tc>
-        <w:tc>
-          <w:tcPr>
-            <w:tcW w:w="1495" w:type="dxa"/>
-          </w:tcPr>
-          <w:p>
-            <w:r>
-              <w:t>label</w:t>
-            </w:r>
-          </w:p>
-        </w:tc>
-        <w:tc>
-          <w:tcPr>
-            <w:tcW w:w="3075" w:type="dxa"/>
-          </w:tcPr>
-          <w:p>
-            <w:r>
-              <w:t>default text</w:t>
-            </w:r>
-            <w:r>
-              <w:t xml:space="preserve">: </w:t>
-            </w:r>
-            <w:r>
-              <w:t>(0/0) No Image Loaded</w:t>
-            </w:r>
-          </w:p>
-          <w:p>
-            <w:r>
-              <w:t>text: (n/p) characters remaining</w:t>
-            </w:r>
-          </w:p>
-          <w:p>
-            <w:r>
-              <w:t>text: Maximum (p) characters entered</w:t>
-            </w:r>
-          </w:p>
-        </w:tc>
-        <w:tc>
-          <w:tcPr>
-            <w:tcW w:w="2736" w:type="dxa"/>
-          </w:tcPr>
-          <w:p>
-            <w:r>
-              <w:t>N/A</w:t>
+            <w:r>
+              <w:t>(</w:t>
+            </w:r>
+            <w:proofErr w:type="gramEnd"/>
+            <w:r>
+              <w:t>)</w:t>
+            </w:r>
+          </w:p>
+          <w:p>
+            <w:r>
+              <w:lastRenderedPageBreak/>
+              <w:t>enables when file opened</w:t>
             </w:r>
           </w:p>
         </w:tc>
@@ -2848,9 +3033,226 @@
             <w:tcW w:w="2044" w:type="dxa"/>
           </w:tcPr>
           <w:p>
+            <w:r>
+              <w:lastRenderedPageBreak/>
+              <w:t>gui_label</w:t>
+            </w:r>
+            <w:r>
+              <w:t>_1</w:t>
+            </w:r>
+          </w:p>
+        </w:tc>
+        <w:tc>
+          <w:tcPr>
+            <w:tcW w:w="1495" w:type="dxa"/>
+          </w:tcPr>
+          <w:p>
+            <w:r>
+              <w:t>L</w:t>
+            </w:r>
+            <w:r>
+              <w:t>abel</w:t>
+            </w:r>
+          </w:p>
+        </w:tc>
+        <w:tc>
+          <w:tcPr>
+            <w:tcW w:w="3075" w:type="dxa"/>
+          </w:tcPr>
+          <w:p>
+            <w:r>
+              <w:t>default text:</w:t>
+            </w:r>
+            <w:r>
+              <w:t xml:space="preserve"> warning message</w:t>
+            </w:r>
+          </w:p>
+          <w:p>
+            <w:r>
+              <w:t xml:space="preserve">size: </w:t>
+            </w:r>
+            <w:r>
+              <w:t>2</w:t>
+            </w:r>
+            <w:r>
+              <w:t>0</w:t>
+            </w:r>
+            <w:r>
+              <w:rPr>
+                <w:rFonts w:ascii="Calibri" w:hAnsi="Calibri" w:cs="Calibri"/>
+                <w:sz w:val="22"/>
+                <w:szCs w:val="22"/>
+              </w:rPr>
+              <w:t>x</w:t>
+            </w:r>
+            <w:r>
+              <w:rPr>
+                <w:sz w:val="22"/>
+                <w:szCs w:val="22"/>
+              </w:rPr>
+              <w:t>28</w:t>
+            </w:r>
+            <w:r>
+              <w:t>0</w:t>
+            </w:r>
+          </w:p>
+          <w:p>
+            <w:r>
+              <w:t>position: (</w:t>
+            </w:r>
+            <w:r>
+              <w:t>47</w:t>
+            </w:r>
+            <w:r>
+              <w:t>0, 20)</w:t>
+            </w:r>
+          </w:p>
+          <w:p>
+            <w:r>
+              <w:t xml:space="preserve">text </w:t>
+            </w:r>
+            <w:r>
+              <w:t xml:space="preserve">color: </w:t>
+            </w:r>
+            <w:r>
+              <w:t>red</w:t>
+            </w:r>
+          </w:p>
+        </w:tc>
+        <w:tc>
+          <w:tcPr>
+            <w:tcW w:w="2736" w:type="dxa"/>
+          </w:tcPr>
+          <w:p>
+            <w:r>
+              <w:t>N/A</w:t>
+            </w:r>
+          </w:p>
+        </w:tc>
+      </w:tr>
+      <w:tr>
+        <w:tc>
+          <w:tcPr>
+            <w:tcW w:w="2044" w:type="dxa"/>
+          </w:tcPr>
+          <w:p>
+            <w:r>
+              <w:t>gui_label</w:t>
+            </w:r>
+            <w:r>
+              <w:t>_2</w:t>
+            </w:r>
+          </w:p>
+        </w:tc>
+        <w:tc>
+          <w:tcPr>
+            <w:tcW w:w="1495" w:type="dxa"/>
+          </w:tcPr>
+          <w:p>
+            <w:r>
+              <w:t>L</w:t>
+            </w:r>
+            <w:r>
+              <w:t>abel</w:t>
+            </w:r>
+          </w:p>
+        </w:tc>
+        <w:tc>
+          <w:tcPr>
+            <w:tcW w:w="3075" w:type="dxa"/>
+          </w:tcPr>
+          <w:p>
+            <w:r>
+              <w:t xml:space="preserve">default text: </w:t>
+            </w:r>
+            <w:r>
+              <w:t>(0/0) No Image Loaded</w:t>
+            </w:r>
+          </w:p>
+          <w:p>
+            <w:r>
+              <w:t>text: (n/p) characters remaining</w:t>
+            </w:r>
+          </w:p>
+          <w:p>
+            <w:r>
+              <w:t>text: Maximum (p) characters entered</w:t>
+            </w:r>
+          </w:p>
+          <w:p>
+            <w:r>
+              <w:t xml:space="preserve">size: </w:t>
+            </w:r>
+            <w:r>
+              <w:t>5</w:t>
+            </w:r>
+            <w:r>
+              <w:t>0</w:t>
+            </w:r>
+            <w:r>
+              <w:rPr>
+                <w:rFonts w:ascii="Calibri" w:hAnsi="Calibri" w:cs="Calibri"/>
+                <w:sz w:val="22"/>
+                <w:szCs w:val="22"/>
+              </w:rPr>
+              <w:t>x</w:t>
+            </w:r>
+            <w:r>
+              <w:rPr>
+                <w:sz w:val="22"/>
+                <w:szCs w:val="22"/>
+              </w:rPr>
+              <w:t>2</w:t>
+            </w:r>
+            <w:r>
+              <w:t>0</w:t>
+            </w:r>
+          </w:p>
+          <w:p>
+            <w:r>
+              <w:t>position: (4</w:t>
+            </w:r>
+            <w:r>
+              <w:t>6</w:t>
+            </w:r>
+            <w:r>
+              <w:t xml:space="preserve">0, </w:t>
+            </w:r>
+            <w:r>
+              <w:t>45</w:t>
+            </w:r>
+            <w:r>
+              <w:t>0)</w:t>
+            </w:r>
+          </w:p>
+          <w:p>
+            <w:r>
+              <w:t xml:space="preserve">text color: </w:t>
+            </w:r>
+            <w:r>
+              <w:t>white</w:t>
+            </w:r>
+          </w:p>
+        </w:tc>
+        <w:tc>
+          <w:tcPr>
+            <w:tcW w:w="2736" w:type="dxa"/>
+          </w:tcPr>
+          <w:p>
+            <w:r>
+              <w:t>N/A</w:t>
+            </w:r>
+          </w:p>
+        </w:tc>
+      </w:tr>
+      <w:tr>
+        <w:tc>
+          <w:tcPr>
+            <w:tcW w:w="2044" w:type="dxa"/>
+          </w:tcPr>
+          <w:p>
             <w:proofErr w:type="spellStart"/>
             <w:r>
-              <w:lastRenderedPageBreak/>
               <w:t>gui_text_input</w:t>
             </w:r>
             <w:proofErr w:type="spellEnd"/>
@@ -2880,6 +3282,49 @@
           <w:p>
             <w:r>
               <w:t>text: user input text</w:t>
+            </w:r>
+          </w:p>
+          <w:p>
+            <w:r>
+              <w:t xml:space="preserve">size: </w:t>
+            </w:r>
+            <w:r>
+              <w:t>490</w:t>
+            </w:r>
+            <w:r>
+              <w:rPr>
+                <w:rFonts w:ascii="Calibri" w:hAnsi="Calibri" w:cs="Calibri"/>
+                <w:sz w:val="22"/>
+                <w:szCs w:val="22"/>
+              </w:rPr>
+              <w:t>x</w:t>
+            </w:r>
+            <w:r>
+              <w:rPr>
+                <w:sz w:val="22"/>
+                <w:szCs w:val="22"/>
+              </w:rPr>
+              <w:t>13</w:t>
+            </w:r>
+            <w:r>
+              <w:t>0</w:t>
+            </w:r>
+          </w:p>
+          <w:p>
+            <w:r>
+              <w:t>position: (</w:t>
+            </w:r>
+            <w:r>
+              <w:t>2</w:t>
+            </w:r>
+            <w:r>
+              <w:t xml:space="preserve">0, </w:t>
+            </w:r>
+            <w:r>
+              <w:t>31</w:t>
+            </w:r>
+            <w:r>
+              <w:t>0)</w:t>
             </w:r>
           </w:p>
         </w:tc>
@@ -2972,6 +3417,7 @@
         <w:pStyle w:val="Heading2"/>
       </w:pPr>
       <w:r>
+        <w:lastRenderedPageBreak/>
         <w:t>File Access</w:t>
       </w:r>
     </w:p>
@@ -3206,17 +3652,294 @@
       </w:pPr>
       <w:bookmarkStart w:id="14" w:name="_Toc100155845"/>
       <w:r>
+        <w:t>Message Decoding</w:t>
+      </w:r>
+      <w:bookmarkEnd w:id="14"/>
+    </w:p>
+    <w:p/>
+    <w:p>
+      <w:r>
+        <w:t>Message decoding design.</w:t>
+      </w:r>
+    </w:p>
+    <w:p/>
+    <w:p/>
+    <w:p/>
+    <w:p>
+      <w:pPr>
+        <w:pStyle w:val="Heading1"/>
+      </w:pPr>
+      <w:r>
+        <w:t>Reset Function</w:t>
+      </w:r>
+    </w:p>
+    <w:p/>
+    <w:p>
+      <w:pPr>
+        <w:pStyle w:val="Heading2"/>
+      </w:pPr>
+      <w:r>
+        <w:t>Overview</w:t>
+      </w:r>
+    </w:p>
+    <w:p>
+      <w:r>
+        <w:t>The r</w:t>
+      </w:r>
+      <w:r>
+        <w:t>eset function will be triggered when the user clicks the “Reset Image” button</w:t>
+      </w:r>
+      <w:r>
+        <w:t xml:space="preserve"> after finishing encoding the uploaded imag</w:t>
+      </w:r>
+      <w:r>
+        <w:t>e</w:t>
+      </w:r>
+      <w:r>
+        <w:t>.</w:t>
+      </w:r>
+      <w:r>
+        <w:t xml:space="preserve"> In the reset function, the image pixel data will be reset</w:t>
+      </w:r>
+      <w:r>
+        <w:t xml:space="preserve"> to null </w:t>
+      </w:r>
+      <w:proofErr w:type="gramStart"/>
+      <w:r>
+        <w:t>in order to</w:t>
+      </w:r>
+      <w:proofErr w:type="gramEnd"/>
+      <w:r>
+        <w:t xml:space="preserve"> store the data of the next uploaded image.</w:t>
+      </w:r>
+      <w:r>
+        <w:t xml:space="preserve"> </w:t>
+      </w:r>
+      <w:r>
+        <w:t xml:space="preserve">Next, the user input will be </w:t>
+      </w:r>
+      <w:r>
+        <w:t xml:space="preserve">reset to </w:t>
+      </w:r>
+      <w:r>
+        <w:t>empty string.</w:t>
+      </w:r>
+    </w:p>
+    <w:p/>
+    <w:p>
+      <w:pPr>
+        <w:pStyle w:val="Heading2"/>
+      </w:pPr>
+      <w:r>
+        <w:t>Main Goal</w:t>
+      </w:r>
+    </w:p>
+    <w:p>
+      <w:r>
+        <w:t xml:space="preserve">Allow the user to edit and remove an encoded message after </w:t>
+      </w:r>
+      <w:r>
+        <w:t>clicking</w:t>
+      </w:r>
+      <w:r>
+        <w:t xml:space="preserve"> </w:t>
+      </w:r>
+      <w:r>
+        <w:t xml:space="preserve">the </w:t>
+      </w:r>
+      <w:r>
+        <w:t>“Encode Image” button.</w:t>
+      </w:r>
+    </w:p>
+    <w:p/>
+    <w:p>
+      <w:pPr>
+        <w:pStyle w:val="Heading2"/>
+      </w:pPr>
+      <w:r>
+        <w:t>File Access</w:t>
+      </w:r>
+    </w:p>
+    <w:p>
+      <w:r>
+        <w:t>No file access is required.</w:t>
+      </w:r>
+    </w:p>
+    <w:p/>
+    <w:p>
+      <w:pPr>
+        <w:pStyle w:val="Heading2"/>
+      </w:pPr>
+      <w:r>
+        <w:t>Data Structures</w:t>
+      </w:r>
+    </w:p>
+    <w:p>
+      <w:r>
+        <w:t>String: User input</w:t>
+      </w:r>
+    </w:p>
+    <w:p>
+      <w:r>
+        <w:t>List: RGB pixel data</w:t>
+      </w:r>
+    </w:p>
+    <w:p/>
+    <w:p>
+      <w:pPr>
+        <w:pStyle w:val="Heading2"/>
+      </w:pPr>
+      <w:r>
         <w:lastRenderedPageBreak/>
-        <w:t>Message Decoding</w:t>
-      </w:r>
-      <w:bookmarkEnd w:id="14"/>
+        <w:t>Input and Output</w:t>
+      </w:r>
+    </w:p>
+    <w:p>
+      <w:r>
+        <w:t xml:space="preserve">The required input and output for the </w:t>
+      </w:r>
+      <w:r>
+        <w:t>reset</w:t>
+      </w:r>
+      <w:r>
+        <w:t xml:space="preserve"> process function</w:t>
+      </w:r>
+      <w:r>
+        <w:t xml:space="preserve"> are </w:t>
+      </w:r>
+      <w:r>
+        <w:t>described in Table #.</w:t>
+      </w:r>
     </w:p>
     <w:p/>
     <w:p>
-      <w:r>
-        <w:t>Message decoding design.</w:t>
-      </w:r>
-    </w:p>
+      <w:pPr>
+        <w:rPr>
+          <w:b/>
+          <w:bCs/>
+        </w:rPr>
+      </w:pPr>
+      <w:r>
+        <w:rPr>
+          <w:b/>
+          <w:bCs/>
+        </w:rPr>
+        <w:t>Table #</w:t>
+      </w:r>
+    </w:p>
+    <w:p>
+      <w:r>
+        <w:t>Reset</w:t>
+      </w:r>
+      <w:r>
+        <w:t xml:space="preserve"> Process Function</w:t>
+      </w:r>
+    </w:p>
+    <w:tbl>
+      <w:tblPr>
+        <w:tblStyle w:val="TableGrid"/>
+        <w:tblW w:w="0" w:type="auto"/>
+        <w:tblLook w:val="04A0" w:firstRow="1" w:lastRow="0" w:firstColumn="1" w:lastColumn="0" w:noHBand="0" w:noVBand="1"/>
+      </w:tblPr>
+      <w:tblGrid>
+        <w:gridCol w:w="3116"/>
+        <w:gridCol w:w="3117"/>
+        <w:gridCol w:w="3117"/>
+      </w:tblGrid>
+      <w:tr>
+        <w:tc>
+          <w:tcPr>
+            <w:tcW w:w="3116" w:type="dxa"/>
+          </w:tcPr>
+          <w:p>
+            <w:r>
+              <w:t>Function</w:t>
+            </w:r>
+          </w:p>
+        </w:tc>
+        <w:tc>
+          <w:tcPr>
+            <w:tcW w:w="3117" w:type="dxa"/>
+          </w:tcPr>
+          <w:p>
+            <w:r>
+              <w:t>Input Parameters</w:t>
+            </w:r>
+          </w:p>
+        </w:tc>
+        <w:tc>
+          <w:tcPr>
+            <w:tcW w:w="3117" w:type="dxa"/>
+          </w:tcPr>
+          <w:p>
+            <w:r>
+              <w:t>Return Value</w:t>
+            </w:r>
+          </w:p>
+        </w:tc>
+      </w:tr>
+      <w:tr>
+        <w:tc>
+          <w:tcPr>
+            <w:tcW w:w="3116" w:type="dxa"/>
+          </w:tcPr>
+          <w:p>
+            <w:proofErr w:type="spellStart"/>
+            <w:r>
+              <w:t>reset</w:t>
+            </w:r>
+            <w:r>
+              <w:t>_</w:t>
+            </w:r>
+            <w:r>
+              <w:t>image</w:t>
+            </w:r>
+            <w:proofErr w:type="spellEnd"/>
+          </w:p>
+        </w:tc>
+        <w:tc>
+          <w:tcPr>
+            <w:tcW w:w="3117" w:type="dxa"/>
+          </w:tcPr>
+          <w:p>
+            <w:r>
+              <w:t xml:space="preserve">String: </w:t>
+            </w:r>
+            <w:proofErr w:type="spellStart"/>
+            <w:r>
+              <w:t>user_input</w:t>
+            </w:r>
+            <w:proofErr w:type="spellEnd"/>
+            <w:r>
+              <w:t xml:space="preserve">, </w:t>
+            </w:r>
+            <w:r>
+              <w:t>l</w:t>
+            </w:r>
+            <w:r>
+              <w:t xml:space="preserve">ist: </w:t>
+            </w:r>
+            <w:proofErr w:type="spellStart"/>
+            <w:r>
+              <w:t>pixel_data</w:t>
+            </w:r>
+            <w:proofErr w:type="spellEnd"/>
+          </w:p>
+        </w:tc>
+        <w:tc>
+          <w:tcPr>
+            <w:tcW w:w="3117" w:type="dxa"/>
+          </w:tcPr>
+          <w:p>
+            <w:r>
+              <w:t>N/A</w:t>
+            </w:r>
+          </w:p>
+        </w:tc>
+      </w:tr>
+    </w:tbl>
+    <w:p/>
+    <w:p/>
     <w:sectPr>
       <w:headerReference w:type="even" r:id="rId9"/>
       <w:headerReference w:type="default" r:id="rId10"/>
@@ -3531,8 +4254,116 @@
       </w:rPr>
     </w:lvl>
   </w:abstractNum>
+  <w:abstractNum w:abstractNumId="1" w15:restartNumberingAfterBreak="0">
+    <w:nsid w:val="52CB7F8E"/>
+    <w:multiLevelType w:val="multilevel"/>
+    <w:tmpl w:val="7E7006A0"/>
+    <w:lvl w:ilvl="0">
+      <w:start w:val="1"/>
+      <w:numFmt w:val="decimal"/>
+      <w:lvlText w:val="%1."/>
+      <w:lvlJc w:val="left"/>
+      <w:pPr>
+        <w:tabs>
+          <w:tab w:val="num" w:pos="720"/>
+        </w:tabs>
+        <w:ind w:left="720" w:hanging="360"/>
+      </w:pPr>
+    </w:lvl>
+    <w:lvl w:ilvl="1" w:tentative="1">
+      <w:numFmt w:val="decimal"/>
+      <w:lvlText w:val="%2."/>
+      <w:lvlJc w:val="left"/>
+      <w:pPr>
+        <w:tabs>
+          <w:tab w:val="num" w:pos="1440"/>
+        </w:tabs>
+        <w:ind w:left="1440" w:hanging="360"/>
+      </w:pPr>
+    </w:lvl>
+    <w:lvl w:ilvl="2" w:tentative="1">
+      <w:numFmt w:val="decimal"/>
+      <w:lvlText w:val="%3."/>
+      <w:lvlJc w:val="left"/>
+      <w:pPr>
+        <w:tabs>
+          <w:tab w:val="num" w:pos="2160"/>
+        </w:tabs>
+        <w:ind w:left="2160" w:hanging="360"/>
+      </w:pPr>
+    </w:lvl>
+    <w:lvl w:ilvl="3" w:tentative="1">
+      <w:numFmt w:val="decimal"/>
+      <w:lvlText w:val="%4."/>
+      <w:lvlJc w:val="left"/>
+      <w:pPr>
+        <w:tabs>
+          <w:tab w:val="num" w:pos="2880"/>
+        </w:tabs>
+        <w:ind w:left="2880" w:hanging="360"/>
+      </w:pPr>
+    </w:lvl>
+    <w:lvl w:ilvl="4" w:tentative="1">
+      <w:numFmt w:val="decimal"/>
+      <w:lvlText w:val="%5."/>
+      <w:lvlJc w:val="left"/>
+      <w:pPr>
+        <w:tabs>
+          <w:tab w:val="num" w:pos="3600"/>
+        </w:tabs>
+        <w:ind w:left="3600" w:hanging="360"/>
+      </w:pPr>
+    </w:lvl>
+    <w:lvl w:ilvl="5" w:tentative="1">
+      <w:numFmt w:val="decimal"/>
+      <w:lvlText w:val="%6."/>
+      <w:lvlJc w:val="left"/>
+      <w:pPr>
+        <w:tabs>
+          <w:tab w:val="num" w:pos="4320"/>
+        </w:tabs>
+        <w:ind w:left="4320" w:hanging="360"/>
+      </w:pPr>
+    </w:lvl>
+    <w:lvl w:ilvl="6" w:tentative="1">
+      <w:numFmt w:val="decimal"/>
+      <w:lvlText w:val="%7."/>
+      <w:lvlJc w:val="left"/>
+      <w:pPr>
+        <w:tabs>
+          <w:tab w:val="num" w:pos="5040"/>
+        </w:tabs>
+        <w:ind w:left="5040" w:hanging="360"/>
+      </w:pPr>
+    </w:lvl>
+    <w:lvl w:ilvl="7" w:tentative="1">
+      <w:numFmt w:val="decimal"/>
+      <w:lvlText w:val="%8."/>
+      <w:lvlJc w:val="left"/>
+      <w:pPr>
+        <w:tabs>
+          <w:tab w:val="num" w:pos="5760"/>
+        </w:tabs>
+        <w:ind w:left="5760" w:hanging="360"/>
+      </w:pPr>
+    </w:lvl>
+    <w:lvl w:ilvl="8" w:tentative="1">
+      <w:numFmt w:val="decimal"/>
+      <w:lvlText w:val="%9."/>
+      <w:lvlJc w:val="left"/>
+      <w:pPr>
+        <w:tabs>
+          <w:tab w:val="num" w:pos="6480"/>
+        </w:tabs>
+        <w:ind w:left="6480" w:hanging="360"/>
+      </w:pPr>
+    </w:lvl>
+  </w:abstractNum>
   <w:num w:numId="1" w16cid:durableId="361638176">
     <w:abstractNumId w:val="0"/>
+  </w:num>
+  <w:num w:numId="2" w16cid:durableId="568879406">
+    <w:abstractNumId w:val="1"/>
   </w:num>
 </w:numbering>
 </file>
@@ -4366,6 +5197,20 @@
     <w:unhideWhenUsed/>
     <w:rsid w:val="00921173"/>
   </w:style>
+  <w:style w:type="paragraph" w:styleId="NormalWeb">
+    <w:name w:val="Normal (Web)"/>
+    <w:basedOn w:val="Normal"/>
+    <w:uiPriority w:val="99"/>
+    <w:unhideWhenUsed/>
+    <w:rsid w:val="00EC278A"/>
+    <w:pPr>
+      <w:spacing w:before="100" w:beforeAutospacing="1" w:after="100" w:afterAutospacing="1"/>
+    </w:pPr>
+    <w:rPr>
+      <w:color w:val="auto"/>
+      <w:lang w:val="en-DE"/>
+    </w:rPr>
+  </w:style>
 </w:styles>
 </file>
 

</xml_diff>

<commit_message>
Added Error dialog, updated doc Format
</commit_message>
<xml_diff>
--- a/documentation/Design/Project Design.docx
+++ b/documentation/Design/Project Design.docx
@@ -53,7 +53,15 @@
         <w:jc w:val="center"/>
       </w:pPr>
       <w:r>
-        <w:t xml:space="preserve">Linden Crandall, Jonathan Mainhart, </w:t>
+        <w:t xml:space="preserve">Linden Crandall, Jonathan </w:t>
+      </w:r>
+      <w:proofErr w:type="spellStart"/>
+      <w:r>
+        <w:t>Mainhart</w:t>
+      </w:r>
+      <w:proofErr w:type="spellEnd"/>
+      <w:r>
+        <w:t xml:space="preserve">, </w:t>
       </w:r>
       <w:proofErr w:type="spellStart"/>
       <w:r>
@@ -170,7 +178,7 @@
               <w:iCs w:val="0"/>
               <w:noProof/>
               <w:color w:val="auto"/>
-              <w:lang w:eastAsia="en-US"/>
+              <w:lang w:val="en-DE"/>
             </w:rPr>
           </w:pPr>
           <w:r>
@@ -195,7 +203,7 @@
             </w:rPr>
             <w:fldChar w:fldCharType="separate"/>
           </w:r>
-          <w:hyperlink w:anchor="_Toc100169641" w:history="1">
+          <w:hyperlink w:anchor="_Toc100260287" w:history="1">
             <w:r>
               <w:rPr>
                 <w:rStyle w:val="Hyperlink"/>
@@ -222,7 +230,7 @@
                 <w:noProof/>
                 <w:webHidden/>
               </w:rPr>
-              <w:instrText xml:space="preserve"> PAGEREF _Toc100169641 \h </w:instrText>
+              <w:instrText xml:space="preserve"> PAGEREF _Toc100260287 \h </w:instrText>
             </w:r>
             <w:r>
               <w:rPr>
@@ -267,10 +275,10 @@
               <w:iCs w:val="0"/>
               <w:noProof/>
               <w:color w:val="auto"/>
-              <w:lang w:eastAsia="en-US"/>
+              <w:lang w:val="en-DE"/>
             </w:rPr>
           </w:pPr>
-          <w:hyperlink w:anchor="_Toc100169642" w:history="1">
+          <w:hyperlink w:anchor="_Toc100260288" w:history="1">
             <w:r>
               <w:rPr>
                 <w:rStyle w:val="Hyperlink"/>
@@ -297,7 +305,7 @@
                 <w:noProof/>
                 <w:webHidden/>
               </w:rPr>
-              <w:instrText xml:space="preserve"> PAGEREF _Toc100169642 \h </w:instrText>
+              <w:instrText xml:space="preserve"> PAGEREF _Toc100260288 \h </w:instrText>
             </w:r>
             <w:r>
               <w:rPr>
@@ -342,10 +350,10 @@
               <w:color w:val="auto"/>
               <w:sz w:val="24"/>
               <w:szCs w:val="24"/>
-              <w:lang w:eastAsia="en-US"/>
+              <w:lang w:val="en-DE"/>
             </w:rPr>
           </w:pPr>
-          <w:hyperlink w:anchor="_Toc100169643" w:history="1">
+          <w:hyperlink w:anchor="_Toc100260289" w:history="1">
             <w:r>
               <w:rPr>
                 <w:rStyle w:val="Hyperlink"/>
@@ -372,7 +380,7 @@
                 <w:noProof/>
                 <w:webHidden/>
               </w:rPr>
-              <w:instrText xml:space="preserve"> PAGEREF _Toc100169643 \h </w:instrText>
+              <w:instrText xml:space="preserve"> PAGEREF _Toc100260289 \h </w:instrText>
             </w:r>
             <w:r>
               <w:rPr>
@@ -417,16 +425,16 @@
               <w:color w:val="auto"/>
               <w:sz w:val="24"/>
               <w:szCs w:val="24"/>
-              <w:lang w:eastAsia="en-US"/>
+              <w:lang w:val="en-DE"/>
             </w:rPr>
           </w:pPr>
-          <w:hyperlink w:anchor="_Toc100169644" w:history="1">
+          <w:hyperlink w:anchor="_Toc100260290" w:history="1">
             <w:r>
               <w:rPr>
                 <w:rStyle w:val="Hyperlink"/>
                 <w:noProof/>
               </w:rPr>
-              <w:t>Typical User Interaction</w:t>
+              <w:t>Design Concept</w:t>
             </w:r>
             <w:r>
               <w:rPr>
@@ -447,7 +455,232 @@
                 <w:noProof/>
                 <w:webHidden/>
               </w:rPr>
-              <w:instrText xml:space="preserve"> PAGEREF _Toc100169644 \h </w:instrText>
+              <w:instrText xml:space="preserve"> PAGEREF _Toc100260290 \h </w:instrText>
+            </w:r>
+            <w:r>
+              <w:rPr>
+                <w:noProof/>
+                <w:webHidden/>
+              </w:rPr>
+            </w:r>
+            <w:r>
+              <w:rPr>
+                <w:noProof/>
+                <w:webHidden/>
+              </w:rPr>
+              <w:fldChar w:fldCharType="separate"/>
+            </w:r>
+            <w:r>
+              <w:rPr>
+                <w:noProof/>
+                <w:webHidden/>
+              </w:rPr>
+              <w:t>4</w:t>
+            </w:r>
+            <w:r>
+              <w:rPr>
+                <w:noProof/>
+                <w:webHidden/>
+              </w:rPr>
+              <w:fldChar w:fldCharType="end"/>
+            </w:r>
+          </w:hyperlink>
+        </w:p>
+        <w:p>
+          <w:pPr>
+            <w:pStyle w:val="TOC2"/>
+            <w:tabs>
+              <w:tab w:val="right" w:leader="dot" w:pos="9350"/>
+            </w:tabs>
+            <w:rPr>
+              <w:rFonts w:eastAsiaTheme="minorEastAsia" w:cstheme="minorBidi"/>
+              <w:b w:val="0"/>
+              <w:bCs w:val="0"/>
+              <w:noProof/>
+              <w:color w:val="auto"/>
+              <w:sz w:val="24"/>
+              <w:szCs w:val="24"/>
+              <w:lang w:val="en-DE"/>
+            </w:rPr>
+          </w:pPr>
+          <w:hyperlink w:anchor="_Toc100260291" w:history="1">
+            <w:r>
+              <w:rPr>
+                <w:rStyle w:val="Hyperlink"/>
+                <w:noProof/>
+              </w:rPr>
+              <w:t>File Access</w:t>
+            </w:r>
+            <w:r>
+              <w:rPr>
+                <w:noProof/>
+                <w:webHidden/>
+              </w:rPr>
+              <w:tab/>
+            </w:r>
+            <w:r>
+              <w:rPr>
+                <w:noProof/>
+                <w:webHidden/>
+              </w:rPr>
+              <w:fldChar w:fldCharType="begin"/>
+            </w:r>
+            <w:r>
+              <w:rPr>
+                <w:noProof/>
+                <w:webHidden/>
+              </w:rPr>
+              <w:instrText xml:space="preserve"> PAGEREF _Toc100260291 \h </w:instrText>
+            </w:r>
+            <w:r>
+              <w:rPr>
+                <w:noProof/>
+                <w:webHidden/>
+              </w:rPr>
+            </w:r>
+            <w:r>
+              <w:rPr>
+                <w:noProof/>
+                <w:webHidden/>
+              </w:rPr>
+              <w:fldChar w:fldCharType="separate"/>
+            </w:r>
+            <w:r>
+              <w:rPr>
+                <w:noProof/>
+                <w:webHidden/>
+              </w:rPr>
+              <w:t>4</w:t>
+            </w:r>
+            <w:r>
+              <w:rPr>
+                <w:noProof/>
+                <w:webHidden/>
+              </w:rPr>
+              <w:fldChar w:fldCharType="end"/>
+            </w:r>
+          </w:hyperlink>
+        </w:p>
+        <w:p>
+          <w:pPr>
+            <w:pStyle w:val="TOC2"/>
+            <w:tabs>
+              <w:tab w:val="right" w:leader="dot" w:pos="9350"/>
+            </w:tabs>
+            <w:rPr>
+              <w:rFonts w:eastAsiaTheme="minorEastAsia" w:cstheme="minorBidi"/>
+              <w:b w:val="0"/>
+              <w:bCs w:val="0"/>
+              <w:noProof/>
+              <w:color w:val="auto"/>
+              <w:sz w:val="24"/>
+              <w:szCs w:val="24"/>
+              <w:lang w:val="en-DE"/>
+            </w:rPr>
+          </w:pPr>
+          <w:hyperlink w:anchor="_Toc100260292" w:history="1">
+            <w:r>
+              <w:rPr>
+                <w:rStyle w:val="Hyperlink"/>
+                <w:noProof/>
+              </w:rPr>
+              <w:t>Data Structures</w:t>
+            </w:r>
+            <w:r>
+              <w:rPr>
+                <w:noProof/>
+                <w:webHidden/>
+              </w:rPr>
+              <w:tab/>
+            </w:r>
+            <w:r>
+              <w:rPr>
+                <w:noProof/>
+                <w:webHidden/>
+              </w:rPr>
+              <w:fldChar w:fldCharType="begin"/>
+            </w:r>
+            <w:r>
+              <w:rPr>
+                <w:noProof/>
+                <w:webHidden/>
+              </w:rPr>
+              <w:instrText xml:space="preserve"> PAGEREF _Toc100260292 \h </w:instrText>
+            </w:r>
+            <w:r>
+              <w:rPr>
+                <w:noProof/>
+                <w:webHidden/>
+              </w:rPr>
+            </w:r>
+            <w:r>
+              <w:rPr>
+                <w:noProof/>
+                <w:webHidden/>
+              </w:rPr>
+              <w:fldChar w:fldCharType="separate"/>
+            </w:r>
+            <w:r>
+              <w:rPr>
+                <w:noProof/>
+                <w:webHidden/>
+              </w:rPr>
+              <w:t>4</w:t>
+            </w:r>
+            <w:r>
+              <w:rPr>
+                <w:noProof/>
+                <w:webHidden/>
+              </w:rPr>
+              <w:fldChar w:fldCharType="end"/>
+            </w:r>
+          </w:hyperlink>
+        </w:p>
+        <w:p>
+          <w:pPr>
+            <w:pStyle w:val="TOC2"/>
+            <w:tabs>
+              <w:tab w:val="right" w:leader="dot" w:pos="9350"/>
+            </w:tabs>
+            <w:rPr>
+              <w:rFonts w:eastAsiaTheme="minorEastAsia" w:cstheme="minorBidi"/>
+              <w:b w:val="0"/>
+              <w:bCs w:val="0"/>
+              <w:noProof/>
+              <w:color w:val="auto"/>
+              <w:sz w:val="24"/>
+              <w:szCs w:val="24"/>
+              <w:lang w:val="en-DE"/>
+            </w:rPr>
+          </w:pPr>
+          <w:hyperlink w:anchor="_Toc100260293" w:history="1">
+            <w:r>
+              <w:rPr>
+                <w:rStyle w:val="Hyperlink"/>
+                <w:noProof/>
+              </w:rPr>
+              <w:t>Input and Output</w:t>
+            </w:r>
+            <w:r>
+              <w:rPr>
+                <w:noProof/>
+                <w:webHidden/>
+              </w:rPr>
+              <w:tab/>
+            </w:r>
+            <w:r>
+              <w:rPr>
+                <w:noProof/>
+                <w:webHidden/>
+              </w:rPr>
+              <w:fldChar w:fldCharType="begin"/>
+            </w:r>
+            <w:r>
+              <w:rPr>
+                <w:noProof/>
+                <w:webHidden/>
+              </w:rPr>
+              <w:instrText xml:space="preserve"> PAGEREF _Toc100260293 \h </w:instrText>
             </w:r>
             <w:r>
               <w:rPr>
@@ -492,15 +725,90 @@
               <w:iCs w:val="0"/>
               <w:noProof/>
               <w:color w:val="auto"/>
-              <w:lang w:eastAsia="en-US"/>
+              <w:lang w:val="en-DE"/>
             </w:rPr>
           </w:pPr>
-          <w:hyperlink w:anchor="_Toc100169645" w:history="1">
+          <w:hyperlink w:anchor="_Toc100260294" w:history="1">
             <w:r>
               <w:rPr>
                 <w:rStyle w:val="Hyperlink"/>
                 <w:noProof/>
               </w:rPr>
+              <w:t>Typical User Interaction</w:t>
+            </w:r>
+            <w:r>
+              <w:rPr>
+                <w:noProof/>
+                <w:webHidden/>
+              </w:rPr>
+              <w:tab/>
+            </w:r>
+            <w:r>
+              <w:rPr>
+                <w:noProof/>
+                <w:webHidden/>
+              </w:rPr>
+              <w:fldChar w:fldCharType="begin"/>
+            </w:r>
+            <w:r>
+              <w:rPr>
+                <w:noProof/>
+                <w:webHidden/>
+              </w:rPr>
+              <w:instrText xml:space="preserve"> PAGEREF _Toc100260294 \h </w:instrText>
+            </w:r>
+            <w:r>
+              <w:rPr>
+                <w:noProof/>
+                <w:webHidden/>
+              </w:rPr>
+            </w:r>
+            <w:r>
+              <w:rPr>
+                <w:noProof/>
+                <w:webHidden/>
+              </w:rPr>
+              <w:fldChar w:fldCharType="separate"/>
+            </w:r>
+            <w:r>
+              <w:rPr>
+                <w:noProof/>
+                <w:webHidden/>
+              </w:rPr>
+              <w:t>5</w:t>
+            </w:r>
+            <w:r>
+              <w:rPr>
+                <w:noProof/>
+                <w:webHidden/>
+              </w:rPr>
+              <w:fldChar w:fldCharType="end"/>
+            </w:r>
+          </w:hyperlink>
+        </w:p>
+        <w:p>
+          <w:pPr>
+            <w:pStyle w:val="TOC1"/>
+            <w:tabs>
+              <w:tab w:val="right" w:leader="dot" w:pos="9350"/>
+            </w:tabs>
+            <w:rPr>
+              <w:rFonts w:eastAsiaTheme="minorEastAsia" w:cstheme="minorBidi"/>
+              <w:b w:val="0"/>
+              <w:bCs w:val="0"/>
+              <w:i w:val="0"/>
+              <w:iCs w:val="0"/>
+              <w:noProof/>
+              <w:color w:val="auto"/>
+              <w:lang w:val="en-DE"/>
+            </w:rPr>
+          </w:pPr>
+          <w:hyperlink w:anchor="_Toc100260295" w:history="1">
+            <w:r>
+              <w:rPr>
+                <w:rStyle w:val="Hyperlink"/>
+                <w:noProof/>
+              </w:rPr>
               <w:t>User Interface</w:t>
             </w:r>
             <w:r>
@@ -522,7 +830,7 @@
                 <w:noProof/>
                 <w:webHidden/>
               </w:rPr>
-              <w:instrText xml:space="preserve"> PAGEREF _Toc100169645 \h </w:instrText>
+              <w:instrText xml:space="preserve"> PAGEREF _Toc100260295 \h </w:instrText>
             </w:r>
             <w:r>
               <w:rPr>
@@ -567,16 +875,16 @@
               <w:color w:val="auto"/>
               <w:sz w:val="24"/>
               <w:szCs w:val="24"/>
-              <w:lang w:eastAsia="en-US"/>
+              <w:lang w:val="en-DE"/>
             </w:rPr>
           </w:pPr>
-          <w:hyperlink w:anchor="_Toc100169646" w:history="1">
+          <w:hyperlink w:anchor="_Toc100260296" w:history="1">
             <w:r>
               <w:rPr>
                 <w:rStyle w:val="Hyperlink"/>
                 <w:noProof/>
               </w:rPr>
-              <w:t>GUI Overview</w:t>
+              <w:t>Application GUI Overview</w:t>
             </w:r>
             <w:r>
               <w:rPr>
@@ -597,7 +905,7 @@
                 <w:noProof/>
                 <w:webHidden/>
               </w:rPr>
-              <w:instrText xml:space="preserve"> PAGEREF _Toc100169646 \h </w:instrText>
+              <w:instrText xml:space="preserve"> PAGEREF _Toc100260296 \h </w:instrText>
             </w:r>
             <w:r>
               <w:rPr>
@@ -642,16 +950,16 @@
               <w:color w:val="auto"/>
               <w:sz w:val="24"/>
               <w:szCs w:val="24"/>
-              <w:lang w:eastAsia="en-US"/>
+              <w:lang w:val="en-DE"/>
             </w:rPr>
           </w:pPr>
-          <w:hyperlink w:anchor="_Toc100169647" w:history="1">
+          <w:hyperlink w:anchor="_Toc100260297" w:history="1">
             <w:r>
               <w:rPr>
                 <w:rStyle w:val="Hyperlink"/>
                 <w:noProof/>
               </w:rPr>
-              <w:t>Main Goals</w:t>
+              <w:t>Error Message Popup Dialog</w:t>
             </w:r>
             <w:r>
               <w:rPr>
@@ -672,7 +980,7 @@
                 <w:noProof/>
                 <w:webHidden/>
               </w:rPr>
-              <w:instrText xml:space="preserve"> PAGEREF _Toc100169647 \h </w:instrText>
+              <w:instrText xml:space="preserve"> PAGEREF _Toc100260297 \h </w:instrText>
             </w:r>
             <w:r>
               <w:rPr>
@@ -693,6 +1001,81 @@
                 <w:webHidden/>
               </w:rPr>
               <w:t>6</w:t>
+            </w:r>
+            <w:r>
+              <w:rPr>
+                <w:noProof/>
+                <w:webHidden/>
+              </w:rPr>
+              <w:fldChar w:fldCharType="end"/>
+            </w:r>
+          </w:hyperlink>
+        </w:p>
+        <w:p>
+          <w:pPr>
+            <w:pStyle w:val="TOC1"/>
+            <w:tabs>
+              <w:tab w:val="right" w:leader="dot" w:pos="9350"/>
+            </w:tabs>
+            <w:rPr>
+              <w:rFonts w:eastAsiaTheme="minorEastAsia" w:cstheme="minorBidi"/>
+              <w:b w:val="0"/>
+              <w:bCs w:val="0"/>
+              <w:i w:val="0"/>
+              <w:iCs w:val="0"/>
+              <w:noProof/>
+              <w:color w:val="auto"/>
+              <w:lang w:val="en-DE"/>
+            </w:rPr>
+          </w:pPr>
+          <w:hyperlink w:anchor="_Toc100260298" w:history="1">
+            <w:r>
+              <w:rPr>
+                <w:rStyle w:val="Hyperlink"/>
+                <w:noProof/>
+              </w:rPr>
+              <w:t>Message Encoding and Decoding</w:t>
+            </w:r>
+            <w:r>
+              <w:rPr>
+                <w:noProof/>
+                <w:webHidden/>
+              </w:rPr>
+              <w:tab/>
+            </w:r>
+            <w:r>
+              <w:rPr>
+                <w:noProof/>
+                <w:webHidden/>
+              </w:rPr>
+              <w:fldChar w:fldCharType="begin"/>
+            </w:r>
+            <w:r>
+              <w:rPr>
+                <w:noProof/>
+                <w:webHidden/>
+              </w:rPr>
+              <w:instrText xml:space="preserve"> PAGEREF _Toc100260298 \h </w:instrText>
+            </w:r>
+            <w:r>
+              <w:rPr>
+                <w:noProof/>
+                <w:webHidden/>
+              </w:rPr>
+            </w:r>
+            <w:r>
+              <w:rPr>
+                <w:noProof/>
+                <w:webHidden/>
+              </w:rPr>
+              <w:fldChar w:fldCharType="separate"/>
+            </w:r>
+            <w:r>
+              <w:rPr>
+                <w:noProof/>
+                <w:webHidden/>
+              </w:rPr>
+              <w:t>7</w:t>
             </w:r>
             <w:r>
               <w:rPr>
@@ -717,16 +1100,16 @@
               <w:color w:val="auto"/>
               <w:sz w:val="24"/>
               <w:szCs w:val="24"/>
-              <w:lang w:eastAsia="en-US"/>
+              <w:lang w:val="en-DE"/>
             </w:rPr>
           </w:pPr>
-          <w:hyperlink w:anchor="_Toc100169648" w:history="1">
+          <w:hyperlink w:anchor="_Toc100260299" w:history="1">
             <w:r>
               <w:rPr>
                 <w:rStyle w:val="Hyperlink"/>
                 <w:noProof/>
               </w:rPr>
-              <w:t>File Access</w:t>
+              <w:t>Encoding an Image</w:t>
             </w:r>
             <w:r>
               <w:rPr>
@@ -747,7 +1130,7 @@
                 <w:noProof/>
                 <w:webHidden/>
               </w:rPr>
-              <w:instrText xml:space="preserve"> PAGEREF _Toc100169648 \h </w:instrText>
+              <w:instrText xml:space="preserve"> PAGEREF _Toc100260299 \h </w:instrText>
             </w:r>
             <w:r>
               <w:rPr>
@@ -792,16 +1175,16 @@
               <w:color w:val="auto"/>
               <w:sz w:val="24"/>
               <w:szCs w:val="24"/>
-              <w:lang w:eastAsia="en-US"/>
+              <w:lang w:val="en-DE"/>
             </w:rPr>
           </w:pPr>
-          <w:hyperlink w:anchor="_Toc100169649" w:history="1">
+          <w:hyperlink w:anchor="_Toc100260300" w:history="1">
             <w:r>
               <w:rPr>
                 <w:rStyle w:val="Hyperlink"/>
                 <w:noProof/>
               </w:rPr>
-              <w:t>Data Structures</w:t>
+              <w:t>Decoding an Image</w:t>
             </w:r>
             <w:r>
               <w:rPr>
@@ -822,7 +1205,7 @@
                 <w:noProof/>
                 <w:webHidden/>
               </w:rPr>
-              <w:instrText xml:space="preserve"> PAGEREF _Toc100169649 \h </w:instrText>
+              <w:instrText xml:space="preserve"> PAGEREF _Toc100260300 \h </w:instrText>
             </w:r>
             <w:r>
               <w:rPr>
@@ -867,16 +1250,16 @@
               <w:color w:val="auto"/>
               <w:sz w:val="24"/>
               <w:szCs w:val="24"/>
-              <w:lang w:eastAsia="en-US"/>
+              <w:lang w:val="en-DE"/>
             </w:rPr>
           </w:pPr>
-          <w:hyperlink w:anchor="_Toc100169650" w:history="1">
+          <w:hyperlink w:anchor="_Toc100260301" w:history="1">
             <w:r>
               <w:rPr>
                 <w:rStyle w:val="Hyperlink"/>
                 <w:noProof/>
               </w:rPr>
-              <w:t>Input and Output</w:t>
+              <w:t>Resetting an Image</w:t>
             </w:r>
             <w:r>
               <w:rPr>
@@ -897,7 +1280,7 @@
                 <w:noProof/>
                 <w:webHidden/>
               </w:rPr>
-              <w:instrText xml:space="preserve"> PAGEREF _Toc100169650 \h </w:instrText>
+              <w:instrText xml:space="preserve"> PAGEREF _Toc100260301 \h </w:instrText>
             </w:r>
             <w:r>
               <w:rPr>
@@ -917,7 +1300,82 @@
                 <w:noProof/>
                 <w:webHidden/>
               </w:rPr>
-              <w:t>7</w:t>
+              <w:t>8</w:t>
+            </w:r>
+            <w:r>
+              <w:rPr>
+                <w:noProof/>
+                <w:webHidden/>
+              </w:rPr>
+              <w:fldChar w:fldCharType="end"/>
+            </w:r>
+          </w:hyperlink>
+        </w:p>
+        <w:p>
+          <w:pPr>
+            <w:pStyle w:val="TOC1"/>
+            <w:tabs>
+              <w:tab w:val="right" w:leader="dot" w:pos="9350"/>
+            </w:tabs>
+            <w:rPr>
+              <w:rFonts w:eastAsiaTheme="minorEastAsia" w:cstheme="minorBidi"/>
+              <w:b w:val="0"/>
+              <w:bCs w:val="0"/>
+              <w:i w:val="0"/>
+              <w:iCs w:val="0"/>
+              <w:noProof/>
+              <w:color w:val="auto"/>
+              <w:lang w:val="en-DE"/>
+            </w:rPr>
+          </w:pPr>
+          <w:hyperlink w:anchor="_Toc100260302" w:history="1">
+            <w:r>
+              <w:rPr>
+                <w:rStyle w:val="Hyperlink"/>
+                <w:noProof/>
+              </w:rPr>
+              <w:t>Class, Attributes, and Methods</w:t>
+            </w:r>
+            <w:r>
+              <w:rPr>
+                <w:noProof/>
+                <w:webHidden/>
+              </w:rPr>
+              <w:tab/>
+            </w:r>
+            <w:r>
+              <w:rPr>
+                <w:noProof/>
+                <w:webHidden/>
+              </w:rPr>
+              <w:fldChar w:fldCharType="begin"/>
+            </w:r>
+            <w:r>
+              <w:rPr>
+                <w:noProof/>
+                <w:webHidden/>
+              </w:rPr>
+              <w:instrText xml:space="preserve"> PAGEREF _Toc100260302 \h </w:instrText>
+            </w:r>
+            <w:r>
+              <w:rPr>
+                <w:noProof/>
+                <w:webHidden/>
+              </w:rPr>
+            </w:r>
+            <w:r>
+              <w:rPr>
+                <w:noProof/>
+                <w:webHidden/>
+              </w:rPr>
+              <w:fldChar w:fldCharType="separate"/>
+            </w:r>
+            <w:r>
+              <w:rPr>
+                <w:noProof/>
+                <w:webHidden/>
+              </w:rPr>
+              <w:t>8</w:t>
             </w:r>
             <w:r>
               <w:rPr>
@@ -942,16 +1400,16 @@
               <w:color w:val="auto"/>
               <w:sz w:val="24"/>
               <w:szCs w:val="24"/>
-              <w:lang w:eastAsia="en-US"/>
+              <w:lang w:val="en-DE"/>
             </w:rPr>
           </w:pPr>
-          <w:hyperlink w:anchor="_Toc100169651" w:history="1">
+          <w:hyperlink w:anchor="_Toc100260303" w:history="1">
             <w:r>
               <w:rPr>
                 <w:rStyle w:val="Hyperlink"/>
                 <w:noProof/>
               </w:rPr>
-              <w:t>Class, Method, and Function Names</w:t>
+              <w:t>stego.py – MainFrame class</w:t>
             </w:r>
             <w:r>
               <w:rPr>
@@ -972,157 +1430,7 @@
                 <w:noProof/>
                 <w:webHidden/>
               </w:rPr>
-              <w:instrText xml:space="preserve"> PAGEREF _Toc100169651 \h </w:instrText>
-            </w:r>
-            <w:r>
-              <w:rPr>
-                <w:noProof/>
-                <w:webHidden/>
-              </w:rPr>
-            </w:r>
-            <w:r>
-              <w:rPr>
-                <w:noProof/>
-                <w:webHidden/>
-              </w:rPr>
-              <w:fldChar w:fldCharType="separate"/>
-            </w:r>
-            <w:r>
-              <w:rPr>
-                <w:noProof/>
-                <w:webHidden/>
-              </w:rPr>
-              <w:t>7</w:t>
-            </w:r>
-            <w:r>
-              <w:rPr>
-                <w:noProof/>
-                <w:webHidden/>
-              </w:rPr>
-              <w:fldChar w:fldCharType="end"/>
-            </w:r>
-          </w:hyperlink>
-        </w:p>
-        <w:p>
-          <w:pPr>
-            <w:pStyle w:val="TOC1"/>
-            <w:tabs>
-              <w:tab w:val="right" w:leader="dot" w:pos="9350"/>
-            </w:tabs>
-            <w:rPr>
-              <w:rFonts w:eastAsiaTheme="minorEastAsia" w:cstheme="minorBidi"/>
-              <w:b w:val="0"/>
-              <w:bCs w:val="0"/>
-              <w:i w:val="0"/>
-              <w:iCs w:val="0"/>
-              <w:noProof/>
-              <w:color w:val="auto"/>
-              <w:lang w:eastAsia="en-US"/>
-            </w:rPr>
-          </w:pPr>
-          <w:hyperlink w:anchor="_Toc100169652" w:history="1">
-            <w:r>
-              <w:rPr>
-                <w:rStyle w:val="Hyperlink"/>
-                <w:noProof/>
-              </w:rPr>
-              <w:t>File I/O</w:t>
-            </w:r>
-            <w:r>
-              <w:rPr>
-                <w:noProof/>
-                <w:webHidden/>
-              </w:rPr>
-              <w:tab/>
-            </w:r>
-            <w:r>
-              <w:rPr>
-                <w:noProof/>
-                <w:webHidden/>
-              </w:rPr>
-              <w:fldChar w:fldCharType="begin"/>
-            </w:r>
-            <w:r>
-              <w:rPr>
-                <w:noProof/>
-                <w:webHidden/>
-              </w:rPr>
-              <w:instrText xml:space="preserve"> PAGEREF _Toc100169652 \h </w:instrText>
-            </w:r>
-            <w:r>
-              <w:rPr>
-                <w:noProof/>
-                <w:webHidden/>
-              </w:rPr>
-            </w:r>
-            <w:r>
-              <w:rPr>
-                <w:noProof/>
-                <w:webHidden/>
-              </w:rPr>
-              <w:fldChar w:fldCharType="separate"/>
-            </w:r>
-            <w:r>
-              <w:rPr>
-                <w:noProof/>
-                <w:webHidden/>
-              </w:rPr>
-              <w:t>8</w:t>
-            </w:r>
-            <w:r>
-              <w:rPr>
-                <w:noProof/>
-                <w:webHidden/>
-              </w:rPr>
-              <w:fldChar w:fldCharType="end"/>
-            </w:r>
-          </w:hyperlink>
-        </w:p>
-        <w:p>
-          <w:pPr>
-            <w:pStyle w:val="TOC1"/>
-            <w:tabs>
-              <w:tab w:val="right" w:leader="dot" w:pos="9350"/>
-            </w:tabs>
-            <w:rPr>
-              <w:rFonts w:eastAsiaTheme="minorEastAsia" w:cstheme="minorBidi"/>
-              <w:b w:val="0"/>
-              <w:bCs w:val="0"/>
-              <w:i w:val="0"/>
-              <w:iCs w:val="0"/>
-              <w:noProof/>
-              <w:color w:val="auto"/>
-              <w:lang w:eastAsia="en-US"/>
-            </w:rPr>
-          </w:pPr>
-          <w:hyperlink w:anchor="_Toc100169653" w:history="1">
-            <w:r>
-              <w:rPr>
-                <w:rStyle w:val="Hyperlink"/>
-                <w:noProof/>
-              </w:rPr>
-              <w:t>Message Encoding</w:t>
-            </w:r>
-            <w:r>
-              <w:rPr>
-                <w:noProof/>
-                <w:webHidden/>
-              </w:rPr>
-              <w:tab/>
-            </w:r>
-            <w:r>
-              <w:rPr>
-                <w:noProof/>
-                <w:webHidden/>
-              </w:rPr>
-              <w:fldChar w:fldCharType="begin"/>
-            </w:r>
-            <w:r>
-              <w:rPr>
-                <w:noProof/>
-                <w:webHidden/>
-              </w:rPr>
-              <w:instrText xml:space="preserve"> PAGEREF _Toc100169653 \h </w:instrText>
+              <w:instrText xml:space="preserve"> PAGEREF _Toc100260303 \h </w:instrText>
             </w:r>
             <w:r>
               <w:rPr>
@@ -1167,16 +1475,16 @@
               <w:color w:val="auto"/>
               <w:sz w:val="24"/>
               <w:szCs w:val="24"/>
-              <w:lang w:eastAsia="en-US"/>
+              <w:lang w:val="en-DE"/>
             </w:rPr>
           </w:pPr>
-          <w:hyperlink w:anchor="_Toc100169654" w:history="1">
+          <w:hyperlink w:anchor="_Toc100260304" w:history="1">
             <w:r>
               <w:rPr>
                 <w:rStyle w:val="Hyperlink"/>
                 <w:noProof/>
               </w:rPr>
-              <w:t>Overview</w:t>
+              <w:t>gui.kv – MainFrame file</w:t>
             </w:r>
             <w:r>
               <w:rPr>
@@ -1197,7 +1505,7 @@
                 <w:noProof/>
                 <w:webHidden/>
               </w:rPr>
-              <w:instrText xml:space="preserve"> PAGEREF _Toc100169654 \h </w:instrText>
+              <w:instrText xml:space="preserve"> PAGEREF _Toc100260304 \h </w:instrText>
             </w:r>
             <w:r>
               <w:rPr>
@@ -1242,16 +1550,30 @@
               <w:color w:val="auto"/>
               <w:sz w:val="24"/>
               <w:szCs w:val="24"/>
-              <w:lang w:eastAsia="en-US"/>
+              <w:lang w:val="en-DE"/>
             </w:rPr>
           </w:pPr>
-          <w:hyperlink w:anchor="_Toc100169655" w:history="1">
+          <w:hyperlink w:anchor="_Toc100260305" w:history="1">
             <w:r>
               <w:rPr>
                 <w:rStyle w:val="Hyperlink"/>
                 <w:noProof/>
               </w:rPr>
-              <w:t>Main Goal</w:t>
+              <w:t>dialo</w:t>
+            </w:r>
+            <w:r>
+              <w:rPr>
+                <w:rStyle w:val="Hyperlink"/>
+                <w:noProof/>
+              </w:rPr>
+              <w:t>g</w:t>
+            </w:r>
+            <w:r>
+              <w:rPr>
+                <w:rStyle w:val="Hyperlink"/>
+                <w:noProof/>
+              </w:rPr>
+              <w:t>.kv – PopupDialogWidget file</w:t>
             </w:r>
             <w:r>
               <w:rPr>
@@ -1272,7 +1594,7 @@
                 <w:noProof/>
                 <w:webHidden/>
               </w:rPr>
-              <w:instrText xml:space="preserve"> PAGEREF _Toc100169655 \h </w:instrText>
+              <w:instrText xml:space="preserve"> PAGEREF _Toc100260305 \h </w:instrText>
             </w:r>
             <w:r>
               <w:rPr>
@@ -1317,16 +1639,16 @@
               <w:color w:val="auto"/>
               <w:sz w:val="24"/>
               <w:szCs w:val="24"/>
-              <w:lang w:eastAsia="en-US"/>
+              <w:lang w:val="en-DE"/>
             </w:rPr>
           </w:pPr>
-          <w:hyperlink w:anchor="_Toc100169656" w:history="1">
+          <w:hyperlink w:anchor="_Toc100260306" w:history="1">
             <w:r>
               <w:rPr>
                 <w:rStyle w:val="Hyperlink"/>
                 <w:noProof/>
               </w:rPr>
-              <w:t>File Access</w:t>
+              <w:t>models.py – ImageObject class</w:t>
             </w:r>
             <w:r>
               <w:rPr>
@@ -1347,7 +1669,7 @@
                 <w:noProof/>
                 <w:webHidden/>
               </w:rPr>
-              <w:instrText xml:space="preserve"> PAGEREF _Toc100169656 \h </w:instrText>
+              <w:instrText xml:space="preserve"> PAGEREF _Toc100260306 \h </w:instrText>
             </w:r>
             <w:r>
               <w:rPr>
@@ -1367,7 +1689,7 @@
                 <w:noProof/>
                 <w:webHidden/>
               </w:rPr>
-              <w:t>9</w:t>
+              <w:t>10</w:t>
             </w:r>
             <w:r>
               <w:rPr>
@@ -1392,16 +1714,16 @@
               <w:color w:val="auto"/>
               <w:sz w:val="24"/>
               <w:szCs w:val="24"/>
-              <w:lang w:eastAsia="en-US"/>
+              <w:lang w:val="en-DE"/>
             </w:rPr>
           </w:pPr>
-          <w:hyperlink w:anchor="_Toc100169657" w:history="1">
+          <w:hyperlink w:anchor="_Toc100260307" w:history="1">
             <w:r>
               <w:rPr>
                 <w:rStyle w:val="Hyperlink"/>
                 <w:noProof/>
               </w:rPr>
-              <w:t>Data Structures</w:t>
+              <w:t>utils.py – Utility Functions class</w:t>
             </w:r>
             <w:r>
               <w:rPr>
@@ -1422,607 +1744,7 @@
                 <w:noProof/>
                 <w:webHidden/>
               </w:rPr>
-              <w:instrText xml:space="preserve"> PAGEREF _Toc100169657 \h </w:instrText>
-            </w:r>
-            <w:r>
-              <w:rPr>
-                <w:noProof/>
-                <w:webHidden/>
-              </w:rPr>
-            </w:r>
-            <w:r>
-              <w:rPr>
-                <w:noProof/>
-                <w:webHidden/>
-              </w:rPr>
-              <w:fldChar w:fldCharType="separate"/>
-            </w:r>
-            <w:r>
-              <w:rPr>
-                <w:noProof/>
-                <w:webHidden/>
-              </w:rPr>
-              <w:t>9</w:t>
-            </w:r>
-            <w:r>
-              <w:rPr>
-                <w:noProof/>
-                <w:webHidden/>
-              </w:rPr>
-              <w:fldChar w:fldCharType="end"/>
-            </w:r>
-          </w:hyperlink>
-        </w:p>
-        <w:p>
-          <w:pPr>
-            <w:pStyle w:val="TOC2"/>
-            <w:tabs>
-              <w:tab w:val="right" w:leader="dot" w:pos="9350"/>
-            </w:tabs>
-            <w:rPr>
-              <w:rFonts w:eastAsiaTheme="minorEastAsia" w:cstheme="minorBidi"/>
-              <w:b w:val="0"/>
-              <w:bCs w:val="0"/>
-              <w:noProof/>
-              <w:color w:val="auto"/>
-              <w:sz w:val="24"/>
-              <w:szCs w:val="24"/>
-              <w:lang w:eastAsia="en-US"/>
-            </w:rPr>
-          </w:pPr>
-          <w:hyperlink w:anchor="_Toc100169658" w:history="1">
-            <w:r>
-              <w:rPr>
-                <w:rStyle w:val="Hyperlink"/>
-                <w:noProof/>
-              </w:rPr>
-              <w:t>Input and Output</w:t>
-            </w:r>
-            <w:r>
-              <w:rPr>
-                <w:noProof/>
-                <w:webHidden/>
-              </w:rPr>
-              <w:tab/>
-            </w:r>
-            <w:r>
-              <w:rPr>
-                <w:noProof/>
-                <w:webHidden/>
-              </w:rPr>
-              <w:fldChar w:fldCharType="begin"/>
-            </w:r>
-            <w:r>
-              <w:rPr>
-                <w:noProof/>
-                <w:webHidden/>
-              </w:rPr>
-              <w:instrText xml:space="preserve"> PAGEREF _Toc100169658 \h </w:instrText>
-            </w:r>
-            <w:r>
-              <w:rPr>
-                <w:noProof/>
-                <w:webHidden/>
-              </w:rPr>
-            </w:r>
-            <w:r>
-              <w:rPr>
-                <w:noProof/>
-                <w:webHidden/>
-              </w:rPr>
-              <w:fldChar w:fldCharType="separate"/>
-            </w:r>
-            <w:r>
-              <w:rPr>
-                <w:noProof/>
-                <w:webHidden/>
-              </w:rPr>
-              <w:t>9</w:t>
-            </w:r>
-            <w:r>
-              <w:rPr>
-                <w:noProof/>
-                <w:webHidden/>
-              </w:rPr>
-              <w:fldChar w:fldCharType="end"/>
-            </w:r>
-          </w:hyperlink>
-        </w:p>
-        <w:p>
-          <w:pPr>
-            <w:pStyle w:val="TOC1"/>
-            <w:tabs>
-              <w:tab w:val="right" w:leader="dot" w:pos="9350"/>
-            </w:tabs>
-            <w:rPr>
-              <w:rFonts w:eastAsiaTheme="minorEastAsia" w:cstheme="minorBidi"/>
-              <w:b w:val="0"/>
-              <w:bCs w:val="0"/>
-              <w:i w:val="0"/>
-              <w:iCs w:val="0"/>
-              <w:noProof/>
-              <w:color w:val="auto"/>
-              <w:lang w:eastAsia="en-US"/>
-            </w:rPr>
-          </w:pPr>
-          <w:hyperlink w:anchor="_Toc100169659" w:history="1">
-            <w:r>
-              <w:rPr>
-                <w:rStyle w:val="Hyperlink"/>
-                <w:noProof/>
-              </w:rPr>
-              <w:t>Message Decoding</w:t>
-            </w:r>
-            <w:r>
-              <w:rPr>
-                <w:noProof/>
-                <w:webHidden/>
-              </w:rPr>
-              <w:tab/>
-            </w:r>
-            <w:r>
-              <w:rPr>
-                <w:noProof/>
-                <w:webHidden/>
-              </w:rPr>
-              <w:fldChar w:fldCharType="begin"/>
-            </w:r>
-            <w:r>
-              <w:rPr>
-                <w:noProof/>
-                <w:webHidden/>
-              </w:rPr>
-              <w:instrText xml:space="preserve"> PAGEREF _Toc100169659 \h </w:instrText>
-            </w:r>
-            <w:r>
-              <w:rPr>
-                <w:noProof/>
-                <w:webHidden/>
-              </w:rPr>
-            </w:r>
-            <w:r>
-              <w:rPr>
-                <w:noProof/>
-                <w:webHidden/>
-              </w:rPr>
-              <w:fldChar w:fldCharType="separate"/>
-            </w:r>
-            <w:r>
-              <w:rPr>
-                <w:noProof/>
-                <w:webHidden/>
-              </w:rPr>
-              <w:t>9</w:t>
-            </w:r>
-            <w:r>
-              <w:rPr>
-                <w:noProof/>
-                <w:webHidden/>
-              </w:rPr>
-              <w:fldChar w:fldCharType="end"/>
-            </w:r>
-          </w:hyperlink>
-        </w:p>
-        <w:p>
-          <w:pPr>
-            <w:pStyle w:val="TOC1"/>
-            <w:tabs>
-              <w:tab w:val="right" w:leader="dot" w:pos="9350"/>
-            </w:tabs>
-            <w:rPr>
-              <w:rFonts w:eastAsiaTheme="minorEastAsia" w:cstheme="minorBidi"/>
-              <w:b w:val="0"/>
-              <w:bCs w:val="0"/>
-              <w:i w:val="0"/>
-              <w:iCs w:val="0"/>
-              <w:noProof/>
-              <w:color w:val="auto"/>
-              <w:lang w:eastAsia="en-US"/>
-            </w:rPr>
-          </w:pPr>
-          <w:hyperlink w:anchor="_Toc100169660" w:history="1">
-            <w:r>
-              <w:rPr>
-                <w:rStyle w:val="Hyperlink"/>
-                <w:noProof/>
-              </w:rPr>
-              <w:t>Reset Function</w:t>
-            </w:r>
-            <w:r>
-              <w:rPr>
-                <w:noProof/>
-                <w:webHidden/>
-              </w:rPr>
-              <w:tab/>
-            </w:r>
-            <w:r>
-              <w:rPr>
-                <w:noProof/>
-                <w:webHidden/>
-              </w:rPr>
-              <w:fldChar w:fldCharType="begin"/>
-            </w:r>
-            <w:r>
-              <w:rPr>
-                <w:noProof/>
-                <w:webHidden/>
-              </w:rPr>
-              <w:instrText xml:space="preserve"> PAGEREF _Toc100169660 \h </w:instrText>
-            </w:r>
-            <w:r>
-              <w:rPr>
-                <w:noProof/>
-                <w:webHidden/>
-              </w:rPr>
-            </w:r>
-            <w:r>
-              <w:rPr>
-                <w:noProof/>
-                <w:webHidden/>
-              </w:rPr>
-              <w:fldChar w:fldCharType="separate"/>
-            </w:r>
-            <w:r>
-              <w:rPr>
-                <w:noProof/>
-                <w:webHidden/>
-              </w:rPr>
-              <w:t>9</w:t>
-            </w:r>
-            <w:r>
-              <w:rPr>
-                <w:noProof/>
-                <w:webHidden/>
-              </w:rPr>
-              <w:fldChar w:fldCharType="end"/>
-            </w:r>
-          </w:hyperlink>
-        </w:p>
-        <w:p>
-          <w:pPr>
-            <w:pStyle w:val="TOC2"/>
-            <w:tabs>
-              <w:tab w:val="right" w:leader="dot" w:pos="9350"/>
-            </w:tabs>
-            <w:rPr>
-              <w:rFonts w:eastAsiaTheme="minorEastAsia" w:cstheme="minorBidi"/>
-              <w:b w:val="0"/>
-              <w:bCs w:val="0"/>
-              <w:noProof/>
-              <w:color w:val="auto"/>
-              <w:sz w:val="24"/>
-              <w:szCs w:val="24"/>
-              <w:lang w:eastAsia="en-US"/>
-            </w:rPr>
-          </w:pPr>
-          <w:hyperlink w:anchor="_Toc100169661" w:history="1">
-            <w:r>
-              <w:rPr>
-                <w:rStyle w:val="Hyperlink"/>
-                <w:noProof/>
-              </w:rPr>
-              <w:t>Overview</w:t>
-            </w:r>
-            <w:r>
-              <w:rPr>
-                <w:noProof/>
-                <w:webHidden/>
-              </w:rPr>
-              <w:tab/>
-            </w:r>
-            <w:r>
-              <w:rPr>
-                <w:noProof/>
-                <w:webHidden/>
-              </w:rPr>
-              <w:fldChar w:fldCharType="begin"/>
-            </w:r>
-            <w:r>
-              <w:rPr>
-                <w:noProof/>
-                <w:webHidden/>
-              </w:rPr>
-              <w:instrText xml:space="preserve"> PAGEREF _Toc100169661 \h </w:instrText>
-            </w:r>
-            <w:r>
-              <w:rPr>
-                <w:noProof/>
-                <w:webHidden/>
-              </w:rPr>
-            </w:r>
-            <w:r>
-              <w:rPr>
-                <w:noProof/>
-                <w:webHidden/>
-              </w:rPr>
-              <w:fldChar w:fldCharType="separate"/>
-            </w:r>
-            <w:r>
-              <w:rPr>
-                <w:noProof/>
-                <w:webHidden/>
-              </w:rPr>
-              <w:t>9</w:t>
-            </w:r>
-            <w:r>
-              <w:rPr>
-                <w:noProof/>
-                <w:webHidden/>
-              </w:rPr>
-              <w:fldChar w:fldCharType="end"/>
-            </w:r>
-          </w:hyperlink>
-        </w:p>
-        <w:p>
-          <w:pPr>
-            <w:pStyle w:val="TOC2"/>
-            <w:tabs>
-              <w:tab w:val="right" w:leader="dot" w:pos="9350"/>
-            </w:tabs>
-            <w:rPr>
-              <w:rFonts w:eastAsiaTheme="minorEastAsia" w:cstheme="minorBidi"/>
-              <w:b w:val="0"/>
-              <w:bCs w:val="0"/>
-              <w:noProof/>
-              <w:color w:val="auto"/>
-              <w:sz w:val="24"/>
-              <w:szCs w:val="24"/>
-              <w:lang w:eastAsia="en-US"/>
-            </w:rPr>
-          </w:pPr>
-          <w:hyperlink w:anchor="_Toc100169662" w:history="1">
-            <w:r>
-              <w:rPr>
-                <w:rStyle w:val="Hyperlink"/>
-                <w:noProof/>
-              </w:rPr>
-              <w:t>Main Goal</w:t>
-            </w:r>
-            <w:r>
-              <w:rPr>
-                <w:noProof/>
-                <w:webHidden/>
-              </w:rPr>
-              <w:tab/>
-            </w:r>
-            <w:r>
-              <w:rPr>
-                <w:noProof/>
-                <w:webHidden/>
-              </w:rPr>
-              <w:fldChar w:fldCharType="begin"/>
-            </w:r>
-            <w:r>
-              <w:rPr>
-                <w:noProof/>
-                <w:webHidden/>
-              </w:rPr>
-              <w:instrText xml:space="preserve"> PAGEREF _Toc100169662 \h </w:instrText>
-            </w:r>
-            <w:r>
-              <w:rPr>
-                <w:noProof/>
-                <w:webHidden/>
-              </w:rPr>
-            </w:r>
-            <w:r>
-              <w:rPr>
-                <w:noProof/>
-                <w:webHidden/>
-              </w:rPr>
-              <w:fldChar w:fldCharType="separate"/>
-            </w:r>
-            <w:r>
-              <w:rPr>
-                <w:noProof/>
-                <w:webHidden/>
-              </w:rPr>
-              <w:t>9</w:t>
-            </w:r>
-            <w:r>
-              <w:rPr>
-                <w:noProof/>
-                <w:webHidden/>
-              </w:rPr>
-              <w:fldChar w:fldCharType="end"/>
-            </w:r>
-          </w:hyperlink>
-        </w:p>
-        <w:p>
-          <w:pPr>
-            <w:pStyle w:val="TOC2"/>
-            <w:tabs>
-              <w:tab w:val="right" w:leader="dot" w:pos="9350"/>
-            </w:tabs>
-            <w:rPr>
-              <w:rFonts w:eastAsiaTheme="minorEastAsia" w:cstheme="minorBidi"/>
-              <w:b w:val="0"/>
-              <w:bCs w:val="0"/>
-              <w:noProof/>
-              <w:color w:val="auto"/>
-              <w:sz w:val="24"/>
-              <w:szCs w:val="24"/>
-              <w:lang w:eastAsia="en-US"/>
-            </w:rPr>
-          </w:pPr>
-          <w:hyperlink w:anchor="_Toc100169663" w:history="1">
-            <w:r>
-              <w:rPr>
-                <w:rStyle w:val="Hyperlink"/>
-                <w:noProof/>
-              </w:rPr>
-              <w:t>File Access</w:t>
-            </w:r>
-            <w:r>
-              <w:rPr>
-                <w:noProof/>
-                <w:webHidden/>
-              </w:rPr>
-              <w:tab/>
-            </w:r>
-            <w:r>
-              <w:rPr>
-                <w:noProof/>
-                <w:webHidden/>
-              </w:rPr>
-              <w:fldChar w:fldCharType="begin"/>
-            </w:r>
-            <w:r>
-              <w:rPr>
-                <w:noProof/>
-                <w:webHidden/>
-              </w:rPr>
-              <w:instrText xml:space="preserve"> PAGEREF _Toc100169663 \h </w:instrText>
-            </w:r>
-            <w:r>
-              <w:rPr>
-                <w:noProof/>
-                <w:webHidden/>
-              </w:rPr>
-            </w:r>
-            <w:r>
-              <w:rPr>
-                <w:noProof/>
-                <w:webHidden/>
-              </w:rPr>
-              <w:fldChar w:fldCharType="separate"/>
-            </w:r>
-            <w:r>
-              <w:rPr>
-                <w:noProof/>
-                <w:webHidden/>
-              </w:rPr>
-              <w:t>10</w:t>
-            </w:r>
-            <w:r>
-              <w:rPr>
-                <w:noProof/>
-                <w:webHidden/>
-              </w:rPr>
-              <w:fldChar w:fldCharType="end"/>
-            </w:r>
-          </w:hyperlink>
-        </w:p>
-        <w:p>
-          <w:pPr>
-            <w:pStyle w:val="TOC2"/>
-            <w:tabs>
-              <w:tab w:val="right" w:leader="dot" w:pos="9350"/>
-            </w:tabs>
-            <w:rPr>
-              <w:rFonts w:eastAsiaTheme="minorEastAsia" w:cstheme="minorBidi"/>
-              <w:b w:val="0"/>
-              <w:bCs w:val="0"/>
-              <w:noProof/>
-              <w:color w:val="auto"/>
-              <w:sz w:val="24"/>
-              <w:szCs w:val="24"/>
-              <w:lang w:eastAsia="en-US"/>
-            </w:rPr>
-          </w:pPr>
-          <w:hyperlink w:anchor="_Toc100169664" w:history="1">
-            <w:r>
-              <w:rPr>
-                <w:rStyle w:val="Hyperlink"/>
-                <w:noProof/>
-              </w:rPr>
-              <w:t>Data Structures</w:t>
-            </w:r>
-            <w:r>
-              <w:rPr>
-                <w:noProof/>
-                <w:webHidden/>
-              </w:rPr>
-              <w:tab/>
-            </w:r>
-            <w:r>
-              <w:rPr>
-                <w:noProof/>
-                <w:webHidden/>
-              </w:rPr>
-              <w:fldChar w:fldCharType="begin"/>
-            </w:r>
-            <w:r>
-              <w:rPr>
-                <w:noProof/>
-                <w:webHidden/>
-              </w:rPr>
-              <w:instrText xml:space="preserve"> PAGEREF _Toc100169664 \h </w:instrText>
-            </w:r>
-            <w:r>
-              <w:rPr>
-                <w:noProof/>
-                <w:webHidden/>
-              </w:rPr>
-            </w:r>
-            <w:r>
-              <w:rPr>
-                <w:noProof/>
-                <w:webHidden/>
-              </w:rPr>
-              <w:fldChar w:fldCharType="separate"/>
-            </w:r>
-            <w:r>
-              <w:rPr>
-                <w:noProof/>
-                <w:webHidden/>
-              </w:rPr>
-              <w:t>10</w:t>
-            </w:r>
-            <w:r>
-              <w:rPr>
-                <w:noProof/>
-                <w:webHidden/>
-              </w:rPr>
-              <w:fldChar w:fldCharType="end"/>
-            </w:r>
-          </w:hyperlink>
-        </w:p>
-        <w:p>
-          <w:pPr>
-            <w:pStyle w:val="TOC2"/>
-            <w:tabs>
-              <w:tab w:val="right" w:leader="dot" w:pos="9350"/>
-            </w:tabs>
-            <w:rPr>
-              <w:rFonts w:eastAsiaTheme="minorEastAsia" w:cstheme="minorBidi"/>
-              <w:b w:val="0"/>
-              <w:bCs w:val="0"/>
-              <w:noProof/>
-              <w:color w:val="auto"/>
-              <w:sz w:val="24"/>
-              <w:szCs w:val="24"/>
-              <w:lang w:eastAsia="en-US"/>
-            </w:rPr>
-          </w:pPr>
-          <w:hyperlink w:anchor="_Toc100169665" w:history="1">
-            <w:r>
-              <w:rPr>
-                <w:rStyle w:val="Hyperlink"/>
-                <w:noProof/>
-              </w:rPr>
-              <w:t>Input and Output</w:t>
-            </w:r>
-            <w:r>
-              <w:rPr>
-                <w:noProof/>
-                <w:webHidden/>
-              </w:rPr>
-              <w:tab/>
-            </w:r>
-            <w:r>
-              <w:rPr>
-                <w:noProof/>
-                <w:webHidden/>
-              </w:rPr>
-              <w:fldChar w:fldCharType="begin"/>
-            </w:r>
-            <w:r>
-              <w:rPr>
-                <w:noProof/>
-                <w:webHidden/>
-              </w:rPr>
-              <w:instrText xml:space="preserve"> PAGEREF _Toc100169665 \h </w:instrText>
+              <w:instrText xml:space="preserve"> PAGEREF _Toc100260307 \h </w:instrText>
             </w:r>
             <w:r>
               <w:rPr>
@@ -2080,7 +1802,7 @@
       <w:pPr>
         <w:pStyle w:val="Heading1"/>
       </w:pPr>
-      <w:bookmarkStart w:id="0" w:name="_Toc100169641"/>
+      <w:bookmarkStart w:id="0" w:name="_Toc100260287"/>
       <w:r>
         <w:lastRenderedPageBreak/>
         <w:t>List</w:t>
@@ -2100,7 +1822,7 @@
           <w:rFonts w:asciiTheme="minorHAnsi" w:eastAsiaTheme="minorEastAsia" w:hAnsiTheme="minorHAnsi" w:cstheme="minorBidi"/>
           <w:noProof/>
           <w:color w:val="auto"/>
-          <w:lang w:eastAsia="en-US"/>
+          <w:lang w:val="en-DE"/>
         </w:rPr>
       </w:pPr>
       <w:r>
@@ -2112,7 +1834,7 @@
       <w:r>
         <w:fldChar w:fldCharType="separate"/>
       </w:r>
-      <w:hyperlink w:anchor="_Toc100169612" w:history="1">
+      <w:hyperlink w:anchor="_Toc100259759" w:history="1">
         <w:r>
           <w:rPr>
             <w:rStyle w:val="Hyperlink"/>
@@ -2139,7 +1861,7 @@
             <w:noProof/>
             <w:webHidden/>
           </w:rPr>
-          <w:instrText xml:space="preserve"> PAGEREF _Toc100169612 \h </w:instrText>
+          <w:instrText xml:space="preserve"> PAGEREF _Toc100259759 \h </w:instrText>
         </w:r>
         <w:r>
           <w:rPr>
@@ -2180,10 +1902,10 @@
           <w:rFonts w:asciiTheme="minorHAnsi" w:eastAsiaTheme="minorEastAsia" w:hAnsiTheme="minorHAnsi" w:cstheme="minorBidi"/>
           <w:noProof/>
           <w:color w:val="auto"/>
-          <w:lang w:eastAsia="en-US"/>
+          <w:lang w:val="en-DE"/>
         </w:rPr>
       </w:pPr>
-      <w:hyperlink w:anchor="_Toc100169613" w:history="1">
+      <w:hyperlink w:anchor="_Toc100259760" w:history="1">
         <w:r>
           <w:rPr>
             <w:rStyle w:val="Hyperlink"/>
@@ -2210,7 +1932,7 @@
             <w:noProof/>
             <w:webHidden/>
           </w:rPr>
-          <w:instrText xml:space="preserve"> PAGEREF _Toc100169613 \h </w:instrText>
+          <w:instrText xml:space="preserve"> PAGEREF _Toc100259760 \h </w:instrText>
         </w:r>
         <w:r>
           <w:rPr>
@@ -2243,6 +1965,91 @@
     </w:p>
     <w:p>
       <w:pPr>
+        <w:pStyle w:val="TableofFigures"/>
+        <w:tabs>
+          <w:tab w:val="right" w:leader="dot" w:pos="9350"/>
+        </w:tabs>
+        <w:rPr>
+          <w:rFonts w:asciiTheme="minorHAnsi" w:eastAsiaTheme="minorEastAsia" w:hAnsiTheme="minorHAnsi" w:cstheme="minorBidi"/>
+          <w:noProof/>
+          <w:color w:val="auto"/>
+          <w:lang w:val="en-DE"/>
+        </w:rPr>
+      </w:pPr>
+      <w:hyperlink w:anchor="_Toc100259761" w:history="1">
+        <w:r>
+          <w:rPr>
+            <w:rStyle w:val="Hyperlink"/>
+            <w:noProof/>
+          </w:rPr>
+          <w:t xml:space="preserve">Figure 3. Error Message Popup </w:t>
+        </w:r>
+        <w:r>
+          <w:rPr>
+            <w:rStyle w:val="Hyperlink"/>
+            <w:noProof/>
+          </w:rPr>
+          <w:t>D</w:t>
+        </w:r>
+        <w:r>
+          <w:rPr>
+            <w:rStyle w:val="Hyperlink"/>
+            <w:noProof/>
+          </w:rPr>
+          <w:t>ialog</w:t>
+        </w:r>
+        <w:r>
+          <w:rPr>
+            <w:noProof/>
+            <w:webHidden/>
+          </w:rPr>
+          <w:tab/>
+        </w:r>
+        <w:r>
+          <w:rPr>
+            <w:noProof/>
+            <w:webHidden/>
+          </w:rPr>
+          <w:fldChar w:fldCharType="begin"/>
+        </w:r>
+        <w:r>
+          <w:rPr>
+            <w:noProof/>
+            <w:webHidden/>
+          </w:rPr>
+          <w:instrText xml:space="preserve"> PAGEREF _Toc100259761 \h </w:instrText>
+        </w:r>
+        <w:r>
+          <w:rPr>
+            <w:noProof/>
+            <w:webHidden/>
+          </w:rPr>
+        </w:r>
+        <w:r>
+          <w:rPr>
+            <w:noProof/>
+            <w:webHidden/>
+          </w:rPr>
+          <w:fldChar w:fldCharType="separate"/>
+        </w:r>
+        <w:r>
+          <w:rPr>
+            <w:noProof/>
+            <w:webHidden/>
+          </w:rPr>
+          <w:t>7</w:t>
+        </w:r>
+        <w:r>
+          <w:rPr>
+            <w:noProof/>
+            <w:webHidden/>
+          </w:rPr>
+          <w:fldChar w:fldCharType="end"/>
+        </w:r>
+      </w:hyperlink>
+    </w:p>
+    <w:p>
+      <w:pPr>
         <w:spacing w:line="480" w:lineRule="auto"/>
         <w:jc w:val="center"/>
       </w:pPr>
@@ -2250,6 +2057,9 @@
         <w:fldChar w:fldCharType="end"/>
       </w:r>
       <w:r>
+        <w:t xml:space="preserve"> </w:t>
+      </w:r>
+      <w:r>
         <w:br w:type="page"/>
       </w:r>
     </w:p>
@@ -2257,7 +2067,7 @@
       <w:pPr>
         <w:pStyle w:val="Heading1"/>
       </w:pPr>
-      <w:bookmarkStart w:id="1" w:name="_Toc100169642"/>
+      <w:bookmarkStart w:id="1" w:name="_Toc100260288"/>
       <w:r>
         <w:lastRenderedPageBreak/>
         <w:t xml:space="preserve">Project </w:t>
@@ -2272,7 +2082,7 @@
       <w:pPr>
         <w:pStyle w:val="Heading2"/>
       </w:pPr>
-      <w:bookmarkStart w:id="2" w:name="_Toc100169643"/>
+      <w:bookmarkStart w:id="2" w:name="_Toc100260289"/>
       <w:r>
         <w:t>Main Goals</w:t>
       </w:r>
@@ -2368,9 +2178,11 @@
       <w:pPr>
         <w:pStyle w:val="Heading2"/>
       </w:pPr>
+      <w:bookmarkStart w:id="3" w:name="_Toc100260290"/>
       <w:r>
         <w:t>Design Concept</w:t>
       </w:r>
+      <w:bookmarkEnd w:id="3"/>
     </w:p>
     <w:p>
       <w:r>
@@ -2397,26 +2209,20 @@
       <w:pPr>
         <w:pStyle w:val="Heading2"/>
       </w:pPr>
-      <w:bookmarkStart w:id="3" w:name="_Toc100169648"/>
     </w:p>
     <w:p>
       <w:pPr>
         <w:pStyle w:val="Heading2"/>
       </w:pPr>
+      <w:bookmarkStart w:id="4" w:name="_Toc100260291"/>
       <w:r>
         <w:t>File Access</w:t>
       </w:r>
-      <w:bookmarkEnd w:id="3"/>
-    </w:p>
-    <w:p>
-      <w:r>
-        <w:t>The</w:t>
-      </w:r>
-      <w:r>
-        <w:t xml:space="preserve"> application </w:t>
-      </w:r>
-      <w:r>
-        <w:t>will require read access to image files on the user’s system to provide visual feedback to the user.</w:t>
+      <w:bookmarkEnd w:id="4"/>
+    </w:p>
+    <w:p>
+      <w:r>
+        <w:t>The application will require read access to image files on the user’s system to provide visual feedback to the user.</w:t>
       </w:r>
     </w:p>
     <w:p/>
@@ -2424,11 +2230,11 @@
       <w:pPr>
         <w:pStyle w:val="Heading2"/>
       </w:pPr>
-      <w:bookmarkStart w:id="4" w:name="_Toc100169649"/>
+      <w:bookmarkStart w:id="5" w:name="_Toc100260292"/>
       <w:r>
         <w:t>Data Structures</w:t>
       </w:r>
-      <w:bookmarkEnd w:id="4"/>
+      <w:bookmarkEnd w:id="5"/>
     </w:p>
     <w:p>
       <w:r>
@@ -2440,18 +2246,12 @@
       </w:r>
       <w:proofErr w:type="spellEnd"/>
       <w:r>
-        <w:t xml:space="preserve"> will be declared at runtime.</w:t>
-      </w:r>
-      <w:r>
-        <w:t xml:space="preserve"> This object will use Python base types of String, list, Boolean, and int to record data about a user selected image.</w:t>
-      </w:r>
-    </w:p>
-    <w:p>
-      <w:r>
-        <w:t>User input will UTF-8 characters stored as a String</w:t>
-      </w:r>
-      <w:r>
-        <w:t>.</w:t>
+        <w:t xml:space="preserve"> will be declared at runtime. This object will use Python base types of String, list, Boolean, and int to record data about a user selected image.</w:t>
+      </w:r>
+    </w:p>
+    <w:p>
+      <w:r>
+        <w:t>User input will UTF-8 characters stored as a String.</w:t>
       </w:r>
     </w:p>
     <w:p/>
@@ -2459,27 +2259,15 @@
       <w:pPr>
         <w:pStyle w:val="Heading2"/>
       </w:pPr>
-      <w:bookmarkStart w:id="5" w:name="_Toc100169650"/>
+      <w:bookmarkStart w:id="6" w:name="_Toc100260293"/>
       <w:r>
         <w:t>Input and Output</w:t>
       </w:r>
-      <w:bookmarkEnd w:id="5"/>
-    </w:p>
-    <w:p>
-      <w:r>
-        <w:t xml:space="preserve">User </w:t>
-      </w:r>
-      <w:r>
-        <w:t xml:space="preserve">text </w:t>
-      </w:r>
-      <w:r>
-        <w:t>input will</w:t>
-      </w:r>
-      <w:r>
-        <w:t xml:space="preserve"> be entered using stdin</w:t>
-      </w:r>
-      <w:r>
-        <w:t>.</w:t>
+      <w:bookmarkEnd w:id="6"/>
+    </w:p>
+    <w:p>
+      <w:r>
+        <w:t>User text input will be entered using stdin.</w:t>
       </w:r>
     </w:p>
     <w:p>
@@ -2496,7 +2284,6 @@
       <w:pPr>
         <w:pStyle w:val="Heading2"/>
       </w:pPr>
-      <w:bookmarkStart w:id="6" w:name="_Toc100169644"/>
     </w:p>
     <w:p>
       <w:pPr>
@@ -2513,11 +2300,12 @@
       <w:pPr>
         <w:pStyle w:val="Heading1"/>
       </w:pPr>
+      <w:bookmarkStart w:id="7" w:name="_Toc100260294"/>
       <w:r>
         <w:lastRenderedPageBreak/>
         <w:t>Typical User Interaction</w:t>
       </w:r>
-      <w:bookmarkEnd w:id="6"/>
+      <w:bookmarkEnd w:id="7"/>
     </w:p>
     <w:p/>
     <w:p>
@@ -2643,7 +2431,7 @@
           <w:iCs w:val="0"/>
         </w:rPr>
       </w:pPr>
-      <w:bookmarkStart w:id="7" w:name="_Toc100169612"/>
+      <w:bookmarkStart w:id="8" w:name="_Toc100259759"/>
       <w:r>
         <w:t xml:space="preserve">Figure </w:t>
       </w:r>
@@ -2692,98 +2480,101 @@
         </w:rPr>
         <w:t>of a typical user interaction.</w:t>
       </w:r>
-      <w:bookmarkEnd w:id="7"/>
+      <w:bookmarkEnd w:id="8"/>
+    </w:p>
+    <w:p>
+      <w:pPr>
+        <w:pStyle w:val="Heading1"/>
+      </w:pPr>
+      <w:bookmarkStart w:id="9" w:name="_Toc100260295"/>
+      <w:r>
+        <w:lastRenderedPageBreak/>
+        <w:t>User Interface</w:t>
+      </w:r>
+      <w:bookmarkEnd w:id="9"/>
     </w:p>
     <w:p/>
     <w:p>
       <w:pPr>
-        <w:pStyle w:val="Heading1"/>
-      </w:pPr>
-      <w:bookmarkStart w:id="8" w:name="_Toc100169645"/>
-      <w:r>
-        <w:t>User Interface</w:t>
-      </w:r>
-      <w:bookmarkEnd w:id="8"/>
+        <w:pStyle w:val="Heading2"/>
+      </w:pPr>
+      <w:bookmarkStart w:id="10" w:name="_Toc100260296"/>
+      <w:r>
+        <w:t xml:space="preserve">Application </w:t>
+      </w:r>
+      <w:r>
+        <w:t>GUI Overview</w:t>
+      </w:r>
+      <w:bookmarkEnd w:id="10"/>
+    </w:p>
+    <w:p>
+      <w:r>
+        <w:t>The Graphical User Interface (GUI) of the application</w:t>
+      </w:r>
+      <w:r>
+        <w:t xml:space="preserve"> shown in figure 2</w:t>
+      </w:r>
+      <w:r>
+        <w:t xml:space="preserve"> will have an image display area and </w:t>
+      </w:r>
+      <w:r>
+        <w:t>four</w:t>
+      </w:r>
+      <w:r>
+        <w:t xml:space="preserve"> function buttons on the right side of the image. The function buttons </w:t>
+      </w:r>
+      <w:r>
+        <w:t>include</w:t>
+      </w:r>
+      <w:r>
+        <w:t xml:space="preserve"> “Open Image”, “Encode Image”, “Reset Image” and “Save Image”. The “Reset Image” button will be initially disabled until an image is successfully encoded. There will be a text field at the bottom of the GUI to enable the user to enter the secret data</w:t>
+      </w:r>
+      <w:r>
+        <w:t xml:space="preserve"> to be encoded and to read messages that have been decoded from images</w:t>
+      </w:r>
+      <w:r>
+        <w:t xml:space="preserve">. </w:t>
+      </w:r>
+      <w:r>
+        <w:t>There will be two labels b</w:t>
+      </w:r>
+      <w:r>
+        <w:t xml:space="preserve">etween the text field and the image display area to display </w:t>
+      </w:r>
+      <w:r>
+        <w:t>warning</w:t>
+      </w:r>
+      <w:r>
+        <w:t xml:space="preserve"> messages regarding the text field (e.g., The </w:t>
+      </w:r>
+      <w:r>
+        <w:t>image has been reset!</w:t>
+      </w:r>
+      <w:r>
+        <w:t>)</w:t>
+      </w:r>
+      <w:r>
+        <w:t xml:space="preserve"> and a ratio expressing the number of characters entered to the maximum allowed</w:t>
+      </w:r>
+      <w:r>
+        <w:t>.</w:t>
+      </w:r>
     </w:p>
     <w:p/>
     <w:p>
       <w:pPr>
-        <w:pStyle w:val="Heading2"/>
-      </w:pPr>
-      <w:bookmarkStart w:id="9" w:name="_Toc100169646"/>
-      <w:r>
-        <w:t>GUI Overview</w:t>
-      </w:r>
-      <w:bookmarkEnd w:id="9"/>
-    </w:p>
-    <w:p>
-      <w:r>
-        <w:t>The Graphical User Interface (GUI) of the application</w:t>
-      </w:r>
-      <w:r>
-        <w:t xml:space="preserve"> shown in figure 2</w:t>
-      </w:r>
-      <w:r>
-        <w:t xml:space="preserve"> will have an image display area and </w:t>
-      </w:r>
-      <w:r>
-        <w:t>four</w:t>
-      </w:r>
-      <w:r>
-        <w:t xml:space="preserve"> function buttons on the right side of the image. The function buttons </w:t>
-      </w:r>
-      <w:r>
-        <w:t>include</w:t>
-      </w:r>
-      <w:r>
-        <w:t xml:space="preserve"> “Open Image”, “Encode Image”, “Reset Image” and “Save Image”. The “Reset Image” button will be initially disabled until an image is successfully encoded. There will be a text field at the bottom of the GUI to enable the user to enter the secret data</w:t>
-      </w:r>
-      <w:r>
-        <w:t xml:space="preserve"> to be encoded and to read messages that have been decoded from images</w:t>
-      </w:r>
-      <w:r>
-        <w:t xml:space="preserve">. </w:t>
-      </w:r>
-      <w:r>
-        <w:t>There will be two labels b</w:t>
-      </w:r>
-      <w:r>
-        <w:t xml:space="preserve">etween the text field and the image display area to display </w:t>
-      </w:r>
-      <w:r>
-        <w:t>warning</w:t>
-      </w:r>
-      <w:r>
-        <w:t xml:space="preserve"> messages regarding the text field (e.g., The </w:t>
-      </w:r>
-      <w:r>
-        <w:t>image has been reset!</w:t>
-      </w:r>
-      <w:r>
-        <w:t>)</w:t>
-      </w:r>
-      <w:r>
-        <w:t xml:space="preserve"> and a ratio expressing the number of characters entered to the maximum allowed</w:t>
-      </w:r>
-      <w:r>
-        <w:t>.</w:t>
-      </w:r>
-    </w:p>
-    <w:p/>
-    <w:p>
-      <w:pPr>
         <w:keepNext/>
-        <w:jc w:val="center"/>
+        <w:ind w:left="720" w:firstLine="720"/>
       </w:pPr>
       <w:r>
         <w:rPr>
           <w:noProof/>
         </w:rPr>
         <w:drawing>
-          <wp:inline distT="0" distB="0" distL="0" distR="0" wp14:anchorId="0E3A5B0B" wp14:editId="24086C4B">
-            <wp:extent cx="4410679" cy="4402667"/>
+          <wp:inline distT="0" distB="0" distL="0" distR="0" wp14:anchorId="3CC03336" wp14:editId="144387A0">
+            <wp:extent cx="4435200" cy="4402800"/>
             <wp:effectExtent l="0" t="0" r="0" b="4445"/>
-            <wp:docPr id="2" name="Picture 2" descr="A screenshot of a dog&#10;&#10;Description automatically generated"/>
+            <wp:docPr id="6" name="Picture 6" descr="A screenshot of a dog&#10;&#10;Description automatically generated"/>
             <wp:cNvGraphicFramePr>
               <a:graphicFrameLocks xmlns:a="http://schemas.openxmlformats.org/drawingml/2006/main" noChangeAspect="1"/>
             </wp:cNvGraphicFramePr>
@@ -2791,11 +2582,17 @@
               <a:graphicData uri="http://schemas.openxmlformats.org/drawingml/2006/picture">
                 <pic:pic xmlns:pic="http://schemas.openxmlformats.org/drawingml/2006/picture">
                   <pic:nvPicPr>
-                    <pic:cNvPr id="2" name="Picture 2" descr="A screenshot of a dog&#10;&#10;Description automatically generated"/>
+                    <pic:cNvPr id="6" name="Picture 6" descr="A screenshot of a dog&#10;&#10;Description automatically generated"/>
                     <pic:cNvPicPr/>
                   </pic:nvPicPr>
                   <pic:blipFill>
-                    <a:blip r:embed="rId9"/>
+                    <a:blip r:embed="rId9" cstate="print">
+                      <a:extLst>
+                        <a:ext uri="{28A0092B-C50C-407E-A947-70E740481C1C}">
+                          <a14:useLocalDpi xmlns:a14="http://schemas.microsoft.com/office/drawing/2010/main" val="0"/>
+                        </a:ext>
+                      </a:extLst>
+                    </a:blip>
                     <a:stretch>
                       <a:fillRect/>
                     </a:stretch>
@@ -2803,7 +2600,7 @@
                   <pic:spPr>
                     <a:xfrm>
                       <a:off x="0" y="0"/>
-                      <a:ext cx="4444995" cy="4436920"/>
+                      <a:ext cx="4435200" cy="4402800"/>
                     </a:xfrm>
                     <a:prstGeom prst="rect">
                       <a:avLst/>
@@ -2815,12 +2612,15 @@
           </wp:inline>
         </w:drawing>
       </w:r>
+      <w:r>
+        <w:br w:type="textWrapping" w:clear="all"/>
+      </w:r>
     </w:p>
     <w:p>
       <w:pPr>
         <w:pStyle w:val="Caption"/>
       </w:pPr>
-      <w:bookmarkStart w:id="10" w:name="_Toc100169613"/>
+      <w:bookmarkStart w:id="11" w:name="_Toc100259760"/>
       <w:r>
         <w:t xml:space="preserve">Figure </w:t>
       </w:r>
@@ -2828,7 +2628,13 @@
         <w:fldChar w:fldCharType="begin"/>
       </w:r>
       <w:r>
-        <w:instrText xml:space="preserve"> SEQ Figure \* ARABIC </w:instrText>
+        <w:instrText xml:space="preserve"> SEQ </w:instrText>
+      </w:r>
+      <w:r>
+        <w:instrText xml:space="preserve">Figure </w:instrText>
+      </w:r>
+      <w:r>
+        <w:instrText xml:space="preserve">\* ARABIC </w:instrText>
       </w:r>
       <w:r>
         <w:fldChar w:fldCharType="separate"/>
@@ -2852,197 +2658,289 @@
         </w:rPr>
         <w:t>. Application Graphical User Interface</w:t>
       </w:r>
-      <w:bookmarkEnd w:id="10"/>
+      <w:bookmarkEnd w:id="11"/>
+    </w:p>
+    <w:p>
+      <w:pPr>
+        <w:pStyle w:val="Heading2"/>
+      </w:pPr>
+      <w:bookmarkStart w:id="12" w:name="_Toc100260297"/>
+      <w:r>
+        <w:t>Error Message Popup Dialog</w:t>
+      </w:r>
+      <w:bookmarkEnd w:id="12"/>
+    </w:p>
+    <w:p>
+      <w:r>
+        <w:t xml:space="preserve">All the error messages of the application will be displayed in a popup dialog as shown in figure 3. The application icon will be displayed in the up center of the </w:t>
+      </w:r>
+      <w:r>
+        <w:t>popup dialog. Then the error message will be displayed under the icon. Finally, there will be a</w:t>
+      </w:r>
+      <w:r>
+        <w:t>n</w:t>
+      </w:r>
+      <w:r>
+        <w:t xml:space="preserve"> “OK” button, that enables the user to click the button and close the popup dialog.</w:t>
+      </w:r>
+      <w:r>
+        <w:tab/>
+      </w:r>
+    </w:p>
+    <w:p>
+      <w:pPr>
+        <w:ind w:left="720" w:firstLine="720"/>
+      </w:pPr>
+      <w:r>
+        <w:rPr>
+          <w:noProof/>
+        </w:rPr>
+        <w:lastRenderedPageBreak/>
+        <w:drawing>
+          <wp:inline distT="0" distB="0" distL="0" distR="0" wp14:anchorId="238931B4" wp14:editId="61449896">
+            <wp:extent cx="3886200" cy="4203700"/>
+            <wp:effectExtent l="0" t="0" r="0" b="0"/>
+            <wp:docPr id="3" name="Picture 3" descr="A screenshot of a computer&#10;&#10;Description automatically generated with medium confidence"/>
+            <wp:cNvGraphicFramePr>
+              <a:graphicFrameLocks xmlns:a="http://schemas.openxmlformats.org/drawingml/2006/main" noChangeAspect="1"/>
+            </wp:cNvGraphicFramePr>
+            <a:graphic xmlns:a="http://schemas.openxmlformats.org/drawingml/2006/main">
+              <a:graphicData uri="http://schemas.openxmlformats.org/drawingml/2006/picture">
+                <pic:pic xmlns:pic="http://schemas.openxmlformats.org/drawingml/2006/picture">
+                  <pic:nvPicPr>
+                    <pic:cNvPr id="3" name="Picture 3" descr="A screenshot of a computer&#10;&#10;Description automatically generated with medium confidence"/>
+                    <pic:cNvPicPr/>
+                  </pic:nvPicPr>
+                  <pic:blipFill>
+                    <a:blip r:embed="rId10">
+                      <a:extLst>
+                        <a:ext uri="{28A0092B-C50C-407E-A947-70E740481C1C}">
+                          <a14:useLocalDpi xmlns:a14="http://schemas.microsoft.com/office/drawing/2010/main" val="0"/>
+                        </a:ext>
+                      </a:extLst>
+                    </a:blip>
+                    <a:stretch>
+                      <a:fillRect/>
+                    </a:stretch>
+                  </pic:blipFill>
+                  <pic:spPr>
+                    <a:xfrm>
+                      <a:off x="0" y="0"/>
+                      <a:ext cx="3886200" cy="4203700"/>
+                    </a:xfrm>
+                    <a:prstGeom prst="rect">
+                      <a:avLst/>
+                    </a:prstGeom>
+                  </pic:spPr>
+                </pic:pic>
+              </a:graphicData>
+            </a:graphic>
+          </wp:inline>
+        </w:drawing>
+      </w:r>
+    </w:p>
+    <w:p>
+      <w:pPr>
+        <w:pStyle w:val="Heading1"/>
+      </w:pPr>
+    </w:p>
+    <w:p>
+      <w:pPr>
+        <w:pStyle w:val="Caption"/>
+      </w:pPr>
+      <w:bookmarkStart w:id="13" w:name="_Toc100259761"/>
+      <w:r>
+        <w:t xml:space="preserve">Figure </w:t>
+      </w:r>
+      <w:r>
+        <w:fldChar w:fldCharType="begin"/>
+      </w:r>
+      <w:r>
+        <w:instrText xml:space="preserve"> SEQ Figure \* ARABIC </w:instrText>
+      </w:r>
+      <w:r>
+        <w:fldChar w:fldCharType="separate"/>
+      </w:r>
+      <w:r>
+        <w:rPr>
+          <w:noProof/>
+        </w:rPr>
+        <w:t>3</w:t>
+      </w:r>
+      <w:r>
+        <w:rPr>
+          <w:noProof/>
+        </w:rPr>
+        <w:fldChar w:fldCharType="end"/>
+      </w:r>
+      <w:r>
+        <w:t xml:space="preserve">. </w:t>
+      </w:r>
+      <w:r>
+        <w:rPr>
+          <w:i w:val="0"/>
+          <w:iCs w:val="0"/>
+        </w:rPr>
+        <w:t>Error Message Popup Dialog</w:t>
+      </w:r>
+      <w:bookmarkEnd w:id="13"/>
+    </w:p>
+    <w:p>
+      <w:pPr>
+        <w:pStyle w:val="Heading1"/>
+      </w:pPr>
+    </w:p>
+    <w:p>
+      <w:pPr>
+        <w:pStyle w:val="Heading1"/>
+      </w:pPr>
+    </w:p>
+    <w:p>
+      <w:pPr>
+        <w:pStyle w:val="Heading1"/>
+      </w:pPr>
+      <w:bookmarkStart w:id="14" w:name="_Toc100260298"/>
+      <w:r>
+        <w:t>Message Encoding and Decoding</w:t>
+      </w:r>
+      <w:bookmarkEnd w:id="14"/>
     </w:p>
     <w:p/>
+    <w:p>
+      <w:pPr>
+        <w:pStyle w:val="Heading2"/>
+      </w:pPr>
+      <w:bookmarkStart w:id="15" w:name="_Toc100260299"/>
+      <w:r>
+        <w:t>Encoding</w:t>
+      </w:r>
+      <w:r>
+        <w:t xml:space="preserve"> an Image</w:t>
+      </w:r>
+      <w:bookmarkEnd w:id="15"/>
+    </w:p>
+    <w:p>
+      <w:r>
+        <w:t xml:space="preserve">Messages will be encoded into the target image by first extracting the image pixel data into a list of tuples which represent the red, green, and blue (RGB) color values of the image. </w:t>
+      </w:r>
+    </w:p>
     <w:p/>
     <w:p>
-      <w:pPr>
-        <w:rPr>
-          <w:b/>
-          <w:bCs/>
-        </w:rPr>
-      </w:pPr>
-      <w:bookmarkStart w:id="11" w:name="_Toc100169651"/>
-      <w:r>
-        <w:br w:type="page"/>
-      </w:r>
-    </w:p>
+      <w:r>
+        <w:t>Next, each character in the user message string will be converted to its 8-bit binary ASCII value. The 8-bit values will then be used to shift the RGB values to be either an even number to represent a binary zero, or an odd number to represent a binary one. Pixels will be read 3 at a time which will allow one 8-bit character to be encoded. The remaining bit of each set will tell the decoder to either continue reading (binary one), or to stop (binary zero).</w:t>
+      </w:r>
+    </w:p>
+    <w:p/>
+    <w:p>
+      <w:pPr>
+        <w:pStyle w:val="Heading2"/>
+      </w:pPr>
+      <w:bookmarkStart w:id="16" w:name="_Toc100260300"/>
+      <w:r>
+        <w:t>Decoding</w:t>
+      </w:r>
+      <w:r>
+        <w:t xml:space="preserve"> an Image</w:t>
+      </w:r>
+      <w:bookmarkEnd w:id="16"/>
+    </w:p>
+    <w:p>
+      <w:r>
+        <w:t xml:space="preserve">Messages will be decoded by first extracting the image pixel data into a list of tuples which represent the RGB color values of the image. </w:t>
+      </w:r>
+    </w:p>
+    <w:p/>
+    <w:p>
+      <w:r>
+        <w:lastRenderedPageBreak/>
+        <w:t xml:space="preserve">Next, </w:t>
+      </w:r>
+      <w:r>
+        <w:t xml:space="preserve">the color value will be determined to be either even or odd. An even number will result in a binary 0 being appended to a string, an odd value will result in a binary 1 being appended to the same string. The ninth color value will determine whether to continue reading (binary 1), or to stop reading (binary 0) and be discarded. </w:t>
+      </w:r>
+    </w:p>
+    <w:p/>
+    <w:p>
+      <w:r>
+        <w:t xml:space="preserve">Next, the </w:t>
+      </w:r>
+      <w:r>
+        <w:t>string</w:t>
+      </w:r>
+      <w:r>
+        <w:t xml:space="preserve"> of binary di</w:t>
+      </w:r>
+      <w:r>
+        <w:t>gits will be converted to a string of characters and returned.</w:t>
+      </w:r>
+    </w:p>
+    <w:p/>
+    <w:p>
+      <w:pPr>
+        <w:pStyle w:val="Heading2"/>
+      </w:pPr>
+      <w:bookmarkStart w:id="17" w:name="_Toc100260301"/>
+      <w:r>
+        <w:t>Resetting an Image</w:t>
+      </w:r>
+      <w:bookmarkEnd w:id="17"/>
+    </w:p>
+    <w:p>
+      <w:r>
+        <w:t xml:space="preserve">Images may be reset to their original state by copying the values of the </w:t>
+      </w:r>
+      <w:proofErr w:type="spellStart"/>
+      <w:r>
+        <w:t>backup_pixel_data</w:t>
+      </w:r>
+      <w:proofErr w:type="spellEnd"/>
+      <w:r>
+        <w:t xml:space="preserve"> to the </w:t>
+      </w:r>
+      <w:proofErr w:type="spellStart"/>
+      <w:r>
+        <w:t>rgb_pixel_data</w:t>
+      </w:r>
+      <w:proofErr w:type="spellEnd"/>
+      <w:r>
+        <w:t xml:space="preserve"> attribute.</w:t>
+      </w:r>
+      <w:r>
+        <w:t xml:space="preserve"> The </w:t>
+      </w:r>
+      <w:proofErr w:type="spellStart"/>
+      <w:r>
+        <w:t>backup_pixel_data</w:t>
+      </w:r>
+      <w:proofErr w:type="spellEnd"/>
+      <w:r>
+        <w:t xml:space="preserve"> attribute shall be immutable. </w:t>
+      </w:r>
+    </w:p>
+    <w:p/>
     <w:p>
       <w:pPr>
         <w:pStyle w:val="Heading1"/>
       </w:pPr>
-      <w:bookmarkStart w:id="12" w:name="_Toc100169653"/>
-      <w:r>
-        <w:lastRenderedPageBreak/>
-        <w:t>Message Encoding</w:t>
-      </w:r>
-      <w:bookmarkEnd w:id="12"/>
-      <w:r>
-        <w:t xml:space="preserve"> and Decoding</w:t>
-      </w:r>
+      <w:bookmarkStart w:id="18" w:name="_Toc100260302"/>
+      <w:r>
+        <w:t xml:space="preserve">Class, </w:t>
+      </w:r>
+      <w:r>
+        <w:t xml:space="preserve">Attributes, and </w:t>
+      </w:r>
+      <w:r>
+        <w:t>Method</w:t>
+      </w:r>
+      <w:r>
+        <w:t>s</w:t>
+      </w:r>
+      <w:bookmarkEnd w:id="18"/>
     </w:p>
     <w:p/>
     <w:p>
-      <w:pPr>
-        <w:pStyle w:val="Heading2"/>
-      </w:pPr>
-      <w:r>
-        <w:t>Encoding</w:t>
-      </w:r>
-      <w:r>
-        <w:t xml:space="preserve"> an Image</w:t>
-      </w:r>
-    </w:p>
-    <w:p>
-      <w:r>
-        <w:t>Messages will be encoded into the target image by first extracting the image pixel data into a list of tuples which represent the red, green, and blue (</w:t>
-      </w:r>
-      <w:proofErr w:type="spellStart"/>
-      <w:r>
-        <w:t>RGB</w:t>
-      </w:r>
-      <w:proofErr w:type="spellEnd"/>
-      <w:r>
-        <w:t xml:space="preserve">) color values of the image. </w:t>
-      </w:r>
-    </w:p>
-    <w:p/>
-    <w:p>
-      <w:r>
-        <w:t xml:space="preserve">Next, each character in the user message string will be converted to its 8-bit binary ASCII value. The 8-bit values will then be used to shift the </w:t>
-      </w:r>
-      <w:proofErr w:type="spellStart"/>
-      <w:r>
-        <w:t>RGB</w:t>
-      </w:r>
-      <w:proofErr w:type="spellEnd"/>
-      <w:r>
-        <w:t xml:space="preserve"> values to be either an even number to represent a binary zero, or an odd number to represent a binary one. Pixels will be read 3 at a time which will allow one 8-bit character to be encoded. The remaining bit of each set will tell the decoder to either continue reading (binary one), or to stop (binary zero).</w:t>
-      </w:r>
-    </w:p>
-    <w:p/>
-    <w:p>
-      <w:pPr>
-        <w:pStyle w:val="Heading2"/>
-      </w:pPr>
-      <w:r>
-        <w:t>Decoding</w:t>
-      </w:r>
-      <w:r>
-        <w:t xml:space="preserve"> an Image</w:t>
-      </w:r>
-    </w:p>
-    <w:p>
-      <w:r>
-        <w:t xml:space="preserve">Messages will be decoded by first extracting the image pixel data into a list of tuples which represent the </w:t>
-      </w:r>
-      <w:proofErr w:type="spellStart"/>
-      <w:r>
-        <w:t>RGB</w:t>
-      </w:r>
-      <w:proofErr w:type="spellEnd"/>
-      <w:r>
-        <w:t xml:space="preserve"> color values of the image. </w:t>
-      </w:r>
-    </w:p>
-    <w:p/>
-    <w:p>
-      <w:r>
-        <w:t xml:space="preserve">Next, </w:t>
-      </w:r>
-      <w:r>
-        <w:t xml:space="preserve">the color value will be determined to be either even or odd. An even number will result in a binary 0 being appended to a string, an odd value will result in a binary 1 being appended to the same string. The ninth color value will determine whether to continue reading (binary 1), or to stop reading (binary 0) and be discarded. </w:t>
-      </w:r>
-    </w:p>
-    <w:p/>
-    <w:p>
-      <w:r>
-        <w:t xml:space="preserve">Next, the </w:t>
-      </w:r>
-      <w:r>
-        <w:t>string</w:t>
-      </w:r>
-      <w:r>
-        <w:t xml:space="preserve"> of binary di</w:t>
-      </w:r>
-      <w:r>
-        <w:t>gits will be converted to a string of characters and returned.</w:t>
-      </w:r>
-    </w:p>
-    <w:p/>
-    <w:p>
-      <w:pPr>
-        <w:pStyle w:val="Heading2"/>
-      </w:pPr>
-      <w:r>
-        <w:t>Resetting an Image</w:t>
-      </w:r>
-    </w:p>
-    <w:p>
-      <w:r>
-        <w:t xml:space="preserve">Images may be reset to their original state by copying the values of the </w:t>
-      </w:r>
-      <w:proofErr w:type="spellStart"/>
-      <w:r>
-        <w:t>backup_pixel_data</w:t>
-      </w:r>
-      <w:proofErr w:type="spellEnd"/>
-      <w:r>
-        <w:t xml:space="preserve"> to the </w:t>
-      </w:r>
-      <w:proofErr w:type="spellStart"/>
-      <w:r>
-        <w:t>rgb_pixel_data</w:t>
-      </w:r>
-      <w:proofErr w:type="spellEnd"/>
-      <w:r>
-        <w:t xml:space="preserve"> attribute.</w:t>
-      </w:r>
-      <w:r>
-        <w:t xml:space="preserve"> The </w:t>
-      </w:r>
-      <w:proofErr w:type="spellStart"/>
-      <w:r>
-        <w:t>backup_pixel_data</w:t>
-      </w:r>
-      <w:proofErr w:type="spellEnd"/>
-      <w:r>
-        <w:t xml:space="preserve"> attribute shall be immutable. </w:t>
-      </w:r>
-    </w:p>
-    <w:p/>
-    <w:p>
-      <w:pPr>
-        <w:pStyle w:val="Heading1"/>
-      </w:pPr>
-      <w:r>
-        <w:t xml:space="preserve">Class, </w:t>
-      </w:r>
-      <w:r>
-        <w:t xml:space="preserve">Attributes, and </w:t>
-      </w:r>
-      <w:r>
-        <w:t>Method</w:t>
-      </w:r>
-      <w:r>
-        <w:t>s</w:t>
-      </w:r>
-      <w:bookmarkEnd w:id="11"/>
-    </w:p>
-    <w:p/>
-    <w:p>
       <w:r>
         <w:t>The following tables list the classes, attributes, and methods.</w:t>
-      </w:r>
-    </w:p>
-    <w:p/>
-    <w:p>
-      <w:pPr>
-        <w:pStyle w:val="Heading2"/>
-      </w:pPr>
-      <w:r>
-        <w:t>GUI</w:t>
       </w:r>
     </w:p>
     <w:p>
@@ -3071,6 +2969,10 @@
       </w:r>
     </w:p>
     <w:p>
+      <w:pPr>
+        <w:pStyle w:val="Heading2"/>
+      </w:pPr>
+      <w:bookmarkStart w:id="19" w:name="_Toc100260303"/>
       <w:r>
         <w:t>stego</w:t>
       </w:r>
@@ -3088,6 +2990,7 @@
       <w:r>
         <w:t xml:space="preserve"> class</w:t>
       </w:r>
+      <w:bookmarkEnd w:id="19"/>
     </w:p>
     <w:tbl>
       <w:tblPr>
@@ -3473,6 +3376,46 @@
           </w:p>
         </w:tc>
       </w:tr>
+      <w:tr>
+        <w:tc>
+          <w:tcPr>
+            <w:tcW w:w="3116" w:type="dxa"/>
+          </w:tcPr>
+          <w:p>
+            <w:proofErr w:type="spellStart"/>
+            <w:r>
+              <w:t>popup_error_dialog</w:t>
+            </w:r>
+            <w:proofErr w:type="spellEnd"/>
+          </w:p>
+        </w:tc>
+        <w:tc>
+          <w:tcPr>
+            <w:tcW w:w="3117" w:type="dxa"/>
+          </w:tcPr>
+          <w:p>
+            <w:r>
+              <w:t>s</w:t>
+            </w:r>
+            <w:r>
+              <w:t>elf</w:t>
+            </w:r>
+            <w:r>
+              <w:t>, String</w:t>
+            </w:r>
+          </w:p>
+        </w:tc>
+        <w:tc>
+          <w:tcPr>
+            <w:tcW w:w="3117" w:type="dxa"/>
+          </w:tcPr>
+          <w:p>
+            <w:r>
+              <w:t>N/A</w:t>
+            </w:r>
+          </w:p>
+        </w:tc>
+      </w:tr>
     </w:tbl>
     <w:p>
       <w:pPr>
@@ -3512,10 +3455,13 @@
       </w:r>
     </w:p>
     <w:p>
+      <w:pPr>
+        <w:pStyle w:val="Heading2"/>
+      </w:pPr>
+      <w:bookmarkStart w:id="20" w:name="_Toc100260304"/>
       <w:proofErr w:type="spellStart"/>
       <w:proofErr w:type="gramStart"/>
       <w:r>
-        <w:lastRenderedPageBreak/>
         <w:t>gui</w:t>
       </w:r>
       <w:r>
@@ -3524,13 +3470,23 @@
       <w:proofErr w:type="spellEnd"/>
       <w:proofErr w:type="gramEnd"/>
       <w:r>
-        <w:t xml:space="preserve"> -</w:t>
+        <w:t xml:space="preserve"> </w:t>
+      </w:r>
+      <w:r>
+        <w:t xml:space="preserve">– </w:t>
       </w:r>
       <w:proofErr w:type="spellStart"/>
       <w:r>
         <w:t>MainFrame</w:t>
       </w:r>
       <w:proofErr w:type="spellEnd"/>
+      <w:r>
+        <w:t xml:space="preserve"> </w:t>
+      </w:r>
+      <w:r>
+        <w:t>file</w:t>
+      </w:r>
+      <w:bookmarkEnd w:id="20"/>
     </w:p>
     <w:tbl>
       <w:tblPr>
@@ -3664,10 +3620,10 @@
               <w:t>background-</w:t>
             </w:r>
             <w:r>
-              <w:t>color: # 4CAF5</w:t>
-            </w:r>
-            <w:r>
-              <w:t>0</w:t>
+              <w:t xml:space="preserve">color: </w:t>
+            </w:r>
+            <w:r>
+              <w:t>black</w:t>
             </w:r>
           </w:p>
           <w:p>
@@ -3976,6 +3932,7 @@
           </w:p>
           <w:p>
             <w:r>
+              <w:lastRenderedPageBreak/>
               <w:t xml:space="preserve">position: </w:t>
             </w:r>
             <w:r>
@@ -3998,6 +3955,7 @@
           <w:p>
             <w:proofErr w:type="spellStart"/>
             <w:r>
+              <w:lastRenderedPageBreak/>
               <w:t>on_encode_button_</w:t>
             </w:r>
             <w:proofErr w:type="gramStart"/>
@@ -4460,7 +4418,6 @@
           <w:p>
             <w:proofErr w:type="spellStart"/>
             <w:r>
-              <w:lastRenderedPageBreak/>
               <w:t>gui_text_input</w:t>
             </w:r>
             <w:proofErr w:type="spellEnd"/>
@@ -4527,6 +4484,440 @@
           </w:tcPr>
           <w:p>
             <w:r>
+              <w:t>N/A</w:t>
+            </w:r>
+          </w:p>
+        </w:tc>
+      </w:tr>
+    </w:tbl>
+    <w:p/>
+    <w:p>
+      <w:r>
+        <w:rPr>
+          <w:b/>
+          <w:bCs/>
+        </w:rPr>
+        <w:t>Table 3</w:t>
+      </w:r>
+    </w:p>
+    <w:p>
+      <w:pPr>
+        <w:pStyle w:val="Heading2"/>
+      </w:pPr>
+      <w:bookmarkStart w:id="21" w:name="_Toc100260305"/>
+      <w:proofErr w:type="spellStart"/>
+      <w:proofErr w:type="gramStart"/>
+      <w:r>
+        <w:t>dialog.kv</w:t>
+      </w:r>
+      <w:proofErr w:type="spellEnd"/>
+      <w:proofErr w:type="gramEnd"/>
+      <w:r>
+        <w:t xml:space="preserve"> – </w:t>
+      </w:r>
+      <w:proofErr w:type="spellStart"/>
+      <w:r>
+        <w:t>PopupDialog</w:t>
+      </w:r>
+      <w:r>
+        <w:t>Widget</w:t>
+      </w:r>
+      <w:proofErr w:type="spellEnd"/>
+      <w:r>
+        <w:t xml:space="preserve"> file</w:t>
+      </w:r>
+      <w:bookmarkEnd w:id="21"/>
+    </w:p>
+    <w:tbl>
+      <w:tblPr>
+        <w:tblStyle w:val="TableGrid"/>
+        <w:tblW w:w="0" w:type="auto"/>
+        <w:tblLook w:val="04A0" w:firstRow="1" w:lastRow="0" w:firstColumn="1" w:lastColumn="0" w:noHBand="0" w:noVBand="1"/>
+      </w:tblPr>
+      <w:tblGrid>
+        <w:gridCol w:w="2044"/>
+        <w:gridCol w:w="1495"/>
+        <w:gridCol w:w="3075"/>
+        <w:gridCol w:w="2736"/>
+      </w:tblGrid>
+      <w:tr>
+        <w:tc>
+          <w:tcPr>
+            <w:tcW w:w="2044" w:type="dxa"/>
+          </w:tcPr>
+          <w:p>
+            <w:pPr>
+              <w:jc w:val="center"/>
+              <w:rPr>
+                <w:b/>
+                <w:bCs/>
+              </w:rPr>
+            </w:pPr>
+            <w:r>
+              <w:rPr>
+                <w:b/>
+                <w:bCs/>
+              </w:rPr>
+              <w:t>Element Name</w:t>
+            </w:r>
+          </w:p>
+        </w:tc>
+        <w:tc>
+          <w:tcPr>
+            <w:tcW w:w="1495" w:type="dxa"/>
+          </w:tcPr>
+          <w:p>
+            <w:pPr>
+              <w:jc w:val="center"/>
+              <w:rPr>
+                <w:b/>
+                <w:bCs/>
+              </w:rPr>
+            </w:pPr>
+            <w:r>
+              <w:rPr>
+                <w:b/>
+                <w:bCs/>
+              </w:rPr>
+              <w:t>Type</w:t>
+            </w:r>
+          </w:p>
+        </w:tc>
+        <w:tc>
+          <w:tcPr>
+            <w:tcW w:w="3075" w:type="dxa"/>
+          </w:tcPr>
+          <w:p>
+            <w:pPr>
+              <w:jc w:val="center"/>
+              <w:rPr>
+                <w:b/>
+                <w:bCs/>
+              </w:rPr>
+            </w:pPr>
+            <w:proofErr w:type="spellStart"/>
+            <w:r>
+              <w:rPr>
+                <w:b/>
+                <w:bCs/>
+              </w:rPr>
+              <w:t>Properites</w:t>
+            </w:r>
+            <w:proofErr w:type="spellEnd"/>
+          </w:p>
+        </w:tc>
+        <w:tc>
+          <w:tcPr>
+            <w:tcW w:w="2736" w:type="dxa"/>
+          </w:tcPr>
+          <w:p>
+            <w:pPr>
+              <w:jc w:val="center"/>
+              <w:rPr>
+                <w:b/>
+                <w:bCs/>
+              </w:rPr>
+            </w:pPr>
+            <w:r>
+              <w:rPr>
+                <w:b/>
+                <w:bCs/>
+              </w:rPr>
+              <w:t>Action</w:t>
+            </w:r>
+          </w:p>
+        </w:tc>
+      </w:tr>
+      <w:tr>
+        <w:tc>
+          <w:tcPr>
+            <w:tcW w:w="2044" w:type="dxa"/>
+          </w:tcPr>
+          <w:p>
+            <w:r>
+              <w:t>dialog</w:t>
+            </w:r>
+            <w:r>
+              <w:t>_labe</w:t>
+            </w:r>
+            <w:r>
+              <w:t>l</w:t>
+            </w:r>
+            <w:r>
+              <w:t>_1</w:t>
+            </w:r>
+          </w:p>
+        </w:tc>
+        <w:tc>
+          <w:tcPr>
+            <w:tcW w:w="1495" w:type="dxa"/>
+          </w:tcPr>
+          <w:p>
+            <w:r>
+              <w:t>Label</w:t>
+            </w:r>
+          </w:p>
+          <w:p>
+            <w:pPr>
+              <w:jc w:val="center"/>
+            </w:pPr>
+          </w:p>
+        </w:tc>
+        <w:tc>
+          <w:tcPr>
+            <w:tcW w:w="3075" w:type="dxa"/>
+          </w:tcPr>
+          <w:p>
+            <w:r>
+              <w:t>background-</w:t>
+            </w:r>
+            <w:r>
+              <w:t xml:space="preserve">color: </w:t>
+            </w:r>
+            <w:r>
+              <w:t>black</w:t>
+            </w:r>
+          </w:p>
+          <w:p>
+            <w:r>
+              <w:t xml:space="preserve">size: </w:t>
+            </w:r>
+            <w:r>
+              <w:t>30</w:t>
+            </w:r>
+            <w:r>
+              <w:t>0</w:t>
+            </w:r>
+            <w:r>
+              <w:rPr>
+                <w:rFonts w:ascii="Calibri" w:hAnsi="Calibri" w:cs="Calibri"/>
+                <w:sz w:val="22"/>
+                <w:szCs w:val="22"/>
+              </w:rPr>
+              <w:t>x</w:t>
+            </w:r>
+            <w:r>
+              <w:rPr>
+                <w:sz w:val="22"/>
+                <w:szCs w:val="22"/>
+              </w:rPr>
+              <w:t>3</w:t>
+            </w:r>
+            <w:r>
+              <w:rPr>
+                <w:sz w:val="22"/>
+                <w:szCs w:val="22"/>
+              </w:rPr>
+              <w:t>0</w:t>
+            </w:r>
+            <w:r>
+              <w:t>0</w:t>
+            </w:r>
+          </w:p>
+        </w:tc>
+        <w:tc>
+          <w:tcPr>
+            <w:tcW w:w="2736" w:type="dxa"/>
+          </w:tcPr>
+          <w:p>
+            <w:bookmarkStart w:id="22" w:name="OLE_LINK1"/>
+            <w:bookmarkStart w:id="23" w:name="OLE_LINK2"/>
+            <w:r>
+              <w:t>N/A</w:t>
+            </w:r>
+            <w:bookmarkEnd w:id="22"/>
+            <w:bookmarkEnd w:id="23"/>
+          </w:p>
+        </w:tc>
+      </w:tr>
+      <w:tr>
+        <w:tc>
+          <w:tcPr>
+            <w:tcW w:w="2044" w:type="dxa"/>
+          </w:tcPr>
+          <w:p>
+            <w:r>
+              <w:t>dialog_label_</w:t>
+            </w:r>
+            <w:r>
+              <w:t>2</w:t>
+            </w:r>
+          </w:p>
+        </w:tc>
+        <w:tc>
+          <w:tcPr>
+            <w:tcW w:w="1495" w:type="dxa"/>
+          </w:tcPr>
+          <w:p>
+            <w:r>
+              <w:t>Label</w:t>
+            </w:r>
+          </w:p>
+        </w:tc>
+        <w:tc>
+          <w:tcPr>
+            <w:tcW w:w="3075" w:type="dxa"/>
+          </w:tcPr>
+          <w:p>
+            <w:r>
+              <w:t>text color: red</w:t>
+            </w:r>
+          </w:p>
+          <w:p>
+            <w:r>
+              <w:t>size: 2</w:t>
+            </w:r>
+            <w:r>
+              <w:t>2</w:t>
+            </w:r>
+            <w:r>
+              <w:t>0</w:t>
+            </w:r>
+            <w:r>
+              <w:rPr>
+                <w:rFonts w:ascii="Calibri" w:hAnsi="Calibri" w:cs="Calibri"/>
+                <w:sz w:val="22"/>
+                <w:szCs w:val="22"/>
+              </w:rPr>
+              <w:t>x</w:t>
+            </w:r>
+            <w:r>
+              <w:rPr>
+                <w:sz w:val="22"/>
+                <w:szCs w:val="22"/>
+              </w:rPr>
+              <w:t>5</w:t>
+            </w:r>
+            <w:r>
+              <w:t>0</w:t>
+            </w:r>
+          </w:p>
+          <w:p>
+            <w:r>
+              <w:t xml:space="preserve">position: (40, </w:t>
+            </w:r>
+            <w:r>
+              <w:t>15</w:t>
+            </w:r>
+            <w:r>
+              <w:t>0)</w:t>
+            </w:r>
+          </w:p>
+        </w:tc>
+        <w:tc>
+          <w:tcPr>
+            <w:tcW w:w="2736" w:type="dxa"/>
+          </w:tcPr>
+          <w:p>
+            <w:r>
+              <w:t>N/A</w:t>
+            </w:r>
+          </w:p>
+        </w:tc>
+      </w:tr>
+      <w:tr>
+        <w:tc>
+          <w:tcPr>
+            <w:tcW w:w="2044" w:type="dxa"/>
+          </w:tcPr>
+          <w:p>
+            <w:r>
+              <w:t>dialog_</w:t>
+            </w:r>
+            <w:r>
+              <w:t>button</w:t>
+            </w:r>
+            <w:r>
+              <w:t>_1</w:t>
+            </w:r>
+          </w:p>
+        </w:tc>
+        <w:tc>
+          <w:tcPr>
+            <w:tcW w:w="1495" w:type="dxa"/>
+          </w:tcPr>
+          <w:p>
+            <w:r>
+              <w:t>Button</w:t>
+            </w:r>
+          </w:p>
+        </w:tc>
+        <w:tc>
+          <w:tcPr>
+            <w:tcW w:w="3075" w:type="dxa"/>
+          </w:tcPr>
+          <w:p>
+            <w:r>
+              <w:t>background-</w:t>
+            </w:r>
+            <w:r>
+              <w:t>color: # 4CAF50</w:t>
+            </w:r>
+          </w:p>
+          <w:p>
+            <w:r>
+              <w:t>text color: white</w:t>
+            </w:r>
+          </w:p>
+          <w:p>
+            <w:r>
+              <w:t xml:space="preserve">size: </w:t>
+            </w:r>
+            <w:r>
+              <w:t>10</w:t>
+            </w:r>
+            <w:r>
+              <w:t>0</w:t>
+            </w:r>
+            <w:r>
+              <w:rPr>
+                <w:rFonts w:ascii="Calibri" w:hAnsi="Calibri" w:cs="Calibri"/>
+                <w:sz w:val="22"/>
+                <w:szCs w:val="22"/>
+              </w:rPr>
+              <w:t>x</w:t>
+            </w:r>
+            <w:r>
+              <w:rPr>
+                <w:rFonts w:ascii="Calibri" w:hAnsi="Calibri" w:cs="Calibri"/>
+                <w:sz w:val="22"/>
+                <w:szCs w:val="22"/>
+              </w:rPr>
+              <w:t>2</w:t>
+            </w:r>
+            <w:r>
+              <w:rPr>
+                <w:sz w:val="22"/>
+                <w:szCs w:val="22"/>
+              </w:rPr>
+              <w:t>3</w:t>
+            </w:r>
+            <w:r>
+              <w:t>0</w:t>
+            </w:r>
+          </w:p>
+          <w:p>
+            <w:r>
+              <w:t xml:space="preserve">position: </w:t>
+            </w:r>
+            <w:r>
+              <w:t>(390, 40)</w:t>
+            </w:r>
+          </w:p>
+          <w:p>
+            <w:r>
+              <w:lastRenderedPageBreak/>
+              <w:t>enabled by default: True</w:t>
+            </w:r>
+          </w:p>
+        </w:tc>
+        <w:tc>
+          <w:tcPr>
+            <w:tcW w:w="2736" w:type="dxa"/>
+          </w:tcPr>
+          <w:p>
+            <w:r>
+              <w:lastRenderedPageBreak/>
               <w:t>N/A</w:t>
             </w:r>
           </w:p>
@@ -4547,10 +4938,14 @@
           <w:b/>
           <w:bCs/>
         </w:rPr>
-        <w:t>3</w:t>
-      </w:r>
-    </w:p>
-    <w:p>
+        <w:t>4</w:t>
+      </w:r>
+    </w:p>
+    <w:p>
+      <w:pPr>
+        <w:pStyle w:val="Heading2"/>
+      </w:pPr>
+      <w:bookmarkStart w:id="24" w:name="_Toc100260306"/>
       <w:r>
         <w:t xml:space="preserve">models.py – </w:t>
       </w:r>
@@ -4562,6 +4957,7 @@
       <w:r>
         <w:t xml:space="preserve"> class</w:t>
       </w:r>
+      <w:bookmarkEnd w:id="24"/>
     </w:p>
     <w:tbl>
       <w:tblPr>
@@ -5205,16 +5601,24 @@
           <w:b/>
           <w:bCs/>
         </w:rPr>
-        <w:t>4</w:t>
-      </w:r>
-    </w:p>
-    <w:p>
+        <w:t>5</w:t>
+      </w:r>
+    </w:p>
+    <w:p>
+      <w:pPr>
+        <w:pStyle w:val="Heading2"/>
+      </w:pPr>
+      <w:bookmarkStart w:id="25" w:name="_Toc100260307"/>
       <w:r>
         <w:t>utils.py – Utility</w:t>
       </w:r>
       <w:r>
         <w:t xml:space="preserve"> Functions</w:t>
       </w:r>
+      <w:r>
+        <w:t xml:space="preserve"> class</w:t>
+      </w:r>
+      <w:bookmarkEnd w:id="25"/>
     </w:p>
     <w:tbl>
       <w:tblPr>
@@ -5345,15 +5749,7 @@
             </w:r>
             <w:proofErr w:type="spellEnd"/>
             <w:r>
-              <w:t>(</w:t>
-            </w:r>
-            <w:proofErr w:type="spellStart"/>
-            <w:r>
-              <w:t>08b</w:t>
-            </w:r>
-            <w:proofErr w:type="spellEnd"/>
-            <w:r>
-              <w:t>)</w:t>
+              <w:t>(08b)</w:t>
             </w:r>
           </w:p>
         </w:tc>
@@ -5504,9 +5900,9 @@
     <w:p/>
     <w:p/>
     <w:sectPr>
-      <w:headerReference w:type="even" r:id="rId10"/>
-      <w:headerReference w:type="default" r:id="rId11"/>
-      <w:headerReference w:type="first" r:id="rId12"/>
+      <w:headerReference w:type="even" r:id="rId11"/>
+      <w:headerReference w:type="default" r:id="rId12"/>
+      <w:headerReference w:type="first" r:id="rId13"/>
       <w:pgSz w:w="12240" w:h="15840"/>
       <w:pgMar w:top="1440" w:right="1440" w:bottom="1440" w:left="1440" w:header="720" w:footer="720" w:gutter="0"/>
       <w:cols w:space="720"/>
@@ -5922,10 +6318,10 @@
       </w:pPr>
     </w:lvl>
   </w:abstractNum>
-  <w:num w:numId="1">
+  <w:num w:numId="1" w16cid:durableId="767386890">
     <w:abstractNumId w:val="0"/>
   </w:num>
-  <w:num w:numId="2">
+  <w:num w:numId="2" w16cid:durableId="725225173">
     <w:abstractNumId w:val="1"/>
   </w:num>
 </w:numbering>
@@ -6773,6 +7169,18 @@
       <w:color w:val="auto"/>
     </w:rPr>
   </w:style>
+  <w:style w:type="character" w:styleId="FollowedHyperlink">
+    <w:name w:val="FollowedHyperlink"/>
+    <w:basedOn w:val="DefaultParagraphFont"/>
+    <w:uiPriority w:val="99"/>
+    <w:semiHidden/>
+    <w:unhideWhenUsed/>
+    <w:rsid w:val="00873DD8"/>
+    <w:rPr>
+      <w:color w:val="954F72" w:themeColor="followedHyperlink"/>
+      <w:u w:val="single"/>
+    </w:rPr>
+  </w:style>
 </w:styles>
 </file>
 

</xml_diff>

<commit_message>
Updated user notification dialog
</commit_message>
<xml_diff>
--- a/documentation/Design/Project Design.docx
+++ b/documentation/Design/Project Design.docx
@@ -53,7 +53,15 @@
         <w:jc w:val="center"/>
       </w:pPr>
       <w:r>
-        <w:t xml:space="preserve">Linden Crandall, Jonathan Mainhart, </w:t>
+        <w:t xml:space="preserve">Linden Crandall, Jonathan </w:t>
+      </w:r>
+      <w:proofErr w:type="spellStart"/>
+      <w:r>
+        <w:t>Mainhart</w:t>
+      </w:r>
+      <w:proofErr w:type="spellEnd"/>
+      <w:r>
+        <w:t xml:space="preserve">, </w:t>
       </w:r>
       <w:proofErr w:type="spellStart"/>
       <w:r>
@@ -165,7 +173,7 @@
               <w:iCs w:val="0"/>
               <w:noProof/>
               <w:color w:val="auto"/>
-              <w:lang w:eastAsia="en-US"/>
+              <w:lang w:val="en-DE"/>
             </w:rPr>
           </w:pPr>
           <w:r>
@@ -190,7 +198,7 @@
             </w:rPr>
             <w:fldChar w:fldCharType="separate"/>
           </w:r>
-          <w:hyperlink w:anchor="_Toc100294018" w:history="1">
+          <w:hyperlink w:anchor="_Toc100303743" w:history="1">
             <w:r>
               <w:rPr>
                 <w:rStyle w:val="Hyperlink"/>
@@ -217,7 +225,7 @@
                 <w:noProof/>
                 <w:webHidden/>
               </w:rPr>
-              <w:instrText xml:space="preserve"> PAGEREF _Toc100294018 \h </w:instrText>
+              <w:instrText xml:space="preserve"> PAGEREF _Toc100303743 \h </w:instrText>
             </w:r>
             <w:r>
               <w:rPr>
@@ -262,10 +270,10 @@
               <w:iCs w:val="0"/>
               <w:noProof/>
               <w:color w:val="auto"/>
-              <w:lang w:eastAsia="en-US"/>
+              <w:lang w:val="en-DE"/>
             </w:rPr>
           </w:pPr>
-          <w:hyperlink w:anchor="_Toc100294019" w:history="1">
+          <w:hyperlink w:anchor="_Toc100303744" w:history="1">
             <w:r>
               <w:rPr>
                 <w:rStyle w:val="Hyperlink"/>
@@ -292,7 +300,7 @@
                 <w:noProof/>
                 <w:webHidden/>
               </w:rPr>
-              <w:instrText xml:space="preserve"> PAGEREF _Toc100294019 \h </w:instrText>
+              <w:instrText xml:space="preserve"> PAGEREF _Toc100303744 \h </w:instrText>
             </w:r>
             <w:r>
               <w:rPr>
@@ -337,10 +345,10 @@
               <w:iCs w:val="0"/>
               <w:noProof/>
               <w:color w:val="auto"/>
-              <w:lang w:eastAsia="en-US"/>
+              <w:lang w:val="en-DE"/>
             </w:rPr>
           </w:pPr>
-          <w:hyperlink w:anchor="_Toc100294020" w:history="1">
+          <w:hyperlink w:anchor="_Toc100303745" w:history="1">
             <w:r>
               <w:rPr>
                 <w:rStyle w:val="Hyperlink"/>
@@ -367,7 +375,7 @@
                 <w:noProof/>
                 <w:webHidden/>
               </w:rPr>
-              <w:instrText xml:space="preserve"> PAGEREF _Toc100294020 \h </w:instrText>
+              <w:instrText xml:space="preserve"> PAGEREF _Toc100303745 \h </w:instrText>
             </w:r>
             <w:r>
               <w:rPr>
@@ -412,10 +420,10 @@
               <w:color w:val="auto"/>
               <w:sz w:val="24"/>
               <w:szCs w:val="24"/>
-              <w:lang w:eastAsia="en-US"/>
+              <w:lang w:val="en-DE"/>
             </w:rPr>
           </w:pPr>
-          <w:hyperlink w:anchor="_Toc100294021" w:history="1">
+          <w:hyperlink w:anchor="_Toc100303746" w:history="1">
             <w:r>
               <w:rPr>
                 <w:rStyle w:val="Hyperlink"/>
@@ -442,7 +450,7 @@
                 <w:noProof/>
                 <w:webHidden/>
               </w:rPr>
-              <w:instrText xml:space="preserve"> PAGEREF _Toc100294021 \h </w:instrText>
+              <w:instrText xml:space="preserve"> PAGEREF _Toc100303746 \h </w:instrText>
             </w:r>
             <w:r>
               <w:rPr>
@@ -487,10 +495,10 @@
               <w:color w:val="auto"/>
               <w:sz w:val="24"/>
               <w:szCs w:val="24"/>
-              <w:lang w:eastAsia="en-US"/>
+              <w:lang w:val="en-DE"/>
             </w:rPr>
           </w:pPr>
-          <w:hyperlink w:anchor="_Toc100294022" w:history="1">
+          <w:hyperlink w:anchor="_Toc100303747" w:history="1">
             <w:r>
               <w:rPr>
                 <w:rStyle w:val="Hyperlink"/>
@@ -517,7 +525,7 @@
                 <w:noProof/>
                 <w:webHidden/>
               </w:rPr>
-              <w:instrText xml:space="preserve"> PAGEREF _Toc100294022 \h </w:instrText>
+              <w:instrText xml:space="preserve"> PAGEREF _Toc100303747 \h </w:instrText>
             </w:r>
             <w:r>
               <w:rPr>
@@ -562,10 +570,10 @@
               <w:color w:val="auto"/>
               <w:sz w:val="24"/>
               <w:szCs w:val="24"/>
-              <w:lang w:eastAsia="en-US"/>
+              <w:lang w:val="en-DE"/>
             </w:rPr>
           </w:pPr>
-          <w:hyperlink w:anchor="_Toc100294023" w:history="1">
+          <w:hyperlink w:anchor="_Toc100303748" w:history="1">
             <w:r>
               <w:rPr>
                 <w:rStyle w:val="Hyperlink"/>
@@ -592,7 +600,7 @@
                 <w:noProof/>
                 <w:webHidden/>
               </w:rPr>
-              <w:instrText xml:space="preserve"> PAGEREF _Toc100294023 \h </w:instrText>
+              <w:instrText xml:space="preserve"> PAGEREF _Toc100303748 \h </w:instrText>
             </w:r>
             <w:r>
               <w:rPr>
@@ -637,10 +645,10 @@
               <w:color w:val="auto"/>
               <w:sz w:val="24"/>
               <w:szCs w:val="24"/>
-              <w:lang w:eastAsia="en-US"/>
+              <w:lang w:val="en-DE"/>
             </w:rPr>
           </w:pPr>
-          <w:hyperlink w:anchor="_Toc100294024" w:history="1">
+          <w:hyperlink w:anchor="_Toc100303749" w:history="1">
             <w:r>
               <w:rPr>
                 <w:rStyle w:val="Hyperlink"/>
@@ -667,7 +675,7 @@
                 <w:noProof/>
                 <w:webHidden/>
               </w:rPr>
-              <w:instrText xml:space="preserve"> PAGEREF _Toc100294024 \h </w:instrText>
+              <w:instrText xml:space="preserve"> PAGEREF _Toc100303749 \h </w:instrText>
             </w:r>
             <w:r>
               <w:rPr>
@@ -712,10 +720,10 @@
               <w:color w:val="auto"/>
               <w:sz w:val="24"/>
               <w:szCs w:val="24"/>
-              <w:lang w:eastAsia="en-US"/>
+              <w:lang w:val="en-DE"/>
             </w:rPr>
           </w:pPr>
-          <w:hyperlink w:anchor="_Toc100294025" w:history="1">
+          <w:hyperlink w:anchor="_Toc100303750" w:history="1">
             <w:r>
               <w:rPr>
                 <w:rStyle w:val="Hyperlink"/>
@@ -742,7 +750,7 @@
                 <w:noProof/>
                 <w:webHidden/>
               </w:rPr>
-              <w:instrText xml:space="preserve"> PAGEREF _Toc100294025 \h </w:instrText>
+              <w:instrText xml:space="preserve"> PAGEREF _Toc100303750 \h </w:instrText>
             </w:r>
             <w:r>
               <w:rPr>
@@ -787,10 +795,10 @@
               <w:iCs w:val="0"/>
               <w:noProof/>
               <w:color w:val="auto"/>
-              <w:lang w:eastAsia="en-US"/>
+              <w:lang w:val="en-DE"/>
             </w:rPr>
           </w:pPr>
-          <w:hyperlink w:anchor="_Toc100294026" w:history="1">
+          <w:hyperlink w:anchor="_Toc100303751" w:history="1">
             <w:r>
               <w:rPr>
                 <w:rStyle w:val="Hyperlink"/>
@@ -817,7 +825,7 @@
                 <w:noProof/>
                 <w:webHidden/>
               </w:rPr>
-              <w:instrText xml:space="preserve"> PAGEREF _Toc100294026 \h </w:instrText>
+              <w:instrText xml:space="preserve"> PAGEREF _Toc100303751 \h </w:instrText>
             </w:r>
             <w:r>
               <w:rPr>
@@ -862,10 +870,10 @@
               <w:iCs w:val="0"/>
               <w:noProof/>
               <w:color w:val="auto"/>
-              <w:lang w:eastAsia="en-US"/>
+              <w:lang w:val="en-DE"/>
             </w:rPr>
           </w:pPr>
-          <w:hyperlink w:anchor="_Toc100294027" w:history="1">
+          <w:hyperlink w:anchor="_Toc100303752" w:history="1">
             <w:r>
               <w:rPr>
                 <w:rStyle w:val="Hyperlink"/>
@@ -892,7 +900,7 @@
                 <w:noProof/>
                 <w:webHidden/>
               </w:rPr>
-              <w:instrText xml:space="preserve"> PAGEREF _Toc100294027 \h </w:instrText>
+              <w:instrText xml:space="preserve"> PAGEREF _Toc100303752 \h </w:instrText>
             </w:r>
             <w:r>
               <w:rPr>
@@ -937,10 +945,10 @@
               <w:color w:val="auto"/>
               <w:sz w:val="24"/>
               <w:szCs w:val="24"/>
-              <w:lang w:eastAsia="en-US"/>
+              <w:lang w:val="en-DE"/>
             </w:rPr>
           </w:pPr>
-          <w:hyperlink w:anchor="_Toc100294028" w:history="1">
+          <w:hyperlink w:anchor="_Toc100303753" w:history="1">
             <w:r>
               <w:rPr>
                 <w:rStyle w:val="Hyperlink"/>
@@ -967,7 +975,7 @@
                 <w:noProof/>
                 <w:webHidden/>
               </w:rPr>
-              <w:instrText xml:space="preserve"> PAGEREF _Toc100294028 \h </w:instrText>
+              <w:instrText xml:space="preserve"> PAGEREF _Toc100303753 \h </w:instrText>
             </w:r>
             <w:r>
               <w:rPr>
@@ -1012,16 +1020,16 @@
               <w:color w:val="auto"/>
               <w:sz w:val="24"/>
               <w:szCs w:val="24"/>
-              <w:lang w:eastAsia="en-US"/>
+              <w:lang w:val="en-DE"/>
             </w:rPr>
           </w:pPr>
-          <w:hyperlink w:anchor="_Toc100294029" w:history="1">
+          <w:hyperlink w:anchor="_Toc100303754" w:history="1">
             <w:r>
               <w:rPr>
                 <w:rStyle w:val="Hyperlink"/>
                 <w:noProof/>
               </w:rPr>
-              <w:t>Error Message Popup Dialog</w:t>
+              <w:t>User Notification Dialog</w:t>
             </w:r>
             <w:r>
               <w:rPr>
@@ -1042,7 +1050,7 @@
                 <w:noProof/>
                 <w:webHidden/>
               </w:rPr>
-              <w:instrText xml:space="preserve"> PAGEREF _Toc100294029 \h </w:instrText>
+              <w:instrText xml:space="preserve"> PAGEREF _Toc100303754 \h </w:instrText>
             </w:r>
             <w:r>
               <w:rPr>
@@ -1087,10 +1095,10 @@
               <w:iCs w:val="0"/>
               <w:noProof/>
               <w:color w:val="auto"/>
-              <w:lang w:eastAsia="en-US"/>
+              <w:lang w:val="en-DE"/>
             </w:rPr>
           </w:pPr>
-          <w:hyperlink w:anchor="_Toc100294030" w:history="1">
+          <w:hyperlink w:anchor="_Toc100303755" w:history="1">
             <w:r>
               <w:rPr>
                 <w:rStyle w:val="Hyperlink"/>
@@ -1117,7 +1125,7 @@
                 <w:noProof/>
                 <w:webHidden/>
               </w:rPr>
-              <w:instrText xml:space="preserve"> PAGEREF _Toc100294030 \h </w:instrText>
+              <w:instrText xml:space="preserve"> PAGEREF _Toc100303755 \h </w:instrText>
             </w:r>
             <w:r>
               <w:rPr>
@@ -1137,7 +1145,7 @@
                 <w:noProof/>
                 <w:webHidden/>
               </w:rPr>
-              <w:t>7</w:t>
+              <w:t>8</w:t>
             </w:r>
             <w:r>
               <w:rPr>
@@ -1162,10 +1170,10 @@
               <w:color w:val="auto"/>
               <w:sz w:val="24"/>
               <w:szCs w:val="24"/>
-              <w:lang w:eastAsia="en-US"/>
+              <w:lang w:val="en-DE"/>
             </w:rPr>
           </w:pPr>
-          <w:hyperlink w:anchor="_Toc100294031" w:history="1">
+          <w:hyperlink w:anchor="_Toc100303756" w:history="1">
             <w:r>
               <w:rPr>
                 <w:rStyle w:val="Hyperlink"/>
@@ -1192,7 +1200,7 @@
                 <w:noProof/>
                 <w:webHidden/>
               </w:rPr>
-              <w:instrText xml:space="preserve"> PAGEREF _Toc100294031 \h </w:instrText>
+              <w:instrText xml:space="preserve"> PAGEREF _Toc100303756 \h </w:instrText>
             </w:r>
             <w:r>
               <w:rPr>
@@ -1212,7 +1220,7 @@
                 <w:noProof/>
                 <w:webHidden/>
               </w:rPr>
-              <w:t>7</w:t>
+              <w:t>8</w:t>
             </w:r>
             <w:r>
               <w:rPr>
@@ -1237,10 +1245,10 @@
               <w:color w:val="auto"/>
               <w:sz w:val="24"/>
               <w:szCs w:val="24"/>
-              <w:lang w:eastAsia="en-US"/>
+              <w:lang w:val="en-DE"/>
             </w:rPr>
           </w:pPr>
-          <w:hyperlink w:anchor="_Toc100294032" w:history="1">
+          <w:hyperlink w:anchor="_Toc100303757" w:history="1">
             <w:r>
               <w:rPr>
                 <w:rStyle w:val="Hyperlink"/>
@@ -1267,7 +1275,7 @@
                 <w:noProof/>
                 <w:webHidden/>
               </w:rPr>
-              <w:instrText xml:space="preserve"> PAGEREF _Toc100294032 \h </w:instrText>
+              <w:instrText xml:space="preserve"> PAGEREF _Toc100303757 \h </w:instrText>
             </w:r>
             <w:r>
               <w:rPr>
@@ -1287,7 +1295,7 @@
                 <w:noProof/>
                 <w:webHidden/>
               </w:rPr>
-              <w:t>7</w:t>
+              <w:t>8</w:t>
             </w:r>
             <w:r>
               <w:rPr>
@@ -1312,10 +1320,10 @@
               <w:color w:val="auto"/>
               <w:sz w:val="24"/>
               <w:szCs w:val="24"/>
-              <w:lang w:eastAsia="en-US"/>
+              <w:lang w:val="en-DE"/>
             </w:rPr>
           </w:pPr>
-          <w:hyperlink w:anchor="_Toc100294033" w:history="1">
+          <w:hyperlink w:anchor="_Toc100303758" w:history="1">
             <w:r>
               <w:rPr>
                 <w:rStyle w:val="Hyperlink"/>
@@ -1342,7 +1350,7 @@
                 <w:noProof/>
                 <w:webHidden/>
               </w:rPr>
-              <w:instrText xml:space="preserve"> PAGEREF _Toc100294033 \h </w:instrText>
+              <w:instrText xml:space="preserve"> PAGEREF _Toc100303758 \h </w:instrText>
             </w:r>
             <w:r>
               <w:rPr>
@@ -1387,10 +1395,10 @@
               <w:iCs w:val="0"/>
               <w:noProof/>
               <w:color w:val="auto"/>
-              <w:lang w:eastAsia="en-US"/>
+              <w:lang w:val="en-DE"/>
             </w:rPr>
           </w:pPr>
-          <w:hyperlink w:anchor="_Toc100294034" w:history="1">
+          <w:hyperlink w:anchor="_Toc100303759" w:history="1">
             <w:r>
               <w:rPr>
                 <w:rStyle w:val="Hyperlink"/>
@@ -1417,7 +1425,7 @@
                 <w:noProof/>
                 <w:webHidden/>
               </w:rPr>
-              <w:instrText xml:space="preserve"> PAGEREF _Toc100294034 \h </w:instrText>
+              <w:instrText xml:space="preserve"> PAGEREF _Toc100303759 \h </w:instrText>
             </w:r>
             <w:r>
               <w:rPr>
@@ -1475,7 +1483,7 @@
       <w:pPr>
         <w:pStyle w:val="Heading1"/>
       </w:pPr>
-      <w:bookmarkStart w:id="0" w:name="_Toc100294018"/>
+      <w:bookmarkStart w:id="0" w:name="_Toc100303743"/>
       <w:r>
         <w:lastRenderedPageBreak/>
         <w:t>List</w:t>
@@ -1495,7 +1503,7 @@
           <w:rFonts w:asciiTheme="minorHAnsi" w:eastAsiaTheme="minorEastAsia" w:hAnsiTheme="minorHAnsi" w:cstheme="minorBidi"/>
           <w:noProof/>
           <w:color w:val="auto"/>
-          <w:lang w:eastAsia="en-US"/>
+          <w:lang w:val="en-DE"/>
         </w:rPr>
       </w:pPr>
       <w:r>
@@ -1507,7 +1515,7 @@
       <w:r>
         <w:fldChar w:fldCharType="separate"/>
       </w:r>
-      <w:hyperlink w:anchor="_Toc100294035" w:history="1">
+      <w:hyperlink w:anchor="_Toc100303223" w:history="1">
         <w:r>
           <w:rPr>
             <w:rStyle w:val="Hyperlink"/>
@@ -1534,7 +1542,7 @@
             <w:noProof/>
             <w:webHidden/>
           </w:rPr>
-          <w:instrText xml:space="preserve"> PAGEREF _Toc100294035 \h </w:instrText>
+          <w:instrText xml:space="preserve"> PAGEREF _Toc100303223 \h </w:instrText>
         </w:r>
         <w:r>
           <w:rPr>
@@ -1575,10 +1583,10 @@
           <w:rFonts w:asciiTheme="minorHAnsi" w:eastAsiaTheme="minorEastAsia" w:hAnsiTheme="minorHAnsi" w:cstheme="minorBidi"/>
           <w:noProof/>
           <w:color w:val="auto"/>
-          <w:lang w:eastAsia="en-US"/>
-        </w:rPr>
-      </w:pPr>
-      <w:hyperlink w:anchor="_Toc100294036" w:history="1">
+          <w:lang w:val="en-DE"/>
+        </w:rPr>
+      </w:pPr>
+      <w:hyperlink w:anchor="_Toc100303224" w:history="1">
         <w:r>
           <w:rPr>
             <w:rStyle w:val="Hyperlink"/>
@@ -1605,7 +1613,7 @@
             <w:noProof/>
             <w:webHidden/>
           </w:rPr>
-          <w:instrText xml:space="preserve"> PAGEREF _Toc100294036 \h </w:instrText>
+          <w:instrText xml:space="preserve"> PAGEREF _Toc100303224 \h </w:instrText>
         </w:r>
         <w:r>
           <w:rPr>
@@ -1646,16 +1654,16 @@
           <w:rFonts w:asciiTheme="minorHAnsi" w:eastAsiaTheme="minorEastAsia" w:hAnsiTheme="minorHAnsi" w:cstheme="minorBidi"/>
           <w:noProof/>
           <w:color w:val="auto"/>
-          <w:lang w:eastAsia="en-US"/>
-        </w:rPr>
-      </w:pPr>
-      <w:hyperlink w:anchor="_Toc100294037" w:history="1">
+          <w:lang w:val="en-DE"/>
+        </w:rPr>
+      </w:pPr>
+      <w:hyperlink w:anchor="_Toc100303225" w:history="1">
         <w:r>
           <w:rPr>
             <w:rStyle w:val="Hyperlink"/>
             <w:noProof/>
           </w:rPr>
-          <w:t>Figure 3. Error Message Popup Dialog</w:t>
+          <w:t>Figure 3. The “Info” and “Error” Message Popup Dialog</w:t>
         </w:r>
         <w:r>
           <w:rPr>
@@ -1676,7 +1684,7 @@
             <w:noProof/>
             <w:webHidden/>
           </w:rPr>
-          <w:instrText xml:space="preserve"> PAGEREF _Toc100294037 \h </w:instrText>
+          <w:instrText xml:space="preserve"> PAGEREF _Toc100303225 \h </w:instrText>
         </w:r>
         <w:r>
           <w:rPr>
@@ -1706,28 +1714,6 @@
           <w:fldChar w:fldCharType="end"/>
         </w:r>
       </w:hyperlink>
-    </w:p>
-    <w:p>
-      <w:pPr>
-        <w:spacing w:line="480" w:lineRule="auto"/>
-        <w:jc w:val="center"/>
-      </w:pPr>
-      <w:r>
-        <w:fldChar w:fldCharType="end"/>
-      </w:r>
-      <w:r>
-        <w:t xml:space="preserve"> </w:t>
-      </w:r>
-    </w:p>
-    <w:p>
-      <w:pPr>
-        <w:pStyle w:val="Heading1"/>
-      </w:pPr>
-      <w:bookmarkStart w:id="1" w:name="_Toc100294019"/>
-      <w:r>
-        <w:t>List of Tables</w:t>
-      </w:r>
-      <w:bookmarkEnd w:id="1"/>
     </w:p>
     <w:p>
       <w:pPr>
@@ -1739,6 +1725,99 @@
           <w:rFonts w:asciiTheme="minorHAnsi" w:eastAsiaTheme="minorEastAsia" w:hAnsiTheme="minorHAnsi" w:cstheme="minorBidi"/>
           <w:noProof/>
           <w:color w:val="auto"/>
+          <w:lang w:val="en-DE"/>
+        </w:rPr>
+      </w:pPr>
+      <w:hyperlink w:anchor="_Toc100303226" w:history="1">
+        <w:r>
+          <w:rPr>
+            <w:rStyle w:val="Hyperlink"/>
+            <w:noProof/>
+          </w:rPr>
+          <w:t>Figure 4. The “Warning” Message Popup Dialog</w:t>
+        </w:r>
+        <w:r>
+          <w:rPr>
+            <w:noProof/>
+            <w:webHidden/>
+          </w:rPr>
+          <w:tab/>
+        </w:r>
+        <w:r>
+          <w:rPr>
+            <w:noProof/>
+            <w:webHidden/>
+          </w:rPr>
+          <w:fldChar w:fldCharType="begin"/>
+        </w:r>
+        <w:r>
+          <w:rPr>
+            <w:noProof/>
+            <w:webHidden/>
+          </w:rPr>
+          <w:instrText xml:space="preserve"> PAGEREF _Toc100303226 \h </w:instrText>
+        </w:r>
+        <w:r>
+          <w:rPr>
+            <w:noProof/>
+            <w:webHidden/>
+          </w:rPr>
+        </w:r>
+        <w:r>
+          <w:rPr>
+            <w:noProof/>
+            <w:webHidden/>
+          </w:rPr>
+          <w:fldChar w:fldCharType="separate"/>
+        </w:r>
+        <w:r>
+          <w:rPr>
+            <w:noProof/>
+            <w:webHidden/>
+          </w:rPr>
+          <w:t>7</w:t>
+        </w:r>
+        <w:r>
+          <w:rPr>
+            <w:noProof/>
+            <w:webHidden/>
+          </w:rPr>
+          <w:fldChar w:fldCharType="end"/>
+        </w:r>
+      </w:hyperlink>
+    </w:p>
+    <w:p>
+      <w:pPr>
+        <w:spacing w:line="480" w:lineRule="auto"/>
+        <w:jc w:val="center"/>
+      </w:pPr>
+      <w:r>
+        <w:fldChar w:fldCharType="end"/>
+      </w:r>
+      <w:r>
+        <w:t xml:space="preserve"> </w:t>
+      </w:r>
+    </w:p>
+    <w:p>
+      <w:pPr>
+        <w:pStyle w:val="Heading1"/>
+      </w:pPr>
+      <w:bookmarkStart w:id="1" w:name="_Toc100303744"/>
+      <w:r>
+        <w:t>List of Tables</w:t>
+      </w:r>
+      <w:bookmarkEnd w:id="1"/>
+    </w:p>
+    <w:p>
+      <w:pPr>
+        <w:pStyle w:val="TableofFigures"/>
+        <w:tabs>
+          <w:tab w:val="right" w:leader="dot" w:pos="9350"/>
+        </w:tabs>
+        <w:rPr>
+          <w:rFonts w:asciiTheme="minorHAnsi" w:eastAsiaTheme="minorEastAsia" w:hAnsiTheme="minorHAnsi" w:cstheme="minorBidi"/>
+          <w:noProof/>
+          <w:color w:val="auto"/>
           <w:lang w:eastAsia="en-US"/>
         </w:rPr>
       </w:pPr>
@@ -2154,7 +2233,7 @@
       <w:pPr>
         <w:pStyle w:val="Heading1"/>
       </w:pPr>
-      <w:bookmarkStart w:id="2" w:name="_Toc100294020"/>
+      <w:bookmarkStart w:id="2" w:name="_Toc100303745"/>
       <w:r>
         <w:lastRenderedPageBreak/>
         <w:t xml:space="preserve">Project </w:t>
@@ -2169,7 +2248,7 @@
       <w:pPr>
         <w:pStyle w:val="Heading2"/>
       </w:pPr>
-      <w:bookmarkStart w:id="3" w:name="_Toc100294021"/>
+      <w:bookmarkStart w:id="3" w:name="_Toc100303746"/>
       <w:r>
         <w:t>Main Goals</w:t>
       </w:r>
@@ -2277,7 +2356,7 @@
       <w:pPr>
         <w:pStyle w:val="Heading2"/>
       </w:pPr>
-      <w:bookmarkStart w:id="4" w:name="_Toc100294022"/>
+      <w:bookmarkStart w:id="4" w:name="_Toc100303747"/>
       <w:r>
         <w:t>Design Concept</w:t>
       </w:r>
@@ -2313,7 +2392,7 @@
       <w:pPr>
         <w:pStyle w:val="Heading2"/>
       </w:pPr>
-      <w:bookmarkStart w:id="5" w:name="_Toc100294023"/>
+      <w:bookmarkStart w:id="5" w:name="_Toc100303748"/>
       <w:r>
         <w:t>File Access</w:t>
       </w:r>
@@ -2332,7 +2411,7 @@
       <w:pPr>
         <w:pStyle w:val="Heading2"/>
       </w:pPr>
-      <w:bookmarkStart w:id="6" w:name="_Toc100294024"/>
+      <w:bookmarkStart w:id="6" w:name="_Toc100303749"/>
       <w:r>
         <w:t>Data Structures</w:t>
       </w:r>
@@ -2362,7 +2441,7 @@
       <w:pPr>
         <w:pStyle w:val="Heading2"/>
       </w:pPr>
-      <w:bookmarkStart w:id="7" w:name="_Toc100294025"/>
+      <w:bookmarkStart w:id="7" w:name="_Toc100303750"/>
       <w:r>
         <w:t>Input and Output</w:t>
       </w:r>
@@ -2403,7 +2482,7 @@
       <w:pPr>
         <w:pStyle w:val="Heading1"/>
       </w:pPr>
-      <w:bookmarkStart w:id="8" w:name="_Toc100294026"/>
+      <w:bookmarkStart w:id="8" w:name="_Toc100303751"/>
       <w:r>
         <w:lastRenderedPageBreak/>
         <w:t>Typical User Interaction</w:t>
@@ -2534,18 +2613,31 @@
           <w:iCs w:val="0"/>
         </w:rPr>
       </w:pPr>
-      <w:bookmarkStart w:id="9" w:name="_Toc100294035"/>
+      <w:bookmarkStart w:id="9" w:name="_Toc100303223"/>
       <w:r>
         <w:t xml:space="preserve">Figure </w:t>
       </w:r>
-      <w:fldSimple w:instr=" SEQ Figure \* ARABIC ">
-        <w:r>
-          <w:rPr>
-            <w:noProof/>
-          </w:rPr>
-          <w:t>1</w:t>
-        </w:r>
-      </w:fldSimple>
+      <w:r>
+        <w:fldChar w:fldCharType="begin"/>
+      </w:r>
+      <w:r>
+        <w:instrText xml:space="preserve"> SEQ Figure \* ARABIC </w:instrText>
+      </w:r>
+      <w:r>
+        <w:fldChar w:fldCharType="separate"/>
+      </w:r>
+      <w:r>
+        <w:rPr>
+          <w:noProof/>
+        </w:rPr>
+        <w:t>1</w:t>
+      </w:r>
+      <w:r>
+        <w:rPr>
+          <w:noProof/>
+        </w:rPr>
+        <w:fldChar w:fldCharType="end"/>
+      </w:r>
       <w:r>
         <w:t xml:space="preserve">. </w:t>
       </w:r>
@@ -2576,7 +2668,7 @@
       <w:pPr>
         <w:pStyle w:val="Heading1"/>
       </w:pPr>
-      <w:bookmarkStart w:id="10" w:name="_Toc100294027"/>
+      <w:bookmarkStart w:id="10" w:name="_Toc100303752"/>
       <w:r>
         <w:lastRenderedPageBreak/>
         <w:t>User Interface</w:t>
@@ -2588,7 +2680,7 @@
       <w:pPr>
         <w:pStyle w:val="Heading2"/>
       </w:pPr>
-      <w:bookmarkStart w:id="11" w:name="_Toc100294028"/>
+      <w:bookmarkStart w:id="11" w:name="_Toc100303753"/>
       <w:r>
         <w:t xml:space="preserve">Application </w:t>
       </w:r>
@@ -2635,10 +2727,13 @@
         <w:t>warning</w:t>
       </w:r>
       <w:r>
-        <w:t xml:space="preserve"> messages regarding the text field (e.g., The </w:t>
-      </w:r>
-      <w:r>
-        <w:t>image has been reset!</w:t>
+        <w:t xml:space="preserve"> messages regarding the text field (e.g.,</w:t>
+      </w:r>
+      <w:r>
+        <w:t xml:space="preserve"> Maximum chars limit is reached</w:t>
+      </w:r>
+      <w:r>
+        <w:t>.</w:t>
       </w:r>
       <w:r>
         <w:t>)</w:t>
@@ -2661,10 +2756,10 @@
           <w:noProof/>
         </w:rPr>
         <w:drawing>
-          <wp:inline distT="0" distB="0" distL="0" distR="0" wp14:anchorId="3CC03336" wp14:editId="144387A0">
-            <wp:extent cx="4435200" cy="4402800"/>
+          <wp:inline distT="0" distB="0" distL="0" distR="0" wp14:anchorId="17A1977C" wp14:editId="4F37FF89">
+            <wp:extent cx="4410000" cy="4402800"/>
             <wp:effectExtent l="0" t="0" r="0" b="4445"/>
-            <wp:docPr id="6" name="Picture 6" descr="A screenshot of a dog&#10;&#10;Description automatically generated"/>
+            <wp:docPr id="7" name="Picture 7" descr="A screenshot of a dog&#10;&#10;Description automatically generated"/>
             <wp:cNvGraphicFramePr>
               <a:graphicFrameLocks xmlns:a="http://schemas.openxmlformats.org/drawingml/2006/main" noChangeAspect="1"/>
             </wp:cNvGraphicFramePr>
@@ -2672,7 +2767,7 @@
               <a:graphicData uri="http://schemas.openxmlformats.org/drawingml/2006/picture">
                 <pic:pic xmlns:pic="http://schemas.openxmlformats.org/drawingml/2006/picture">
                   <pic:nvPicPr>
-                    <pic:cNvPr id="6" name="Picture 6" descr="A screenshot of a dog&#10;&#10;Description automatically generated"/>
+                    <pic:cNvPr id="7" name="Picture 7" descr="A screenshot of a dog&#10;&#10;Description automatically generated"/>
                     <pic:cNvPicPr/>
                   </pic:nvPicPr>
                   <pic:blipFill>
@@ -2690,7 +2785,7 @@
                   <pic:spPr>
                     <a:xfrm>
                       <a:off x="0" y="0"/>
-                      <a:ext cx="4435200" cy="4402800"/>
+                      <a:ext cx="4410000" cy="4402800"/>
                     </a:xfrm>
                     <a:prstGeom prst="rect">
                       <a:avLst/>
@@ -2710,7 +2805,7 @@
       <w:pPr>
         <w:pStyle w:val="Caption"/>
       </w:pPr>
-      <w:bookmarkStart w:id="12" w:name="_Toc100294036"/>
+      <w:bookmarkStart w:id="12" w:name="_Toc100303224"/>
       <w:r>
         <w:t xml:space="preserve">Figure </w:t>
       </w:r>
@@ -2754,47 +2849,70 @@
       <w:pPr>
         <w:pStyle w:val="Heading2"/>
       </w:pPr>
-      <w:bookmarkStart w:id="13" w:name="_Toc100294029"/>
-      <w:commentRangeStart w:id="14"/>
-      <w:commentRangeStart w:id="15"/>
-      <w:r>
-        <w:t>Error Message Popup Dialog</w:t>
-      </w:r>
-      <w:commentRangeEnd w:id="14"/>
-      <w:r>
-        <w:rPr>
-          <w:rStyle w:val="CommentReference"/>
-          <w:color w:val="000000"/>
-          <w:u w:val="none"/>
-        </w:rPr>
-        <w:commentReference w:id="14"/>
-      </w:r>
-      <w:commentRangeEnd w:id="15"/>
-      <w:r>
-        <w:rPr>
-          <w:rStyle w:val="CommentReference"/>
-          <w:color w:val="000000"/>
-          <w:u w:val="none"/>
-        </w:rPr>
-        <w:commentReference w:id="15"/>
+      <w:bookmarkStart w:id="13" w:name="_Toc100303754"/>
+      <w:r>
+        <w:t>User Notification</w:t>
+      </w:r>
+      <w:r>
+        <w:t xml:space="preserve"> Dialog</w:t>
       </w:r>
       <w:bookmarkEnd w:id="13"/>
     </w:p>
     <w:p>
       <w:r>
-        <w:t xml:space="preserve">All the error messages of the application will be displayed in a popup dialog as shown in figure 3. The application icon will be displayed in the up center of the </w:t>
-      </w:r>
-      <w:r>
-        <w:t>popup dialog. Then the error message will be displayed under the icon. Finally, there will be a</w:t>
+        <w:t xml:space="preserve">All </w:t>
+      </w:r>
+      <w:r>
+        <w:t xml:space="preserve">types of </w:t>
+      </w:r>
+      <w:r>
+        <w:t>messages of the application will be displayed in a popup dialog as shown in figure 3</w:t>
+      </w:r>
+      <w:r>
+        <w:t xml:space="preserve"> and figure 4</w:t>
+      </w:r>
+      <w:r>
+        <w:t xml:space="preserve">. The application icon will be displayed in the up center of the </w:t>
+      </w:r>
+      <w:r>
+        <w:t>popup dialog. Then the message will be displayed under the icon.</w:t>
+      </w:r>
+      <w:r>
+        <w:t xml:space="preserve"> </w:t>
+      </w:r>
+      <w:r>
+        <w:t>At</w:t>
+      </w:r>
+      <w:r>
+        <w:t xml:space="preserve"> the bottom of the popup dialog t</w:t>
+      </w:r>
+      <w:r>
+        <w:t>here will be a</w:t>
       </w:r>
       <w:r>
         <w:t>n</w:t>
       </w:r>
       <w:r>
-        <w:t xml:space="preserve"> “OK” button, that enables the user to click the button and close the popup dialog.</w:t>
-      </w:r>
-      <w:r>
-        <w:tab/>
+        <w:t xml:space="preserve"> “OK” button</w:t>
+      </w:r>
+      <w:r>
+        <w:t xml:space="preserve"> for the “info” and “error” type message</w:t>
+      </w:r>
+      <w:r>
+        <w:t xml:space="preserve"> that enables the user to click the button and </w:t>
+      </w:r>
+      <w:r>
+        <w:lastRenderedPageBreak/>
+        <w:t>close the popup dialog.</w:t>
+      </w:r>
+      <w:r>
+        <w:t xml:space="preserve"> For the “warning” type message, there will be two buttons under the message </w:t>
+      </w:r>
+      <w:r>
+        <w:t>display label, that gives the user an option to click either “Yes” or “No”.</w:t>
+      </w:r>
+      <w:r>
+        <w:br/>
       </w:r>
     </w:p>
     <w:p>
@@ -2805,12 +2923,11 @@
         <w:rPr>
           <w:noProof/>
         </w:rPr>
-        <w:lastRenderedPageBreak/>
         <w:drawing>
-          <wp:inline distT="0" distB="0" distL="0" distR="0" wp14:anchorId="238931B4" wp14:editId="61449896">
-            <wp:extent cx="3886200" cy="4203700"/>
+          <wp:inline distT="0" distB="0" distL="0" distR="0" wp14:anchorId="20F1F752" wp14:editId="621787F3">
+            <wp:extent cx="3002400" cy="3340800"/>
             <wp:effectExtent l="0" t="0" r="0" b="0"/>
-            <wp:docPr id="3" name="Picture 3" descr="A screenshot of a computer&#10;&#10;Description automatically generated with medium confidence"/>
+            <wp:docPr id="2" name="Picture 2" descr="A screenshot of a computer&#10;&#10;Description automatically generated with medium confidence"/>
             <wp:cNvGraphicFramePr>
               <a:graphicFrameLocks xmlns:a="http://schemas.openxmlformats.org/drawingml/2006/main" noChangeAspect="1"/>
             </wp:cNvGraphicFramePr>
@@ -2818,11 +2935,11 @@
               <a:graphicData uri="http://schemas.openxmlformats.org/drawingml/2006/picture">
                 <pic:pic xmlns:pic="http://schemas.openxmlformats.org/drawingml/2006/picture">
                   <pic:nvPicPr>
-                    <pic:cNvPr id="3" name="Picture 3" descr="A screenshot of a computer&#10;&#10;Description automatically generated with medium confidence"/>
+                    <pic:cNvPr id="2" name="Picture 2" descr="A screenshot of a computer&#10;&#10;Description automatically generated with medium confidence"/>
                     <pic:cNvPicPr/>
                   </pic:nvPicPr>
                   <pic:blipFill>
-                    <a:blip r:embed="rId14">
+                    <a:blip r:embed="rId10">
                       <a:extLst>
                         <a:ext uri="{28A0092B-C50C-407E-A947-70E740481C1C}">
                           <a14:useLocalDpi xmlns:a14="http://schemas.microsoft.com/office/drawing/2010/main" val="0"/>
@@ -2836,7 +2953,7 @@
                   <pic:spPr>
                     <a:xfrm>
                       <a:off x="0" y="0"/>
-                      <a:ext cx="3886200" cy="4203700"/>
+                      <a:ext cx="3002400" cy="3340800"/>
                     </a:xfrm>
                     <a:prstGeom prst="rect">
                       <a:avLst/>
@@ -2857,59 +2974,314 @@
     <w:p>
       <w:pPr>
         <w:pStyle w:val="Caption"/>
-      </w:pPr>
-      <w:bookmarkStart w:id="16" w:name="_Toc100294037"/>
-      <w:r>
-        <w:t xml:space="preserve">Figure </w:t>
-      </w:r>
-      <w:fldSimple w:instr=" SEQ Figure \* ARABIC ">
-        <w:r>
-          <w:rPr>
-            <w:noProof/>
-          </w:rPr>
-          <w:t>3</w:t>
-        </w:r>
-      </w:fldSimple>
-      <w:r>
-        <w:t xml:space="preserve">. </w:t>
-      </w:r>
-      <w:r>
         <w:rPr>
           <w:i w:val="0"/>
           <w:iCs w:val="0"/>
         </w:rPr>
-        <w:t>Error Message Popup Dialog</w:t>
+      </w:pPr>
+      <w:bookmarkStart w:id="14" w:name="_Toc100303225"/>
+      <w:r>
+        <w:t xml:space="preserve">Figure </w:t>
+      </w:r>
+      <w:r>
+        <w:fldChar w:fldCharType="begin"/>
+      </w:r>
+      <w:r>
+        <w:instrText xml:space="preserve"> SEQ Figure \* ARABIC </w:instrText>
+      </w:r>
+      <w:r>
+        <w:fldChar w:fldCharType="separate"/>
+      </w:r>
+      <w:r>
+        <w:rPr>
+          <w:noProof/>
+        </w:rPr>
+        <w:t>3</w:t>
+      </w:r>
+      <w:r>
+        <w:rPr>
+          <w:noProof/>
+        </w:rPr>
+        <w:fldChar w:fldCharType="end"/>
+      </w:r>
+      <w:r>
+        <w:t>.</w:t>
+      </w:r>
+      <w:r>
+        <w:rPr>
+          <w:i w:val="0"/>
+          <w:iCs w:val="0"/>
+        </w:rPr>
+        <w:t xml:space="preserve"> </w:t>
+      </w:r>
+      <w:r>
+        <w:rPr>
+          <w:i w:val="0"/>
+          <w:iCs w:val="0"/>
+        </w:rPr>
+        <w:t xml:space="preserve">The </w:t>
+      </w:r>
+      <w:r>
+        <w:rPr>
+          <w:i w:val="0"/>
+          <w:iCs w:val="0"/>
+        </w:rPr>
+        <w:t>“</w:t>
+      </w:r>
+      <w:r>
+        <w:rPr>
+          <w:i w:val="0"/>
+          <w:iCs w:val="0"/>
+        </w:rPr>
+        <w:t>I</w:t>
+      </w:r>
+      <w:r>
+        <w:rPr>
+          <w:i w:val="0"/>
+          <w:iCs w:val="0"/>
+        </w:rPr>
+        <w:t>nfo</w:t>
+      </w:r>
+      <w:r>
+        <w:rPr>
+          <w:i w:val="0"/>
+          <w:iCs w:val="0"/>
+        </w:rPr>
+        <w:t>”</w:t>
+      </w:r>
+      <w:r>
+        <w:rPr>
+          <w:i w:val="0"/>
+          <w:iCs w:val="0"/>
+        </w:rPr>
+        <w:t xml:space="preserve"> and</w:t>
+      </w:r>
+      <w:r>
+        <w:rPr>
+          <w:i w:val="0"/>
+          <w:iCs w:val="0"/>
+        </w:rPr>
+        <w:t xml:space="preserve"> </w:t>
+      </w:r>
+      <w:r>
+        <w:rPr>
+          <w:i w:val="0"/>
+          <w:iCs w:val="0"/>
+        </w:rPr>
+        <w:t>“</w:t>
+      </w:r>
+      <w:r>
+        <w:rPr>
+          <w:i w:val="0"/>
+          <w:iCs w:val="0"/>
+        </w:rPr>
+        <w:t>E</w:t>
+      </w:r>
+      <w:r>
+        <w:rPr>
+          <w:i w:val="0"/>
+          <w:iCs w:val="0"/>
+        </w:rPr>
+        <w:t>rror</w:t>
+      </w:r>
+      <w:r>
+        <w:rPr>
+          <w:i w:val="0"/>
+          <w:iCs w:val="0"/>
+        </w:rPr>
+        <w:t>”</w:t>
+      </w:r>
+      <w:r>
+        <w:rPr>
+          <w:i w:val="0"/>
+          <w:iCs w:val="0"/>
+        </w:rPr>
+        <w:t xml:space="preserve"> </w:t>
+      </w:r>
+      <w:r>
+        <w:rPr>
+          <w:i w:val="0"/>
+          <w:iCs w:val="0"/>
+        </w:rPr>
+        <w:t>Message Popup Dialog</w:t>
+      </w:r>
+      <w:bookmarkEnd w:id="14"/>
+    </w:p>
+    <w:p/>
+    <w:p>
+      <w:pPr>
+        <w:ind w:left="720" w:firstLine="720"/>
+      </w:pPr>
+      <w:r>
+        <w:rPr>
+          <w:noProof/>
+        </w:rPr>
+        <w:drawing>
+          <wp:inline distT="0" distB="0" distL="0" distR="0" wp14:anchorId="499B5BB6" wp14:editId="22D86140">
+            <wp:extent cx="3106800" cy="3340800"/>
+            <wp:effectExtent l="0" t="0" r="5080" b="0"/>
+            <wp:docPr id="4" name="Picture 4" descr="A screenshot of a computer&#10;&#10;Description automatically generated with low confidence"/>
+            <wp:cNvGraphicFramePr>
+              <a:graphicFrameLocks xmlns:a="http://schemas.openxmlformats.org/drawingml/2006/main" noChangeAspect="1"/>
+            </wp:cNvGraphicFramePr>
+            <a:graphic xmlns:a="http://schemas.openxmlformats.org/drawingml/2006/main">
+              <a:graphicData uri="http://schemas.openxmlformats.org/drawingml/2006/picture">
+                <pic:pic xmlns:pic="http://schemas.openxmlformats.org/drawingml/2006/picture">
+                  <pic:nvPicPr>
+                    <pic:cNvPr id="4" name="Picture 4" descr="A screenshot of a computer&#10;&#10;Description automatically generated with low confidence"/>
+                    <pic:cNvPicPr/>
+                  </pic:nvPicPr>
+                  <pic:blipFill>
+                    <a:blip r:embed="rId11">
+                      <a:extLst>
+                        <a:ext uri="{28A0092B-C50C-407E-A947-70E740481C1C}">
+                          <a14:useLocalDpi xmlns:a14="http://schemas.microsoft.com/office/drawing/2010/main" val="0"/>
+                        </a:ext>
+                      </a:extLst>
+                    </a:blip>
+                    <a:stretch>
+                      <a:fillRect/>
+                    </a:stretch>
+                  </pic:blipFill>
+                  <pic:spPr>
+                    <a:xfrm>
+                      <a:off x="0" y="0"/>
+                      <a:ext cx="3106800" cy="3340800"/>
+                    </a:xfrm>
+                    <a:prstGeom prst="rect">
+                      <a:avLst/>
+                    </a:prstGeom>
+                  </pic:spPr>
+                </pic:pic>
+              </a:graphicData>
+            </a:graphic>
+          </wp:inline>
+        </w:drawing>
+      </w:r>
+    </w:p>
+    <w:p/>
+    <w:p>
+      <w:pPr>
+        <w:pStyle w:val="Caption"/>
+        <w:rPr>
+          <w:i w:val="0"/>
+          <w:iCs w:val="0"/>
+        </w:rPr>
+      </w:pPr>
+      <w:bookmarkStart w:id="15" w:name="_Toc100303226"/>
+      <w:r>
+        <w:t xml:space="preserve">Figure </w:t>
+      </w:r>
+      <w:r>
+        <w:fldChar w:fldCharType="begin"/>
+      </w:r>
+      <w:r>
+        <w:instrText xml:space="preserve"> SEQ Figure \* ARABIC </w:instrText>
+      </w:r>
+      <w:r>
+        <w:fldChar w:fldCharType="separate"/>
+      </w:r>
+      <w:r>
+        <w:rPr>
+          <w:noProof/>
+        </w:rPr>
+        <w:t>4</w:t>
+      </w:r>
+      <w:r>
+        <w:rPr>
+          <w:noProof/>
+        </w:rPr>
+        <w:fldChar w:fldCharType="end"/>
+      </w:r>
+      <w:r>
+        <w:t>.</w:t>
+      </w:r>
+      <w:r>
+        <w:rPr>
+          <w:i w:val="0"/>
+          <w:iCs w:val="0"/>
+        </w:rPr>
+        <w:t xml:space="preserve"> </w:t>
+      </w:r>
+      <w:r>
+        <w:rPr>
+          <w:i w:val="0"/>
+          <w:iCs w:val="0"/>
+        </w:rPr>
+        <w:t>The</w:t>
+      </w:r>
+      <w:r>
+        <w:rPr>
+          <w:i w:val="0"/>
+          <w:iCs w:val="0"/>
+        </w:rPr>
+        <w:t xml:space="preserve"> </w:t>
+      </w:r>
+      <w:r>
+        <w:rPr>
+          <w:i w:val="0"/>
+          <w:iCs w:val="0"/>
+        </w:rPr>
+        <w:t>“Warning” Message Popup Dialog</w:t>
+      </w:r>
+      <w:bookmarkEnd w:id="15"/>
+    </w:p>
+    <w:p>
+      <w:pPr>
+        <w:pStyle w:val="Heading1"/>
+      </w:pPr>
+      <w:bookmarkStart w:id="16" w:name="_Toc100303755"/>
+      <w:r>
+        <w:lastRenderedPageBreak/>
+        <w:t>Message Encoding and Decoding</w:t>
       </w:r>
       <w:bookmarkEnd w:id="16"/>
     </w:p>
-    <w:p>
-      <w:pPr>
-        <w:pStyle w:val="Heading1"/>
-      </w:pPr>
-    </w:p>
-    <w:p>
-      <w:pPr>
-        <w:pStyle w:val="Heading1"/>
-      </w:pPr>
-    </w:p>
-    <w:p>
-      <w:pPr>
-        <w:pStyle w:val="Heading1"/>
-      </w:pPr>
-      <w:bookmarkStart w:id="17" w:name="_Toc100294030"/>
-      <w:r>
-        <w:t>Message Encoding and Decoding</w:t>
+    <w:p/>
+    <w:p>
+      <w:pPr>
+        <w:pStyle w:val="Heading2"/>
+      </w:pPr>
+      <w:bookmarkStart w:id="17" w:name="_Toc100303756"/>
+      <w:r>
+        <w:t>Encoding</w:t>
+      </w:r>
+      <w:r>
+        <w:t xml:space="preserve"> an Image</w:t>
       </w:r>
       <w:bookmarkEnd w:id="17"/>
     </w:p>
+    <w:p>
+      <w:r>
+        <w:t xml:space="preserve">Messages will be encoded into the target image by first extracting the image pixel data into a list of tuples which represent the red, green, and blue (RGB) color values of the image. </w:t>
+      </w:r>
+    </w:p>
     <w:p/>
     <w:p>
+      <w:r>
+        <w:t xml:space="preserve">Next, each character </w:t>
+      </w:r>
+      <w:r>
+        <w:t>of</w:t>
+      </w:r>
+      <w:r>
+        <w:t xml:space="preserve"> the user</w:t>
+      </w:r>
+      <w:r>
+        <w:t>’s</w:t>
+      </w:r>
+      <w:r>
+        <w:t xml:space="preserve"> message will be converted to its 8-bit binary ASCII value. The 8-bit values will then be used to shift the RGB values to be either an even number to represent a binary zero, or an odd number to represent a binary one. Pixels will be read 3 at a time which will allow one 8-bit character to be encoded. The remaining bit of each set will tell the decoder to either continue reading (binary one), or to stop (binary zero).</w:t>
+      </w:r>
+    </w:p>
+    <w:p/>
+    <w:p>
       <w:pPr>
         <w:pStyle w:val="Heading2"/>
       </w:pPr>
-      <w:bookmarkStart w:id="18" w:name="_Toc100294031"/>
-      <w:r>
-        <w:t>Encoding</w:t>
+      <w:bookmarkStart w:id="18" w:name="_Toc100303757"/>
+      <w:r>
+        <w:t>Decoding</w:t>
       </w:r>
       <w:r>
         <w:t xml:space="preserve"> an Image</w:t>
@@ -2918,81 +3290,43 @@
     </w:p>
     <w:p>
       <w:r>
-        <w:t xml:space="preserve">Messages will be encoded into the target image by first extracting the image pixel data into a list of tuples which represent the red, green, and blue (RGB) color values of the image. </w:t>
+        <w:t xml:space="preserve">Messages will be decoded by first extracting the image pixel data into a list of tuples which represent the RGB color values of the image. </w:t>
       </w:r>
     </w:p>
     <w:p/>
     <w:p>
       <w:r>
-        <w:t xml:space="preserve">Next, each character </w:t>
-      </w:r>
-      <w:r>
-        <w:t>of</w:t>
-      </w:r>
-      <w:r>
-        <w:t xml:space="preserve"> the user</w:t>
-      </w:r>
-      <w:r>
-        <w:t>’s</w:t>
-      </w:r>
-      <w:r>
-        <w:t xml:space="preserve"> message will be converted to its 8-bit binary ASCII value. The 8-bit values will then be used to shift the RGB values to be either an even number to represent a binary zero, or an odd number to represent a binary one. Pixels will be read 3 at a time which will allow one 8-bit character to be encoded. The remaining bit of each set will tell the decoder to either continue reading (binary one), or to stop (binary zero).</w:t>
+        <w:t xml:space="preserve">Next, </w:t>
+      </w:r>
+      <w:r>
+        <w:t xml:space="preserve">the color value will be determined to be either even or odd. An even number will result in a binary 0 being appended to a string, an odd value will result in a binary 1 being appended to the same string. The ninth color value will determine whether to continue reading (binary 1), or to stop reading (binary 0) and be discarded. </w:t>
       </w:r>
     </w:p>
     <w:p/>
     <w:p>
+      <w:r>
+        <w:t xml:space="preserve">Next, the </w:t>
+      </w:r>
+      <w:r>
+        <w:t>string</w:t>
+      </w:r>
+      <w:r>
+        <w:t xml:space="preserve"> of binary di</w:t>
+      </w:r>
+      <w:r>
+        <w:t>gits will be converted to a string of characters and returned.</w:t>
+      </w:r>
+    </w:p>
+    <w:p/>
+    <w:p>
       <w:pPr>
         <w:pStyle w:val="Heading2"/>
       </w:pPr>
-      <w:bookmarkStart w:id="19" w:name="_Toc100294032"/>
-      <w:r>
-        <w:t>Decoding</w:t>
-      </w:r>
-      <w:r>
-        <w:t xml:space="preserve"> an Image</w:t>
+      <w:bookmarkStart w:id="19" w:name="_Toc100303758"/>
+      <w:r>
+        <w:t>Resetting an Image</w:t>
       </w:r>
       <w:bookmarkEnd w:id="19"/>
-    </w:p>
-    <w:p>
-      <w:r>
-        <w:t xml:space="preserve">Messages will be decoded by first extracting the image pixel data into a list of tuples which represent the RGB color values of the image. </w:t>
-      </w:r>
-    </w:p>
-    <w:p/>
-    <w:p>
-      <w:r>
-        <w:lastRenderedPageBreak/>
-        <w:t xml:space="preserve">Next, </w:t>
-      </w:r>
-      <w:r>
-        <w:t xml:space="preserve">the color value will be determined to be either even or odd. An even number will result in a binary 0 being appended to a string, an odd value will result in a binary 1 being appended to the same string. The ninth color value will determine whether to continue reading (binary 1), or to stop reading (binary 0) and be discarded. </w:t>
-      </w:r>
-    </w:p>
-    <w:p/>
-    <w:p>
-      <w:r>
-        <w:t xml:space="preserve">Next, the </w:t>
-      </w:r>
-      <w:r>
-        <w:t>string</w:t>
-      </w:r>
-      <w:r>
-        <w:t xml:space="preserve"> of binary di</w:t>
-      </w:r>
-      <w:r>
-        <w:t>gits will be converted to a string of characters and returned.</w:t>
-      </w:r>
-    </w:p>
-    <w:p/>
-    <w:p>
-      <w:pPr>
-        <w:pStyle w:val="Heading2"/>
-      </w:pPr>
-      <w:bookmarkStart w:id="20" w:name="_Toc100294033"/>
-      <w:r>
-        <w:t>Resetting an Image</w:t>
-      </w:r>
-      <w:bookmarkEnd w:id="20"/>
     </w:p>
     <w:p>
       <w:r>
@@ -3042,7 +3376,7 @@
       <w:pPr>
         <w:pStyle w:val="Heading1"/>
       </w:pPr>
-      <w:bookmarkStart w:id="21" w:name="_Toc100294034"/>
+      <w:bookmarkStart w:id="20" w:name="_Toc100303759"/>
       <w:r>
         <w:lastRenderedPageBreak/>
         <w:t xml:space="preserve">Class, </w:t>
@@ -3056,7 +3390,7 @@
       <w:r>
         <w:t>s</w:t>
       </w:r>
-      <w:bookmarkEnd w:id="21"/>
+      <w:bookmarkEnd w:id="20"/>
     </w:p>
     <w:p/>
     <w:p>
@@ -3085,7 +3419,7 @@
           <w:iCs w:val="0"/>
         </w:rPr>
       </w:pPr>
-      <w:bookmarkStart w:id="22" w:name="_Toc100294043"/>
+      <w:bookmarkStart w:id="21" w:name="_Toc100294043"/>
       <w:r>
         <w:rPr>
           <w:b/>
@@ -3167,7 +3501,7 @@
       <w:r>
         <w:t xml:space="preserve"> class</w:t>
       </w:r>
-      <w:bookmarkEnd w:id="22"/>
+      <w:bookmarkEnd w:id="21"/>
     </w:p>
     <w:tbl>
       <w:tblPr>
@@ -3176,8 +3510,8 @@
         <w:tblLook w:val="04A0" w:firstRow="1" w:lastRow="0" w:firstColumn="1" w:lastColumn="0" w:noHBand="0" w:noVBand="1"/>
       </w:tblPr>
       <w:tblGrid>
-        <w:gridCol w:w="2932"/>
-        <w:gridCol w:w="2550"/>
+        <w:gridCol w:w="2922"/>
+        <w:gridCol w:w="2560"/>
         <w:gridCol w:w="3868"/>
       </w:tblGrid>
       <w:tr>
@@ -3533,19 +3867,23 @@
             <w:tcW w:w="3116" w:type="dxa"/>
           </w:tcPr>
           <w:p>
-            <w:commentRangeStart w:id="23"/>
             <w:proofErr w:type="spellStart"/>
             <w:r>
-              <w:t>popup_error_dialog</w:t>
-            </w:r>
-            <w:commentRangeEnd w:id="23"/>
+              <w:t>popup</w:t>
+            </w:r>
+            <w:r>
+              <w:t>_</w:t>
+            </w:r>
+            <w:r>
+              <w:t>user</w:t>
+            </w:r>
+            <w:r>
+              <w:t>_</w:t>
+            </w:r>
+            <w:r>
+              <w:t>notification</w:t>
+            </w:r>
             <w:proofErr w:type="spellEnd"/>
-            <w:r>
-              <w:rPr>
-                <w:rStyle w:val="CommentReference"/>
-              </w:rPr>
-              <w:commentReference w:id="23"/>
-            </w:r>
           </w:p>
         </w:tc>
         <w:tc>
@@ -3565,6 +3903,14 @@
             <w:r>
               <w:t>: message</w:t>
             </w:r>
+            <w:r>
+              <w:t xml:space="preserve">, String: </w:t>
+            </w:r>
+            <w:proofErr w:type="spellStart"/>
+            <w:r>
+              <w:t>message_type</w:t>
+            </w:r>
+            <w:proofErr w:type="spellEnd"/>
           </w:p>
         </w:tc>
         <w:tc>
@@ -3599,7 +3945,7 @@
           <w:iCs w:val="0"/>
         </w:rPr>
       </w:pPr>
-      <w:bookmarkStart w:id="24" w:name="_Toc100294044"/>
+      <w:bookmarkStart w:id="22" w:name="_Toc100294044"/>
       <w:r>
         <w:rPr>
           <w:b/>
@@ -3694,7 +4040,7 @@
       <w:r>
         <w:t>file</w:t>
       </w:r>
-      <w:bookmarkEnd w:id="24"/>
+      <w:bookmarkEnd w:id="22"/>
     </w:p>
     <w:tbl>
       <w:tblPr>
@@ -4370,6 +4716,7 @@
           </w:p>
           <w:p>
             <w:r>
+              <w:lastRenderedPageBreak/>
               <w:t>enabled by default: True</w:t>
             </w:r>
           </w:p>
@@ -4381,6 +4728,7 @@
           <w:p>
             <w:proofErr w:type="spellStart"/>
             <w:r>
+              <w:lastRenderedPageBreak/>
               <w:t>on_save_button_click</w:t>
             </w:r>
             <w:proofErr w:type="spellEnd"/>
@@ -4402,7 +4750,6 @@
           </w:tcPr>
           <w:p>
             <w:r>
-              <w:lastRenderedPageBreak/>
               <w:t>gui_label_1</w:t>
             </w:r>
           </w:p>
@@ -4670,7 +5017,7 @@
           <w:iCs w:val="0"/>
         </w:rPr>
       </w:pPr>
-      <w:bookmarkStart w:id="25" w:name="_Toc100294045"/>
+      <w:bookmarkStart w:id="23" w:name="_Toc100294045"/>
       <w:r>
         <w:rPr>
           <w:b/>
@@ -4756,7 +5103,7 @@
       <w:r>
         <w:t xml:space="preserve"> file</w:t>
       </w:r>
-      <w:bookmarkEnd w:id="25"/>
+      <w:bookmarkEnd w:id="23"/>
     </w:p>
     <w:tbl>
       <w:tblPr>
@@ -4950,13 +5297,13 @@
             <w:tcW w:w="2736" w:type="dxa"/>
           </w:tcPr>
           <w:p>
-            <w:bookmarkStart w:id="26" w:name="OLE_LINK1"/>
-            <w:bookmarkStart w:id="27" w:name="OLE_LINK2"/>
+            <w:bookmarkStart w:id="24" w:name="OLE_LINK1"/>
+            <w:bookmarkStart w:id="25" w:name="OLE_LINK2"/>
             <w:r>
               <w:t>N/A</w:t>
             </w:r>
-            <w:bookmarkEnd w:id="26"/>
-            <w:bookmarkEnd w:id="27"/>
+            <w:bookmarkEnd w:id="24"/>
+            <w:bookmarkEnd w:id="25"/>
           </w:p>
         </w:tc>
       </w:tr>
@@ -5112,6 +5459,205 @@
             </w:r>
             <w:r>
               <w:t>(390, 40)</w:t>
+            </w:r>
+          </w:p>
+          <w:p>
+            <w:r>
+              <w:t>enabled by default: True</w:t>
+            </w:r>
+          </w:p>
+        </w:tc>
+        <w:tc>
+          <w:tcPr>
+            <w:tcW w:w="2736" w:type="dxa"/>
+          </w:tcPr>
+          <w:p>
+            <w:r>
+              <w:t>N/A</w:t>
+            </w:r>
+          </w:p>
+        </w:tc>
+      </w:tr>
+      <w:tr>
+        <w:tc>
+          <w:tcPr>
+            <w:tcW w:w="2044" w:type="dxa"/>
+          </w:tcPr>
+          <w:p>
+            <w:r>
+              <w:t>dialog_button_</w:t>
+            </w:r>
+            <w:r>
+              <w:t>2</w:t>
+            </w:r>
+          </w:p>
+        </w:tc>
+        <w:tc>
+          <w:tcPr>
+            <w:tcW w:w="1495" w:type="dxa"/>
+          </w:tcPr>
+          <w:p>
+            <w:r>
+              <w:t>Button</w:t>
+            </w:r>
+          </w:p>
+        </w:tc>
+        <w:tc>
+          <w:tcPr>
+            <w:tcW w:w="3075" w:type="dxa"/>
+          </w:tcPr>
+          <w:p>
+            <w:r>
+              <w:t>background-</w:t>
+            </w:r>
+            <w:r>
+              <w:t>color: # 4CAF50</w:t>
+            </w:r>
+          </w:p>
+          <w:p>
+            <w:r>
+              <w:t>text color: white</w:t>
+            </w:r>
+          </w:p>
+          <w:p>
+            <w:r>
+              <w:t xml:space="preserve">size: </w:t>
+            </w:r>
+            <w:r>
+              <w:t>80</w:t>
+            </w:r>
+            <w:r>
+              <w:rPr>
+                <w:rFonts w:ascii="Calibri" w:hAnsi="Calibri" w:cs="Calibri"/>
+                <w:sz w:val="22"/>
+                <w:szCs w:val="22"/>
+              </w:rPr>
+              <w:t>x</w:t>
+            </w:r>
+            <w:r>
+              <w:rPr>
+                <w:sz w:val="22"/>
+                <w:szCs w:val="22"/>
+              </w:rPr>
+              <w:t>3</w:t>
+            </w:r>
+            <w:r>
+              <w:t>0</w:t>
+            </w:r>
+          </w:p>
+          <w:p>
+            <w:r>
+              <w:t xml:space="preserve">position: </w:t>
+            </w:r>
+            <w:r>
+              <w:t>(40, 220)</w:t>
+            </w:r>
+          </w:p>
+          <w:p>
+            <w:r>
+              <w:t>enabled by default: True</w:t>
+            </w:r>
+          </w:p>
+        </w:tc>
+        <w:tc>
+          <w:tcPr>
+            <w:tcW w:w="2736" w:type="dxa"/>
+          </w:tcPr>
+          <w:p>
+            <w:r>
+              <w:t>N/A</w:t>
+            </w:r>
+          </w:p>
+        </w:tc>
+      </w:tr>
+      <w:tr>
+        <w:tc>
+          <w:tcPr>
+            <w:tcW w:w="2044" w:type="dxa"/>
+          </w:tcPr>
+          <w:p>
+            <w:r>
+              <w:t>dialog_button_</w:t>
+            </w:r>
+            <w:r>
+              <w:t>3</w:t>
+            </w:r>
+          </w:p>
+        </w:tc>
+        <w:tc>
+          <w:tcPr>
+            <w:tcW w:w="1495" w:type="dxa"/>
+          </w:tcPr>
+          <w:p>
+            <w:r>
+              <w:t>Button</w:t>
+            </w:r>
+          </w:p>
+        </w:tc>
+        <w:tc>
+          <w:tcPr>
+            <w:tcW w:w="3075" w:type="dxa"/>
+          </w:tcPr>
+          <w:p>
+            <w:r>
+              <w:t>background-</w:t>
+            </w:r>
+            <w:r>
+              <w:t>color: # 4CAF50</w:t>
+            </w:r>
+          </w:p>
+          <w:p>
+            <w:r>
+              <w:t>text color: white</w:t>
+            </w:r>
+          </w:p>
+          <w:p>
+            <w:r>
+              <w:t xml:space="preserve">size: </w:t>
+            </w:r>
+            <w:r>
+              <w:t>8</w:t>
+            </w:r>
+            <w:r>
+              <w:t>0</w:t>
+            </w:r>
+            <w:r>
+              <w:rPr>
+                <w:rFonts w:ascii="Calibri" w:hAnsi="Calibri" w:cs="Calibri"/>
+                <w:sz w:val="22"/>
+                <w:szCs w:val="22"/>
+              </w:rPr>
+              <w:t>x</w:t>
+            </w:r>
+            <w:r>
+              <w:rPr>
+                <w:sz w:val="22"/>
+                <w:szCs w:val="22"/>
+              </w:rPr>
+              <w:t>3</w:t>
+            </w:r>
+            <w:r>
+              <w:t>0</w:t>
+            </w:r>
+          </w:p>
+          <w:p>
+            <w:r>
+              <w:t xml:space="preserve">position: </w:t>
+            </w:r>
+            <w:r>
+              <w:t>(</w:t>
+            </w:r>
+            <w:r>
+              <w:t>170</w:t>
+            </w:r>
+            <w:r>
+              <w:t xml:space="preserve">, </w:t>
+            </w:r>
+            <w:r>
+              <w:t>22</w:t>
+            </w:r>
+            <w:r>
+              <w:t>0)</w:t>
             </w:r>
           </w:p>
           <w:p>
@@ -5163,7 +5709,7 @@
           <w:iCs w:val="0"/>
         </w:rPr>
       </w:pPr>
-      <w:bookmarkStart w:id="28" w:name="_Toc100294046"/>
+      <w:bookmarkStart w:id="26" w:name="_Toc100294046"/>
       <w:r>
         <w:rPr>
           <w:b/>
@@ -5240,7 +5786,7 @@
       <w:r>
         <w:t xml:space="preserve"> class</w:t>
       </w:r>
-      <w:bookmarkEnd w:id="28"/>
+      <w:bookmarkEnd w:id="26"/>
     </w:p>
     <w:tbl>
       <w:tblPr>
@@ -5800,7 +6346,7 @@
           <w:iCs w:val="0"/>
         </w:rPr>
       </w:pPr>
-      <w:bookmarkStart w:id="29" w:name="_Toc100294047"/>
+      <w:bookmarkStart w:id="27" w:name="_Toc100294047"/>
       <w:r>
         <w:rPr>
           <w:b/>
@@ -5883,7 +6429,7 @@
       <w:r>
         <w:t xml:space="preserve"> class</w:t>
       </w:r>
-      <w:bookmarkEnd w:id="29"/>
+      <w:bookmarkEnd w:id="27"/>
     </w:p>
     <w:tbl>
       <w:tblPr>
@@ -6006,15 +6552,7 @@
             </w:r>
             <w:proofErr w:type="spellEnd"/>
             <w:r>
-              <w:t>(</w:t>
-            </w:r>
-            <w:proofErr w:type="spellStart"/>
-            <w:r>
-              <w:t>08b</w:t>
-            </w:r>
-            <w:proofErr w:type="spellEnd"/>
-            <w:r>
-              <w:t>)</w:t>
+              <w:t>(08b)</w:t>
             </w:r>
           </w:p>
         </w:tc>
@@ -6099,9 +6637,9 @@
     <w:p/>
     <w:p/>
     <w:sectPr>
-      <w:headerReference w:type="even" r:id="rId15"/>
-      <w:headerReference w:type="default" r:id="rId16"/>
-      <w:headerReference w:type="first" r:id="rId17"/>
+      <w:headerReference w:type="even" r:id="rId12"/>
+      <w:headerReference w:type="default" r:id="rId13"/>
+      <w:headerReference w:type="first" r:id="rId14"/>
       <w:pgSz w:w="12240" w:h="15840"/>
       <w:pgMar w:top="1440" w:right="1440" w:bottom="1440" w:left="1440" w:header="720" w:footer="720" w:gutter="0"/>
       <w:cols w:space="720"/>
@@ -6110,190 +6648,6 @@
     </w:sectPr>
   </w:body>
 </w:document>
-</file>
-
-<file path=word/comments.xml><?xml version="1.0" encoding="utf-8"?>
-<w:comments xmlns:wpc="http://schemas.microsoft.com/office/word/2010/wordprocessingCanvas" xmlns:cx="http://schemas.microsoft.com/office/drawing/2014/chartex" xmlns:cx1="http://schemas.microsoft.com/office/drawing/2015/9/8/chartex" xmlns:cx2="http://schemas.microsoft.com/office/drawing/2015/10/21/chartex" xmlns:cx3="http://schemas.microsoft.com/office/drawing/2016/5/9/chartex" xmlns:cx4="http://schemas.microsoft.com/office/drawing/2016/5/10/chartex" xmlns:cx5="http://schemas.microsoft.com/office/drawing/2016/5/11/chartex" xmlns:cx6="http://schemas.microsoft.com/office/drawing/2016/5/12/chartex" xmlns:cx7="http://schemas.microsoft.com/office/drawing/2016/5/13/chartex" xmlns:cx8="http://schemas.microsoft.com/office/drawing/2016/5/14/chartex" xmlns:mc="http://schemas.openxmlformats.org/markup-compatibility/2006" xmlns:aink="http://schemas.microsoft.com/office/drawing/2016/ink" xmlns:am3d="http://schemas.microsoft.com/office/drawing/2017/model3d" xmlns:o="urn:schemas-microsoft-com:office:office" xmlns:r="http://schemas.openxmlformats.org/officeDocument/2006/relationships" xmlns:m="http://schemas.openxmlformats.org/officeDocument/2006/math" xmlns:v="urn:schemas-microsoft-com:vml" xmlns:wp14="http://schemas.microsoft.com/office/word/2010/wordprocessingDrawing" xmlns:wp="http://schemas.openxmlformats.org/drawingml/2006/wordprocessingDrawing" xmlns:w10="urn:schemas-microsoft-com:office:word" xmlns:w="http://schemas.openxmlformats.org/wordprocessingml/2006/main" xmlns:w14="http://schemas.microsoft.com/office/word/2010/wordml" xmlns:w15="http://schemas.microsoft.com/office/word/2012/wordml" xmlns:w16cex="http://schemas.microsoft.com/office/word/2018/wordml/cex" xmlns:w16cid="http://schemas.microsoft.com/office/word/2016/wordml/cid" xmlns:w16="http://schemas.microsoft.com/office/word/2018/wordml" xmlns:w16sdtdh="http://schemas.microsoft.com/office/word/2020/wordml/sdtdatahash" xmlns:w16se="http://schemas.microsoft.com/office/word/2015/wordml/symex" xmlns:wpg="http://schemas.microsoft.com/office/word/2010/wordprocessingGroup" xmlns:wpi="http://schemas.microsoft.com/office/word/2010/wordprocessingInk" xmlns:wne="http://schemas.microsoft.com/office/word/2006/wordml" xmlns:wps="http://schemas.microsoft.com/office/word/2010/wordprocessingShape" mc:Ignorable="w14 w15 w16se w16cid w16 w16cex w16sdtdh wp14">
-  <w:comment w:id="14" w:author="Linden Crandall" w:date="2022-04-08T04:38:00Z" w:initials="LC">
-    <w:p>
-      <w:pPr>
-        <w:pStyle w:val="CommentText"/>
-      </w:pPr>
-      <w:r>
-        <w:rPr>
-          <w:rStyle w:val="CommentReference"/>
-        </w:rPr>
-        <w:annotationRef/>
-      </w:r>
-      <w:r>
-        <w:t>There should also be a "Caution" popup dialog in the case of overwriting files when saving. It should say something like, "You are attempting to overwrite this file which will delete it, are you sure you want to continue?" Instead of an "OK" button, it will have "Yes" and "No" buttons. The appropriate action will be taken based on the user's choice.</w:t>
-      </w:r>
-    </w:p>
-  </w:comment>
-  <w:comment w:id="15" w:author="Jonathan Mainhart" w:date="2022-04-08T05:35:00Z" w:initials="JPM">
-    <w:p>
-      <w:pPr>
-        <w:pStyle w:val="CommentText"/>
-      </w:pPr>
-      <w:r>
-        <w:rPr>
-          <w:rStyle w:val="CommentReference"/>
-        </w:rPr>
-        <w:annotationRef/>
-      </w:r>
-      <w:r>
-        <w:t xml:space="preserve">I think we can name this “user notification” or similar, then change the behavior based on they notification type. For example, when we call the </w:t>
-      </w:r>
-      <w:proofErr w:type="gramStart"/>
-      <w:r>
-        <w:t>pop-up</w:t>
-      </w:r>
-      <w:proofErr w:type="gramEnd"/>
-      <w:r>
-        <w:t xml:space="preserve"> the syntax could be:</w:t>
-      </w:r>
-    </w:p>
-    <w:p>
-      <w:pPr>
-        <w:pStyle w:val="CommentText"/>
-      </w:pPr>
-    </w:p>
-    <w:p>
-      <w:pPr>
-        <w:pStyle w:val="CommentText"/>
-      </w:pPr>
-      <w:proofErr w:type="spellStart"/>
-      <w:r>
-        <w:t>user_</w:t>
-      </w:r>
-      <w:proofErr w:type="gramStart"/>
-      <w:r>
-        <w:t>notification</w:t>
-      </w:r>
-      <w:proofErr w:type="spellEnd"/>
-      <w:r>
-        <w:t>(</w:t>
-      </w:r>
-      <w:proofErr w:type="gramEnd"/>
-      <w:r>
-        <w:t>”warning”, ”hey! don’t do that!”)</w:t>
-      </w:r>
-    </w:p>
-    <w:p>
-      <w:pPr>
-        <w:pStyle w:val="CommentText"/>
-      </w:pPr>
-      <w:r>
-        <w:t>or</w:t>
-      </w:r>
-    </w:p>
-    <w:p>
-      <w:pPr>
-        <w:pStyle w:val="CommentText"/>
-      </w:pPr>
-      <w:proofErr w:type="spellStart"/>
-      <w:r>
-        <w:t>user_</w:t>
-      </w:r>
-      <w:proofErr w:type="gramStart"/>
-      <w:r>
-        <w:t>notification</w:t>
-      </w:r>
-      <w:proofErr w:type="spellEnd"/>
-      <w:r>
-        <w:t>(</w:t>
-      </w:r>
-      <w:proofErr w:type="gramEnd"/>
-      <w:r>
-        <w:t>type=”</w:t>
-      </w:r>
-      <w:r>
-        <w:t>info</w:t>
-      </w:r>
-      <w:r>
-        <w:t>”, message=”good job!”)</w:t>
-      </w:r>
-    </w:p>
-    <w:p>
-      <w:pPr>
-        <w:pStyle w:val="CommentText"/>
-      </w:pPr>
-    </w:p>
-    <w:p>
-      <w:pPr>
-        <w:pStyle w:val="CommentText"/>
-      </w:pPr>
-      <w:r>
-        <w:t>Then, change visibility of buttons put different buttons there for each type. Could also change the text color, icon, etc. Perhaps by calling a different .</w:t>
-      </w:r>
-      <w:proofErr w:type="spellStart"/>
-      <w:r>
-        <w:t>kv</w:t>
-      </w:r>
-      <w:proofErr w:type="spellEnd"/>
-      <w:r>
-        <w:t xml:space="preserve"> file</w:t>
-      </w:r>
-      <w:r>
-        <w:t xml:space="preserve"> for each type, but use the same handler to keep it relatively simple</w:t>
-      </w:r>
-      <w:r>
-        <w:t>.</w:t>
-      </w:r>
-    </w:p>
-  </w:comment>
-  <w:comment w:id="23" w:author="Jonathan Mainhart" w:date="2022-04-08T06:41:00Z" w:initials="JPM">
-    <w:p>
-      <w:pPr>
-        <w:pStyle w:val="CommentText"/>
-      </w:pPr>
-      <w:r>
-        <w:rPr>
-          <w:rStyle w:val="CommentReference"/>
-        </w:rPr>
-        <w:annotationRef/>
-      </w:r>
-      <w:r>
-        <w:t xml:space="preserve">rename to </w:t>
-      </w:r>
-      <w:proofErr w:type="spellStart"/>
-      <w:r>
-        <w:t>user_notification</w:t>
-      </w:r>
-      <w:r>
-        <w:t>_dialog</w:t>
-      </w:r>
-      <w:proofErr w:type="spellEnd"/>
-      <w:r>
-        <w:t xml:space="preserve"> to be generic. Add argument for alert type (e.g., String “alert”, “warning”, or “info”)</w:t>
-      </w:r>
-    </w:p>
-  </w:comment>
-</w:comments>
-</file>
-
-<file path=word/commentsExtended.xml><?xml version="1.0" encoding="utf-8"?>
-<w15:commentsEx xmlns:wpc="http://schemas.microsoft.com/office/word/2010/wordprocessingCanvas" xmlns:cx="http://schemas.microsoft.com/office/drawing/2014/chartex" xmlns:cx1="http://schemas.microsoft.com/office/drawing/2015/9/8/chartex" xmlns:cx2="http://schemas.microsoft.com/office/drawing/2015/10/21/chartex" xmlns:cx3="http://schemas.microsoft.com/office/drawing/2016/5/9/chartex" xmlns:cx4="http://schemas.microsoft.com/office/drawing/2016/5/10/chartex" xmlns:cx5="http://schemas.microsoft.com/office/drawing/2016/5/11/chartex" xmlns:cx6="http://schemas.microsoft.com/office/drawing/2016/5/12/chartex" xmlns:cx7="http://schemas.microsoft.com/office/drawing/2016/5/13/chartex" xmlns:cx8="http://schemas.microsoft.com/office/drawing/2016/5/14/chartex" xmlns:mc="http://schemas.openxmlformats.org/markup-compatibility/2006" xmlns:aink="http://schemas.microsoft.com/office/drawing/2016/ink" xmlns:am3d="http://schemas.microsoft.com/office/drawing/2017/model3d" xmlns:o="urn:schemas-microsoft-com:office:office" xmlns:r="http://schemas.openxmlformats.org/officeDocument/2006/relationships" xmlns:m="http://schemas.openxmlformats.org/officeDocument/2006/math" xmlns:v="urn:schemas-microsoft-com:vml" xmlns:wp14="http://schemas.microsoft.com/office/word/2010/wordprocessingDrawing" xmlns:wp="http://schemas.openxmlformats.org/drawingml/2006/wordprocessingDrawing" xmlns:w10="urn:schemas-microsoft-com:office:word" xmlns:w="http://schemas.openxmlformats.org/wordprocessingml/2006/main" xmlns:w14="http://schemas.microsoft.com/office/word/2010/wordml" xmlns:w15="http://schemas.microsoft.com/office/word/2012/wordml" xmlns:w16cex="http://schemas.microsoft.com/office/word/2018/wordml/cex" xmlns:w16cid="http://schemas.microsoft.com/office/word/2016/wordml/cid" xmlns:w16="http://schemas.microsoft.com/office/word/2018/wordml" xmlns:w16sdtdh="http://schemas.microsoft.com/office/word/2020/wordml/sdtdatahash" xmlns:w16se="http://schemas.microsoft.com/office/word/2015/wordml/symex" xmlns:wpg="http://schemas.microsoft.com/office/word/2010/wordprocessingGroup" xmlns:wpi="http://schemas.microsoft.com/office/word/2010/wordprocessingInk" xmlns:wne="http://schemas.microsoft.com/office/word/2006/wordml" xmlns:wps="http://schemas.microsoft.com/office/word/2010/wordprocessingShape" mc:Ignorable="w14 w15 w16se w16cid w16 w16cex w16sdtdh wp14">
-  <w15:commentEx w15:paraId="26596604" w15:done="0"/>
-  <w15:commentEx w15:paraId="28AC49DA" w15:done="0"/>
-  <w15:commentEx w15:paraId="08E5AE4B" w15:done="0"/>
-</w15:commentsEx>
-</file>
-
-<file path=word/commentsExtensible.xml><?xml version="1.0" encoding="utf-8"?>
-<w16cex:commentsExtensible xmlns:wpc="http://schemas.microsoft.com/office/word/2010/wordprocessingCanvas" xmlns:cx="http://schemas.microsoft.com/office/drawing/2014/chartex" xmlns:cx1="http://schemas.microsoft.com/office/drawing/2015/9/8/chartex" xmlns:cx2="http://schemas.microsoft.com/office/drawing/2015/10/21/chartex" xmlns:cx3="http://schemas.microsoft.com/office/drawing/2016/5/9/chartex" xmlns:cx4="http://schemas.microsoft.com/office/drawing/2016/5/10/chartex" xmlns:cx5="http://schemas.microsoft.com/office/drawing/2016/5/11/chartex" xmlns:cx6="http://schemas.microsoft.com/office/drawing/2016/5/12/chartex" xmlns:cx7="http://schemas.microsoft.com/office/drawing/2016/5/13/chartex" xmlns:cx8="http://schemas.microsoft.com/office/drawing/2016/5/14/chartex" xmlns:mc="http://schemas.openxmlformats.org/markup-compatibility/2006" xmlns:aink="http://schemas.microsoft.com/office/drawing/2016/ink" xmlns:am3d="http://schemas.microsoft.com/office/drawing/2017/model3d" xmlns:o="urn:schemas-microsoft-com:office:office" xmlns:r="http://schemas.openxmlformats.org/officeDocument/2006/relationships" xmlns:m="http://schemas.openxmlformats.org/officeDocument/2006/math" xmlns:v="urn:schemas-microsoft-com:vml" xmlns:wp14="http://schemas.microsoft.com/office/word/2010/wordprocessingDrawing" xmlns:wp="http://schemas.openxmlformats.org/drawingml/2006/wordprocessingDrawing" xmlns:w10="urn:schemas-microsoft-com:office:word" xmlns:w="http://schemas.openxmlformats.org/wordprocessingml/2006/main" xmlns:w14="http://schemas.microsoft.com/office/word/2010/wordml" xmlns:w15="http://schemas.microsoft.com/office/word/2012/wordml" xmlns:w16cex="http://schemas.microsoft.com/office/word/2018/wordml/cex" xmlns:w16cid="http://schemas.microsoft.com/office/word/2016/wordml/cid" xmlns:w16="http://schemas.microsoft.com/office/word/2018/wordml" xmlns:w16sdtdh="http://schemas.microsoft.com/office/word/2020/wordml/sdtdatahash" xmlns:w16se="http://schemas.microsoft.com/office/word/2015/wordml/symex" xmlns:wpg="http://schemas.microsoft.com/office/word/2010/wordprocessingGroup" xmlns:wpi="http://schemas.microsoft.com/office/word/2010/wordprocessingInk" xmlns:wne="http://schemas.microsoft.com/office/word/2006/wordml" xmlns:wps="http://schemas.microsoft.com/office/word/2010/wordprocessingShape" mc:Ignorable="w14 w15 w16se w16cid w16 w16cex w16sdtdh wp14">
-  <w16cex:commentExtensible w16cex:durableId="25FA9D50" w16cex:dateUtc="2022-04-08T02:38:00Z"/>
-  <w16cex:commentExtensible w16cex:durableId="25FA4830" w16cex:dateUtc="2022-04-08T03:35:00Z"/>
-  <w16cex:commentExtensible w16cex:durableId="25FA577C" w16cex:dateUtc="2022-04-08T04:41:00Z"/>
-</w16cex:commentsExtensible>
-</file>
-
-<file path=word/commentsIds.xml><?xml version="1.0" encoding="utf-8"?>
-<w16cid:commentsIds xmlns:wpc="http://schemas.microsoft.com/office/word/2010/wordprocessingCanvas" xmlns:cx="http://schemas.microsoft.com/office/drawing/2014/chartex" xmlns:cx1="http://schemas.microsoft.com/office/drawing/2015/9/8/chartex" xmlns:cx2="http://schemas.microsoft.com/office/drawing/2015/10/21/chartex" xmlns:cx3="http://schemas.microsoft.com/office/drawing/2016/5/9/chartex" xmlns:cx4="http://schemas.microsoft.com/office/drawing/2016/5/10/chartex" xmlns:cx5="http://schemas.microsoft.com/office/drawing/2016/5/11/chartex" xmlns:cx6="http://schemas.microsoft.com/office/drawing/2016/5/12/chartex" xmlns:cx7="http://schemas.microsoft.com/office/drawing/2016/5/13/chartex" xmlns:cx8="http://schemas.microsoft.com/office/drawing/2016/5/14/chartex" xmlns:mc="http://schemas.openxmlformats.org/markup-compatibility/2006" xmlns:aink="http://schemas.microsoft.com/office/drawing/2016/ink" xmlns:am3d="http://schemas.microsoft.com/office/drawing/2017/model3d" xmlns:o="urn:schemas-microsoft-com:office:office" xmlns:r="http://schemas.openxmlformats.org/officeDocument/2006/relationships" xmlns:m="http://schemas.openxmlformats.org/officeDocument/2006/math" xmlns:v="urn:schemas-microsoft-com:vml" xmlns:wp14="http://schemas.microsoft.com/office/word/2010/wordprocessingDrawing" xmlns:wp="http://schemas.openxmlformats.org/drawingml/2006/wordprocessingDrawing" xmlns:w10="urn:schemas-microsoft-com:office:word" xmlns:w="http://schemas.openxmlformats.org/wordprocessingml/2006/main" xmlns:w14="http://schemas.microsoft.com/office/word/2010/wordml" xmlns:w15="http://schemas.microsoft.com/office/word/2012/wordml" xmlns:w16cex="http://schemas.microsoft.com/office/word/2018/wordml/cex" xmlns:w16cid="http://schemas.microsoft.com/office/word/2016/wordml/cid" xmlns:w16="http://schemas.microsoft.com/office/word/2018/wordml" xmlns:w16sdtdh="http://schemas.microsoft.com/office/word/2020/wordml/sdtdatahash" xmlns:w16se="http://schemas.microsoft.com/office/word/2015/wordml/symex" xmlns:wpg="http://schemas.microsoft.com/office/word/2010/wordprocessingGroup" xmlns:wpi="http://schemas.microsoft.com/office/word/2010/wordprocessingInk" xmlns:wne="http://schemas.microsoft.com/office/word/2006/wordml" xmlns:wps="http://schemas.microsoft.com/office/word/2010/wordprocessingShape" mc:Ignorable="w14 w15 w16se w16cid w16 w16cex w16sdtdh wp14">
-  <w16cid:commentId w16cid:paraId="26596604" w16cid:durableId="25FA9D50"/>
-  <w16cid:commentId w16cid:paraId="28AC49DA" w16cid:durableId="25FA4830"/>
-  <w16cid:commentId w16cid:paraId="08E5AE4B" w16cid:durableId="25FA577C"/>
-</w16cid:commentsIds>
 </file>
 
 <file path=word/endnotes.xml><?xml version="1.0" encoding="utf-8"?>
@@ -6701,21 +7055,13 @@
       </w:pPr>
     </w:lvl>
   </w:abstractNum>
-  <w:num w:numId="1">
+  <w:num w:numId="1" w16cid:durableId="1720282954">
     <w:abstractNumId w:val="0"/>
   </w:num>
-  <w:num w:numId="2">
+  <w:num w:numId="2" w16cid:durableId="92555535">
     <w:abstractNumId w:val="1"/>
   </w:num>
 </w:numbering>
-</file>
-
-<file path=word/people.xml><?xml version="1.0" encoding="utf-8"?>
-<w15:people xmlns:wpc="http://schemas.microsoft.com/office/word/2010/wordprocessingCanvas" xmlns:cx="http://schemas.microsoft.com/office/drawing/2014/chartex" xmlns:cx1="http://schemas.microsoft.com/office/drawing/2015/9/8/chartex" xmlns:cx2="http://schemas.microsoft.com/office/drawing/2015/10/21/chartex" xmlns:cx3="http://schemas.microsoft.com/office/drawing/2016/5/9/chartex" xmlns:cx4="http://schemas.microsoft.com/office/drawing/2016/5/10/chartex" xmlns:cx5="http://schemas.microsoft.com/office/drawing/2016/5/11/chartex" xmlns:cx6="http://schemas.microsoft.com/office/drawing/2016/5/12/chartex" xmlns:cx7="http://schemas.microsoft.com/office/drawing/2016/5/13/chartex" xmlns:cx8="http://schemas.microsoft.com/office/drawing/2016/5/14/chartex" xmlns:mc="http://schemas.openxmlformats.org/markup-compatibility/2006" xmlns:aink="http://schemas.microsoft.com/office/drawing/2016/ink" xmlns:am3d="http://schemas.microsoft.com/office/drawing/2017/model3d" xmlns:o="urn:schemas-microsoft-com:office:office" xmlns:r="http://schemas.openxmlformats.org/officeDocument/2006/relationships" xmlns:m="http://schemas.openxmlformats.org/officeDocument/2006/math" xmlns:v="urn:schemas-microsoft-com:vml" xmlns:wp14="http://schemas.microsoft.com/office/word/2010/wordprocessingDrawing" xmlns:wp="http://schemas.openxmlformats.org/drawingml/2006/wordprocessingDrawing" xmlns:w10="urn:schemas-microsoft-com:office:word" xmlns:w="http://schemas.openxmlformats.org/wordprocessingml/2006/main" xmlns:w14="http://schemas.microsoft.com/office/word/2010/wordml" xmlns:w15="http://schemas.microsoft.com/office/word/2012/wordml" xmlns:w16cex="http://schemas.microsoft.com/office/word/2018/wordml/cex" xmlns:w16cid="http://schemas.microsoft.com/office/word/2016/wordml/cid" xmlns:w16="http://schemas.microsoft.com/office/word/2018/wordml" xmlns:w16sdtdh="http://schemas.microsoft.com/office/word/2020/wordml/sdtdatahash" xmlns:w16se="http://schemas.microsoft.com/office/word/2015/wordml/symex" xmlns:wpg="http://schemas.microsoft.com/office/word/2010/wordprocessingGroup" xmlns:wpi="http://schemas.microsoft.com/office/word/2010/wordprocessingInk" xmlns:wne="http://schemas.microsoft.com/office/word/2006/wordml" xmlns:wps="http://schemas.microsoft.com/office/word/2010/wordprocessingShape" mc:Ignorable="w14 w15 w16se w16cid w16 w16cex w16sdtdh wp14">
-  <w15:person w15:author="Linden Crandall">
-    <w15:presenceInfo w15:providerId="None" w15:userId="Linden Crandall"/>
-  </w15:person>
-</w15:people>
 </file>
 
 <file path=word/styles.xml><?xml version="1.0" encoding="utf-8"?>

</xml_diff>

<commit_message>
Added Dialog Popup Source Code
</commit_message>
<xml_diff>
--- a/documentation/Design/Project Design.docx
+++ b/documentation/Design/Project Design.docx
@@ -53,7 +53,15 @@
         <w:jc w:val="center"/>
       </w:pPr>
       <w:r>
-        <w:t xml:space="preserve">Linden Crandall, Jonathan Mainhart, </w:t>
+        <w:t xml:space="preserve">Linden Crandall, Jonathan </w:t>
+      </w:r>
+      <w:proofErr w:type="spellStart"/>
+      <w:r>
+        <w:t>Mainhart</w:t>
+      </w:r>
+      <w:proofErr w:type="spellEnd"/>
+      <w:r>
+        <w:t xml:space="preserve">, </w:t>
       </w:r>
       <w:proofErr w:type="spellStart"/>
       <w:r>
@@ -2590,6 +2598,9 @@
         <w:jc w:val="center"/>
       </w:pPr>
       <w:r>
+        <w:rPr>
+          <w:noProof/>
+        </w:rPr>
         <w:drawing>
           <wp:inline distT="0" distB="0" distL="0" distR="0" wp14:anchorId="5F0A7BFA" wp14:editId="61DE100C">
             <wp:extent cx="2869096" cy="2903050"/>
@@ -2635,14 +2646,27 @@
       <w:r>
         <w:t xml:space="preserve">Figure </w:t>
       </w:r>
-      <w:fldSimple w:instr=" SEQ Figure \* ARABIC ">
-        <w:r>
-          <w:rPr>
-            <w:noProof/>
-          </w:rPr>
-          <w:t>1</w:t>
-        </w:r>
-      </w:fldSimple>
+      <w:r>
+        <w:fldChar w:fldCharType="begin"/>
+      </w:r>
+      <w:r>
+        <w:instrText xml:space="preserve"> SEQ Figure \* ARABIC </w:instrText>
+      </w:r>
+      <w:r>
+        <w:fldChar w:fldCharType="separate"/>
+      </w:r>
+      <w:r>
+        <w:rPr>
+          <w:noProof/>
+        </w:rPr>
+        <w:t>1</w:t>
+      </w:r>
+      <w:r>
+        <w:rPr>
+          <w:noProof/>
+        </w:rPr>
+        <w:fldChar w:fldCharType="end"/>
+      </w:r>
       <w:r>
         <w:rPr>
           <w:i w:val="0"/>
@@ -2902,14 +2926,27 @@
       <w:r>
         <w:t xml:space="preserve">Figure </w:t>
       </w:r>
-      <w:fldSimple w:instr=" SEQ Figure \* ARABIC ">
-        <w:r>
-          <w:rPr>
-            <w:noProof/>
-          </w:rPr>
-          <w:t>2</w:t>
-        </w:r>
-      </w:fldSimple>
+      <w:r>
+        <w:fldChar w:fldCharType="begin"/>
+      </w:r>
+      <w:r>
+        <w:instrText xml:space="preserve"> SEQ Figure \* ARABIC </w:instrText>
+      </w:r>
+      <w:r>
+        <w:fldChar w:fldCharType="separate"/>
+      </w:r>
+      <w:r>
+        <w:rPr>
+          <w:noProof/>
+        </w:rPr>
+        <w:t>2</w:t>
+      </w:r>
+      <w:r>
+        <w:rPr>
+          <w:noProof/>
+        </w:rPr>
+        <w:fldChar w:fldCharType="end"/>
+      </w:r>
       <w:r>
         <w:t xml:space="preserve">. </w:t>
       </w:r>
@@ -3339,14 +3376,27 @@
       <w:r>
         <w:t xml:space="preserve">Figure </w:t>
       </w:r>
-      <w:fldSimple w:instr=" SEQ Figure \* ARABIC ">
-        <w:r>
-          <w:rPr>
-            <w:noProof/>
-          </w:rPr>
-          <w:t>4</w:t>
-        </w:r>
-      </w:fldSimple>
+      <w:r>
+        <w:fldChar w:fldCharType="begin"/>
+      </w:r>
+      <w:r>
+        <w:instrText xml:space="preserve"> SEQ Figure \* ARABIC </w:instrText>
+      </w:r>
+      <w:r>
+        <w:fldChar w:fldCharType="separate"/>
+      </w:r>
+      <w:r>
+        <w:rPr>
+          <w:noProof/>
+        </w:rPr>
+        <w:t>4</w:t>
+      </w:r>
+      <w:r>
+        <w:rPr>
+          <w:noProof/>
+        </w:rPr>
+        <w:fldChar w:fldCharType="end"/>
+      </w:r>
       <w:r>
         <w:t>.</w:t>
       </w:r>
@@ -3502,14 +3552,27 @@
       <w:r>
         <w:t xml:space="preserve">Figure </w:t>
       </w:r>
-      <w:fldSimple w:instr=" SEQ Figure \* ARABIC ">
-        <w:r>
-          <w:rPr>
-            <w:noProof/>
-          </w:rPr>
-          <w:t>5</w:t>
-        </w:r>
-      </w:fldSimple>
+      <w:r>
+        <w:fldChar w:fldCharType="begin"/>
+      </w:r>
+      <w:r>
+        <w:instrText xml:space="preserve"> SEQ Figure \* ARABIC </w:instrText>
+      </w:r>
+      <w:r>
+        <w:fldChar w:fldCharType="separate"/>
+      </w:r>
+      <w:r>
+        <w:rPr>
+          <w:noProof/>
+        </w:rPr>
+        <w:t>5</w:t>
+      </w:r>
+      <w:r>
+        <w:rPr>
+          <w:noProof/>
+        </w:rPr>
+        <w:fldChar w:fldCharType="end"/>
+      </w:r>
       <w:r>
         <w:t>.</w:t>
       </w:r>
@@ -4416,7 +4479,7 @@
           <w:i w:val="0"/>
           <w:iCs w:val="0"/>
         </w:rPr>
-        <w:t>gui</w:t>
+        <w:t>mainframe</w:t>
       </w:r>
       <w:r>
         <w:rPr>
@@ -4615,7 +4678,6 @@
             <w:r>
               <w:t xml:space="preserve">size: </w:t>
             </w:r>
-            <w:proofErr w:type="spellStart"/>
             <w:r>
               <w:t>550</w:t>
             </w:r>
@@ -4637,7 +4699,6 @@
             <w:r>
               <w:t>0</w:t>
             </w:r>
-            <w:proofErr w:type="spellEnd"/>
           </w:p>
         </w:tc>
         <w:tc>
@@ -5720,13 +5781,13 @@
       <w:tblGrid>
         <w:gridCol w:w="2576"/>
         <w:gridCol w:w="1414"/>
-        <w:gridCol w:w="2862"/>
-        <w:gridCol w:w="2498"/>
+        <w:gridCol w:w="2951"/>
+        <w:gridCol w:w="2409"/>
       </w:tblGrid>
       <w:tr>
         <w:tc>
           <w:tcPr>
-            <w:tcW w:w="2044" w:type="dxa"/>
+            <w:tcW w:w="2576" w:type="dxa"/>
           </w:tcPr>
           <w:p>
             <w:pPr>
@@ -5747,7 +5808,7 @@
         </w:tc>
         <w:tc>
           <w:tcPr>
-            <w:tcW w:w="1495" w:type="dxa"/>
+            <w:tcW w:w="1414" w:type="dxa"/>
           </w:tcPr>
           <w:p>
             <w:pPr>
@@ -5768,7 +5829,7 @@
         </w:tc>
         <w:tc>
           <w:tcPr>
-            <w:tcW w:w="3075" w:type="dxa"/>
+            <w:tcW w:w="2951" w:type="dxa"/>
           </w:tcPr>
           <w:p>
             <w:pPr>
@@ -5791,7 +5852,7 @@
         </w:tc>
         <w:tc>
           <w:tcPr>
-            <w:tcW w:w="2736" w:type="dxa"/>
+            <w:tcW w:w="2409" w:type="dxa"/>
           </w:tcPr>
           <w:p>
             <w:pPr>
@@ -5814,7 +5875,7 @@
       <w:tr>
         <w:tc>
           <w:tcPr>
-            <w:tcW w:w="2044" w:type="dxa"/>
+            <w:tcW w:w="2576" w:type="dxa"/>
           </w:tcPr>
           <w:p>
             <w:proofErr w:type="spellStart"/>
@@ -5841,7 +5902,7 @@
         </w:tc>
         <w:tc>
           <w:tcPr>
-            <w:tcW w:w="1495" w:type="dxa"/>
+            <w:tcW w:w="1414" w:type="dxa"/>
           </w:tcPr>
           <w:p>
             <w:r>
@@ -5856,7 +5917,7 @@
         </w:tc>
         <w:tc>
           <w:tcPr>
-            <w:tcW w:w="3075" w:type="dxa"/>
+            <w:tcW w:w="2951" w:type="dxa"/>
           </w:tcPr>
           <w:p>
             <w:r>
@@ -5874,7 +5935,10 @@
               <w:t xml:space="preserve">size: </w:t>
             </w:r>
             <w:r>
-              <w:t>30</w:t>
+              <w:t>3</w:t>
+            </w:r>
+            <w:r>
+              <w:t>3</w:t>
             </w:r>
             <w:r>
               <w:t>0</w:t>
@@ -5908,7 +5972,7 @@
         </w:tc>
         <w:tc>
           <w:tcPr>
-            <w:tcW w:w="2736" w:type="dxa"/>
+            <w:tcW w:w="2409" w:type="dxa"/>
           </w:tcPr>
           <w:p>
             <w:bookmarkStart w:id="26" w:name="OLE_LINK1"/>
@@ -5924,7 +5988,7 @@
       <w:tr>
         <w:tc>
           <w:tcPr>
-            <w:tcW w:w="2044" w:type="dxa"/>
+            <w:tcW w:w="2576" w:type="dxa"/>
           </w:tcPr>
           <w:p>
             <w:proofErr w:type="spellStart"/>
@@ -5951,7 +6015,7 @@
         </w:tc>
         <w:tc>
           <w:tcPr>
-            <w:tcW w:w="1495" w:type="dxa"/>
+            <w:tcW w:w="1414" w:type="dxa"/>
           </w:tcPr>
           <w:p>
             <w:r>
@@ -5961,7 +6025,7 @@
         </w:tc>
         <w:tc>
           <w:tcPr>
-            <w:tcW w:w="3075" w:type="dxa"/>
+            <w:tcW w:w="2951" w:type="dxa"/>
           </w:tcPr>
           <w:p>
             <w:r>
@@ -5999,19 +6063,26 @@
           </w:p>
           <w:p>
             <w:r>
-              <w:t xml:space="preserve">position: (40, </w:t>
-            </w:r>
-            <w:r>
-              <w:t>15</w:t>
-            </w:r>
-            <w:r>
-              <w:t>0)</w:t>
-            </w:r>
-          </w:p>
-        </w:tc>
-        <w:tc>
-          <w:tcPr>
-            <w:tcW w:w="2736" w:type="dxa"/>
+              <w:t xml:space="preserve">position: </w:t>
+            </w:r>
+            <w:r>
+              <w:t>BoxLayout default</w:t>
+            </w:r>
+          </w:p>
+          <w:p>
+            <w:r>
+              <w:t>spacing: 20</w:t>
+            </w:r>
+          </w:p>
+          <w:p>
+            <w:r>
+              <w:t>padding: 30</w:t>
+            </w:r>
+          </w:p>
+        </w:tc>
+        <w:tc>
+          <w:tcPr>
+            <w:tcW w:w="2409" w:type="dxa"/>
           </w:tcPr>
           <w:p>
             <w:r>
@@ -6023,7 +6094,7 @@
       <w:tr>
         <w:tc>
           <w:tcPr>
-            <w:tcW w:w="2044" w:type="dxa"/>
+            <w:tcW w:w="2576" w:type="dxa"/>
           </w:tcPr>
           <w:p>
             <w:proofErr w:type="spellStart"/>
@@ -6050,7 +6121,7 @@
         </w:tc>
         <w:tc>
           <w:tcPr>
-            <w:tcW w:w="1495" w:type="dxa"/>
+            <w:tcW w:w="1414" w:type="dxa"/>
           </w:tcPr>
           <w:p>
             <w:r>
@@ -6060,7 +6131,7 @@
         </w:tc>
         <w:tc>
           <w:tcPr>
-            <w:tcW w:w="3075" w:type="dxa"/>
+            <w:tcW w:w="2951" w:type="dxa"/>
           </w:tcPr>
           <w:p>
             <w:r>
@@ -6080,7 +6151,7 @@
               <w:t xml:space="preserve">size: </w:t>
             </w:r>
             <w:r>
-              <w:t>100</w:t>
+              <w:t>200</w:t>
             </w:r>
             <w:r>
               <w:rPr>
@@ -6088,17 +6159,10 @@
                 <w:sz w:val="22"/>
                 <w:szCs w:val="22"/>
               </w:rPr>
-              <w:t>x2</w:t>
-            </w:r>
-            <w:r>
-              <w:rPr>
-                <w:sz w:val="22"/>
-                <w:szCs w:val="22"/>
-              </w:rPr>
-              <w:t>3</w:t>
-            </w:r>
-            <w:r>
-              <w:t>0</w:t>
+              <w:t>x</w:t>
+            </w:r>
+            <w:r>
+              <w:t>90</w:t>
             </w:r>
           </w:p>
           <w:p>
@@ -6106,7 +6170,7 @@
               <w:t xml:space="preserve">position: </w:t>
             </w:r>
             <w:r>
-              <w:t>(390, 40)</w:t>
+              <w:t>BoxLayout default</w:t>
             </w:r>
           </w:p>
           <w:p>
@@ -6117,7 +6181,7 @@
         </w:tc>
         <w:tc>
           <w:tcPr>
-            <w:tcW w:w="2736" w:type="dxa"/>
+            <w:tcW w:w="2409" w:type="dxa"/>
           </w:tcPr>
           <w:p>
             <w:r>
@@ -6129,7 +6193,7 @@
       <w:tr>
         <w:tc>
           <w:tcPr>
-            <w:tcW w:w="2044" w:type="dxa"/>
+            <w:tcW w:w="2576" w:type="dxa"/>
           </w:tcPr>
           <w:p>
             <w:proofErr w:type="spellStart"/>
@@ -6156,7 +6220,7 @@
         </w:tc>
         <w:tc>
           <w:tcPr>
-            <w:tcW w:w="1495" w:type="dxa"/>
+            <w:tcW w:w="1414" w:type="dxa"/>
           </w:tcPr>
           <w:p>
             <w:r>
@@ -6166,7 +6230,7 @@
         </w:tc>
         <w:tc>
           <w:tcPr>
-            <w:tcW w:w="3075" w:type="dxa"/>
+            <w:tcW w:w="2951" w:type="dxa"/>
           </w:tcPr>
           <w:p>
             <w:r>
@@ -6186,7 +6250,7 @@
               <w:t xml:space="preserve">size: </w:t>
             </w:r>
             <w:r>
-              <w:t>80</w:t>
+              <w:t>200</w:t>
             </w:r>
             <w:r>
               <w:rPr>
@@ -6197,14 +6261,7 @@
               <w:t>x</w:t>
             </w:r>
             <w:r>
-              <w:rPr>
-                <w:sz w:val="22"/>
-                <w:szCs w:val="22"/>
-              </w:rPr>
-              <w:t>3</w:t>
-            </w:r>
-            <w:r>
-              <w:t>0</w:t>
+              <w:t>90</w:t>
             </w:r>
           </w:p>
           <w:p>
@@ -6212,7 +6269,7 @@
               <w:t xml:space="preserve">position: </w:t>
             </w:r>
             <w:r>
-              <w:t>(40, 220)</w:t>
+              <w:t>BoxLayout default</w:t>
             </w:r>
           </w:p>
           <w:p>
@@ -6223,7 +6280,7 @@
         </w:tc>
         <w:tc>
           <w:tcPr>
-            <w:tcW w:w="2736" w:type="dxa"/>
+            <w:tcW w:w="2409" w:type="dxa"/>
           </w:tcPr>
           <w:p>
             <w:r>
@@ -6235,7 +6292,7 @@
       <w:tr>
         <w:tc>
           <w:tcPr>
-            <w:tcW w:w="2044" w:type="dxa"/>
+            <w:tcW w:w="2576" w:type="dxa"/>
           </w:tcPr>
           <w:p>
             <w:proofErr w:type="spellStart"/>
@@ -6259,7 +6316,7 @@
         </w:tc>
         <w:tc>
           <w:tcPr>
-            <w:tcW w:w="1495" w:type="dxa"/>
+            <w:tcW w:w="1414" w:type="dxa"/>
           </w:tcPr>
           <w:p>
             <w:r>
@@ -6269,7 +6326,7 @@
         </w:tc>
         <w:tc>
           <w:tcPr>
-            <w:tcW w:w="3075" w:type="dxa"/>
+            <w:tcW w:w="2951" w:type="dxa"/>
           </w:tcPr>
           <w:p>
             <w:r>
@@ -6289,7 +6346,7 @@
               <w:t xml:space="preserve">size: </w:t>
             </w:r>
             <w:r>
-              <w:t>80</w:t>
+              <w:t>200</w:t>
             </w:r>
             <w:r>
               <w:rPr>
@@ -6300,22 +6357,18 @@
               <w:t>x</w:t>
             </w:r>
             <w:r>
-              <w:rPr>
-                <w:sz w:val="22"/>
-                <w:szCs w:val="22"/>
-              </w:rPr>
-              <w:t>3</w:t>
-            </w:r>
-            <w:r>
-              <w:t>0</w:t>
-            </w:r>
-          </w:p>
-          <w:p>
-            <w:r>
-              <w:t xml:space="preserve">position: </w:t>
-            </w:r>
-            <w:r>
-              <w:t>(170, 220)</w:t>
+              <w:t>90</w:t>
+            </w:r>
+          </w:p>
+          <w:p>
+            <w:r>
+              <w:t>position:</w:t>
+            </w:r>
+            <w:r>
+              <w:t xml:space="preserve"> </w:t>
+            </w:r>
+            <w:r>
+              <w:t>BoxLayout center</w:t>
             </w:r>
           </w:p>
           <w:p>
@@ -6326,7 +6379,7 @@
         </w:tc>
         <w:tc>
           <w:tcPr>
-            <w:tcW w:w="2736" w:type="dxa"/>
+            <w:tcW w:w="2409" w:type="dxa"/>
           </w:tcPr>
           <w:p>
             <w:r>
@@ -7252,15 +7305,7 @@
             </w:r>
             <w:proofErr w:type="spellEnd"/>
             <w:r>
-              <w:t>(</w:t>
-            </w:r>
-            <w:proofErr w:type="spellStart"/>
-            <w:r>
-              <w:t>08b</w:t>
-            </w:r>
-            <w:proofErr w:type="spellEnd"/>
-            <w:r>
-              <w:t>)</w:t>
+              <w:t>(08b)</w:t>
             </w:r>
           </w:p>
         </w:tc>
@@ -7763,10 +7808,10 @@
       </w:pPr>
     </w:lvl>
   </w:abstractNum>
-  <w:num w:numId="1">
+  <w:num w:numId="1" w16cid:durableId="1646592105">
     <w:abstractNumId w:val="0"/>
   </w:num>
-  <w:num w:numId="2">
+  <w:num w:numId="2" w16cid:durableId="2115896790">
     <w:abstractNumId w:val="1"/>
   </w:num>
 </w:numbering>

</xml_diff>